<commit_message>
INT-1002, INT-1003, INT-1004 - Updates to documentation 02/08/19_1.
</commit_message>
<xml_diff>
--- a/fn_sep/doc/Resilient Integrations Function Guide for Symantec Endpoint Protection.docx
+++ b/fn_sep/doc/Resilient Integrations Function Guide for Symantec Endpoint Protection.docx
@@ -1179,7 +1179,14 @@
             <w:rStyle w:val="Hyperlink"/>
             <w:noProof/>
           </w:rPr>
-          <w:t>Installation</w:t>
+          <w:t>Installatio</w:t>
+        </w:r>
+        <w:r>
+          <w:rPr>
+            <w:rStyle w:val="Hyperlink"/>
+            <w:noProof/>
+          </w:rPr>
+          <w:t>n</w:t>
         </w:r>
         <w:r>
           <w:rPr>
@@ -3016,7 +3023,21 @@
             <w:rStyle w:val="Hyperlink"/>
             <w:noProof/>
           </w:rPr>
-          <w:t>Configuration</w:t>
+          <w:t>Configur</w:t>
+        </w:r>
+        <w:r>
+          <w:rPr>
+            <w:rStyle w:val="Hyperlink"/>
+            <w:noProof/>
+          </w:rPr>
+          <w:t>a</w:t>
+        </w:r>
+        <w:r>
+          <w:rPr>
+            <w:rStyle w:val="Hyperlink"/>
+            <w:noProof/>
+          </w:rPr>
+          <w:t>tion</w:t>
         </w:r>
         <w:r>
           <w:rPr>
@@ -5120,16 +5141,44 @@
         <w:pStyle w:val="BodyText"/>
       </w:pPr>
       <w:r>
-        <w:t>Refer to the</w:t>
+        <w:t xml:space="preserve">For the </w:t>
+      </w:r>
+      <w:r>
+        <w:t>Generic Email Parsing Script</w:t>
       </w:r>
       <w:r>
         <w:t xml:space="preserve"> </w:t>
       </w:r>
       <w:r>
-        <w:t>Generic Email Parsing Script</w:t>
-      </w:r>
-      <w:r>
-        <w:t xml:space="preserve"> package for setup instructions. You need to configure the SEPM to send email notifications to the email address watched by the parsing script.</w:t>
+        <w:t xml:space="preserve">setup instructions </w:t>
+      </w:r>
+      <w:r>
+        <w:t xml:space="preserve">refer to </w:t>
+      </w:r>
+      <w:hyperlink r:id="rId14" w:history="1">
+        <w:r>
+          <w:rPr>
+            <w:rStyle w:val="Hyperlink"/>
+          </w:rPr>
+          <w:t>Generic Email Parsing Script setup (PDF)</w:t>
+        </w:r>
+      </w:hyperlink>
+      <w:r>
+        <w:rPr>
+          <w:rFonts w:cs="Arial"/>
+          <w:szCs w:val="20"/>
+        </w:rPr>
+        <w:t>.</w:t>
+      </w:r>
+      <w:bookmarkStart w:id="13" w:name="_GoBack"/>
+      <w:bookmarkEnd w:id="13"/>
+    </w:p>
+    <w:p>
+      <w:pPr>
+        <w:pStyle w:val="BodyText"/>
+      </w:pPr>
+      <w:r>
+        <w:t>You need to configure the SEPM to send email notifications to the email address watched by the parsing script.</w:t>
       </w:r>
     </w:p>
     <w:p>
@@ -5320,7 +5369,21 @@
           <w:rFonts w:cs="Arial"/>
           <w:color w:val="000000"/>
         </w:rPr>
-        <w:t>=[Domain("*.sepmdomain.com"), Domain("WIN-4OA0GKJN830")]</w:t>
+        <w:t>=[Domain("*.sepmdomain.com"), Domain("</w:t>
+      </w:r>
+      <w:r>
+        <w:rPr>
+          <w:rFonts w:cs="Arial"/>
+          <w:color w:val="000000"/>
+        </w:rPr>
+        <w:t>SEPM-SERVER</w:t>
+      </w:r>
+      <w:r>
+        <w:rPr>
+          <w:rFonts w:cs="Arial"/>
+          <w:color w:val="000000"/>
+        </w:rPr>
+        <w:t>")]</w:t>
       </w:r>
     </w:p>
     <w:p>
@@ -5371,11 +5434,11 @@
       <w:pPr>
         <w:pStyle w:val="Heading2"/>
       </w:pPr>
-      <w:bookmarkStart w:id="13" w:name="_Toc15455266"/>
+      <w:bookmarkStart w:id="14" w:name="_Toc15455266"/>
       <w:r>
         <w:t>Useful links</w:t>
       </w:r>
-      <w:bookmarkEnd w:id="13"/>
+      <w:bookmarkEnd w:id="14"/>
     </w:p>
     <w:p>
       <w:pPr>
@@ -5384,7 +5447,7 @@
       <w:r>
         <w:t xml:space="preserve">More information is available at: </w:t>
       </w:r>
-      <w:hyperlink r:id="rId14" w:anchor="sep14" w:history="1">
+      <w:hyperlink r:id="rId15" w:anchor="sep14" w:history="1">
         <w:r>
           <w:rPr>
             <w:rStyle w:val="Hyperlink"/>
@@ -5400,7 +5463,7 @@
       <w:r>
         <w:t xml:space="preserve">And more specifically for the API: </w:t>
       </w:r>
-      <w:hyperlink r:id="rId15" w:history="1">
+      <w:hyperlink r:id="rId16" w:history="1">
         <w:r>
           <w:rPr>
             <w:rStyle w:val="Hyperlink"/>
@@ -5416,7 +5479,7 @@
       <w:r>
         <w:t xml:space="preserve">Setting up SEPM quarantine policy: </w:t>
       </w:r>
-      <w:hyperlink r:id="rId16" w:history="1">
+      <w:hyperlink r:id="rId17" w:history="1">
         <w:r>
           <w:rPr>
             <w:rStyle w:val="Hyperlink"/>
@@ -5432,7 +5495,7 @@
       <w:r>
         <w:t xml:space="preserve">Setting up SEPM for system lockdown: </w:t>
       </w:r>
-      <w:hyperlink r:id="rId17" w:anchor="v69910011" w:history="1">
+      <w:hyperlink r:id="rId18" w:anchor="v69910011" w:history="1">
         <w:r>
           <w:rPr>
             <w:rStyle w:val="Hyperlink"/>
@@ -5446,9 +5509,10 @@
         <w:pStyle w:val="BodyText"/>
       </w:pPr>
       <w:r>
+        <w:lastRenderedPageBreak/>
         <w:t xml:space="preserve">Setting up SEPM for email notifications: </w:t>
       </w:r>
-      <w:hyperlink r:id="rId18" w:history="1">
+      <w:hyperlink r:id="rId19" w:history="1">
         <w:r>
           <w:rPr>
             <w:rStyle w:val="Hyperlink"/>
@@ -5461,14 +5525,14 @@
       <w:pPr>
         <w:pStyle w:val="Heading1"/>
       </w:pPr>
-      <w:bookmarkStart w:id="14" w:name="_Toc13488090"/>
-      <w:bookmarkStart w:id="15" w:name="_Toc15455267"/>
+      <w:bookmarkStart w:id="15" w:name="_Toc13488090"/>
+      <w:bookmarkStart w:id="16" w:name="_Toc15455267"/>
       <w:r>
         <w:lastRenderedPageBreak/>
         <w:t>Package contents</w:t>
       </w:r>
-      <w:bookmarkEnd w:id="14"/>
       <w:bookmarkEnd w:id="15"/>
+      <w:bookmarkEnd w:id="16"/>
     </w:p>
     <w:p>
       <w:pPr>
@@ -9360,9 +9424,9 @@
       <w:pPr>
         <w:pStyle w:val="Heading1"/>
       </w:pPr>
-      <w:bookmarkStart w:id="16" w:name="_Toc13488091"/>
-      <w:bookmarkStart w:id="17" w:name="_Toc15455268"/>
-      <w:bookmarkStart w:id="18" w:name="_Toc510253272"/>
+      <w:bookmarkStart w:id="17" w:name="_Toc13488091"/>
+      <w:bookmarkStart w:id="18" w:name="_Toc15455268"/>
+      <w:bookmarkStart w:id="19" w:name="_Toc510253272"/>
       <w:r>
         <w:lastRenderedPageBreak/>
         <w:t xml:space="preserve">Custom </w:t>
@@ -9370,8 +9434,8 @@
       <w:r>
         <w:t>layout</w:t>
       </w:r>
-      <w:bookmarkEnd w:id="16"/>
       <w:bookmarkEnd w:id="17"/>
+      <w:bookmarkEnd w:id="18"/>
     </w:p>
     <w:p>
       <w:pPr>
@@ -9424,7 +9488,7 @@
                     <pic:cNvPicPr/>
                   </pic:nvPicPr>
                   <pic:blipFill>
-                    <a:blip r:embed="rId19"/>
+                    <a:blip r:embed="rId20"/>
                     <a:stretch>
                       <a:fillRect/>
                     </a:stretch>
@@ -9501,7 +9565,7 @@
                     <pic:cNvPicPr/>
                   </pic:nvPicPr>
                   <pic:blipFill>
-                    <a:blip r:embed="rId20"/>
+                    <a:blip r:embed="rId21"/>
                     <a:stretch>
                       <a:fillRect/>
                     </a:stretch>
@@ -9577,7 +9641,7 @@
                     <pic:cNvPicPr/>
                   </pic:nvPicPr>
                   <pic:blipFill>
-                    <a:blip r:embed="rId21"/>
+                    <a:blip r:embed="rId22"/>
                     <a:stretch>
                       <a:fillRect/>
                     </a:stretch>
@@ -9632,29 +9696,29 @@
       <w:pPr>
         <w:pStyle w:val="Heading1"/>
       </w:pPr>
-      <w:bookmarkStart w:id="19" w:name="_Toc13488092"/>
-      <w:bookmarkStart w:id="20" w:name="_Toc15455269"/>
+      <w:bookmarkStart w:id="20" w:name="_Toc13488092"/>
+      <w:bookmarkStart w:id="21" w:name="_Toc15455269"/>
       <w:r>
         <w:lastRenderedPageBreak/>
         <w:t>Function descriptions</w:t>
       </w:r>
-      <w:bookmarkEnd w:id="19"/>
       <w:bookmarkEnd w:id="20"/>
+      <w:bookmarkEnd w:id="21"/>
     </w:p>
     <w:p>
       <w:pPr>
         <w:pStyle w:val="Heading2"/>
       </w:pPr>
-      <w:bookmarkStart w:id="21" w:name="_Toc13488093"/>
-      <w:bookmarkStart w:id="22" w:name="_Toc15455270"/>
+      <w:bookmarkStart w:id="22" w:name="_Toc13488093"/>
+      <w:bookmarkStart w:id="23" w:name="_Toc15455270"/>
       <w:r>
         <w:t xml:space="preserve">SEP - Scan </w:t>
       </w:r>
       <w:r>
         <w:t>Endpoints</w:t>
       </w:r>
-      <w:bookmarkEnd w:id="21"/>
       <w:bookmarkEnd w:id="22"/>
+      <w:bookmarkEnd w:id="23"/>
     </w:p>
     <w:p>
       <w:pPr>
@@ -10856,7 +10920,7 @@
       <w:pPr>
         <w:pStyle w:val="BodyText"/>
       </w:pPr>
-      <w:bookmarkStart w:id="23" w:name="function---sep---add-fingerprint-list"/>
+      <w:bookmarkStart w:id="24" w:name="function---sep---add-fingerprint-list"/>
       <w:r>
         <w:t>The input is populated by the workflows, “Example: SEP - Initiate EOC Scan for Artifact” and “Example: SEP - Remediate Artifact on Endpoint”.</w:t>
       </w:r>
@@ -11178,7 +11242,7 @@
                     <pic:cNvPicPr/>
                   </pic:nvPicPr>
                   <pic:blipFill>
-                    <a:blip r:embed="rId22"/>
+                    <a:blip r:embed="rId23"/>
                     <a:stretch>
                       <a:fillRect/>
                     </a:stretch>
@@ -11280,7 +11344,7 @@
                     <pic:cNvPicPr/>
                   </pic:nvPicPr>
                   <pic:blipFill>
-                    <a:blip r:embed="rId23"/>
+                    <a:blip r:embed="rId24"/>
                     <a:stretch>
                       <a:fillRect/>
                     </a:stretch>
@@ -11369,7 +11433,7 @@
                     <pic:cNvPicPr/>
                   </pic:nvPicPr>
                   <pic:blipFill>
-                    <a:blip r:embed="rId24"/>
+                    <a:blip r:embed="rId25"/>
                     <a:stretch>
                       <a:fillRect/>
                     </a:stretch>
@@ -11485,7 +11549,7 @@
                     <pic:cNvPicPr/>
                   </pic:nvPicPr>
                   <pic:blipFill>
-                    <a:blip r:embed="rId25"/>
+                    <a:blip r:embed="rId26"/>
                     <a:stretch>
                       <a:fillRect/>
                     </a:stretch>
@@ -11680,7 +11744,7 @@
                     <pic:cNvPicPr/>
                   </pic:nvPicPr>
                   <pic:blipFill>
-                    <a:blip r:embed="rId26"/>
+                    <a:blip r:embed="rId27"/>
                     <a:stretch>
                       <a:fillRect/>
                     </a:stretch>
@@ -12013,7 +12077,7 @@
                     <pic:cNvPicPr/>
                   </pic:nvPicPr>
                   <pic:blipFill>
-                    <a:blip r:embed="rId27"/>
+                    <a:blip r:embed="rId28"/>
                     <a:stretch>
                       <a:fillRect/>
                     </a:stretch>
@@ -12140,8 +12204,8 @@
       <w:pPr>
         <w:pStyle w:val="Heading2"/>
       </w:pPr>
-      <w:bookmarkStart w:id="24" w:name="_Toc13488094"/>
-      <w:bookmarkStart w:id="25" w:name="_Toc15455271"/>
+      <w:bookmarkStart w:id="25" w:name="_Toc13488094"/>
+      <w:bookmarkStart w:id="26" w:name="_Toc15455271"/>
       <w:r>
         <w:lastRenderedPageBreak/>
         <w:t>SEP</w:t>
@@ -12149,8 +12213,8 @@
       <w:r>
         <w:t xml:space="preserve"> - Upload File to SEPM</w:t>
       </w:r>
-      <w:bookmarkEnd w:id="24"/>
       <w:bookmarkEnd w:id="25"/>
+      <w:bookmarkEnd w:id="26"/>
     </w:p>
     <w:p>
       <w:pPr>
@@ -13430,7 +13494,7 @@
                     <pic:cNvPicPr/>
                   </pic:nvPicPr>
                   <pic:blipFill>
-                    <a:blip r:embed="rId28"/>
+                    <a:blip r:embed="rId29"/>
                     <a:stretch>
                       <a:fillRect/>
                     </a:stretch>
@@ -13493,7 +13557,6 @@
       <w:pPr>
         <w:pStyle w:val="BodyText"/>
       </w:pPr>
-      <w:bookmarkStart w:id="26" w:name="_GoBack"/>
       <w:r>
         <w:rPr>
           <w:noProof/>
@@ -13514,7 +13577,7 @@
                     <pic:cNvPicPr/>
                   </pic:nvPicPr>
                   <pic:blipFill>
-                    <a:blip r:embed="rId29"/>
+                    <a:blip r:embed="rId30"/>
                     <a:stretch>
                       <a:fillRect/>
                     </a:stretch>
@@ -13564,7 +13627,6 @@
           </wp:inline>
         </w:drawing>
       </w:r>
-      <w:bookmarkEnd w:id="26"/>
     </w:p>
     <w:p>
       <w:pPr>
@@ -14049,7 +14111,7 @@
                     <pic:cNvPicPr/>
                   </pic:nvPicPr>
                   <pic:blipFill>
-                    <a:blip r:embed="rId30"/>
+                    <a:blip r:embed="rId31"/>
                     <a:stretch>
                       <a:fillRect/>
                     </a:stretch>
@@ -15632,7 +15694,7 @@
                     <pic:cNvPicPr/>
                   </pic:nvPicPr>
                   <pic:blipFill>
-                    <a:blip r:embed="rId31"/>
+                    <a:blip r:embed="rId32"/>
                     <a:stretch>
                       <a:fillRect/>
                     </a:stretch>
@@ -15853,7 +15915,7 @@
                     <pic:cNvPicPr/>
                   </pic:nvPicPr>
                   <pic:blipFill>
-                    <a:blip r:embed="rId32"/>
+                    <a:blip r:embed="rId33"/>
                     <a:stretch>
                       <a:fillRect/>
                     </a:stretch>
@@ -15955,7 +16017,7 @@
                     <pic:cNvPicPr/>
                   </pic:nvPicPr>
                   <pic:blipFill>
-                    <a:blip r:embed="rId33"/>
+                    <a:blip r:embed="rId34"/>
                     <a:stretch>
                       <a:fillRect/>
                     </a:stretch>
@@ -16166,7 +16228,7 @@
                     <pic:cNvPicPr/>
                   </pic:nvPicPr>
                   <pic:blipFill>
-                    <a:blip r:embed="rId34"/>
+                    <a:blip r:embed="rId35"/>
                     <a:stretch>
                       <a:fillRect/>
                     </a:stretch>
@@ -16269,7 +16331,7 @@
                     <pic:cNvPicPr/>
                   </pic:nvPicPr>
                   <pic:blipFill>
-                    <a:blip r:embed="rId35"/>
+                    <a:blip r:embed="rId36"/>
                     <a:stretch>
                       <a:fillRect/>
                     </a:stretch>
@@ -16364,7 +16426,7 @@
                     <pic:cNvPicPr/>
                   </pic:nvPicPr>
                   <pic:blipFill>
-                    <a:blip r:embed="rId36"/>
+                    <a:blip r:embed="rId37"/>
                     <a:stretch>
                       <a:fillRect/>
                     </a:stretch>
@@ -16455,7 +16517,7 @@
                     <pic:cNvPicPr/>
                   </pic:nvPicPr>
                   <pic:blipFill>
-                    <a:blip r:embed="rId37"/>
+                    <a:blip r:embed="rId38"/>
                     <a:stretch>
                       <a:fillRect/>
                     </a:stretch>
@@ -16547,7 +16609,7 @@
                     <pic:cNvPicPr/>
                   </pic:nvPicPr>
                   <pic:blipFill>
-                    <a:blip r:embed="rId38"/>
+                    <a:blip r:embed="rId39"/>
                     <a:stretch>
                       <a:fillRect/>
                     </a:stretch>
@@ -16702,7 +16764,7 @@
                     <pic:cNvPicPr/>
                   </pic:nvPicPr>
                   <pic:blipFill>
-                    <a:blip r:embed="rId39"/>
+                    <a:blip r:embed="rId40"/>
                     <a:stretch>
                       <a:fillRect/>
                     </a:stretch>
@@ -17342,7 +17404,7 @@
                     <pic:cNvPicPr/>
                   </pic:nvPicPr>
                   <pic:blipFill>
-                    <a:blip r:embed="rId40"/>
+                    <a:blip r:embed="rId41"/>
                     <a:stretch>
                       <a:fillRect/>
                     </a:stretch>
@@ -17432,7 +17494,7 @@
                     <pic:cNvPicPr/>
                   </pic:nvPicPr>
                   <pic:blipFill>
-                    <a:blip r:embed="rId41"/>
+                    <a:blip r:embed="rId42"/>
                     <a:stretch>
                       <a:fillRect/>
                     </a:stretch>
@@ -17542,7 +17604,7 @@
                     <pic:cNvPicPr/>
                   </pic:nvPicPr>
                   <pic:blipFill>
-                    <a:blip r:embed="rId42"/>
+                    <a:blip r:embed="rId43"/>
                     <a:stretch>
                       <a:fillRect/>
                     </a:stretch>
@@ -18424,7 +18486,7 @@
                     <pic:cNvPicPr/>
                   </pic:nvPicPr>
                   <pic:blipFill>
-                    <a:blip r:embed="rId43"/>
+                    <a:blip r:embed="rId44"/>
                     <a:stretch>
                       <a:fillRect/>
                     </a:stretch>
@@ -18581,7 +18643,7 @@
                     <pic:cNvPicPr/>
                   </pic:nvPicPr>
                   <pic:blipFill>
-                    <a:blip r:embed="rId44"/>
+                    <a:blip r:embed="rId45"/>
                     <a:stretch>
                       <a:fillRect/>
                     </a:stretch>
@@ -18783,7 +18845,7 @@
                     <pic:cNvPicPr/>
                   </pic:nvPicPr>
                   <pic:blipFill>
-                    <a:blip r:embed="rId45"/>
+                    <a:blip r:embed="rId46"/>
                     <a:stretch>
                       <a:fillRect/>
                     </a:stretch>
@@ -18946,7 +19008,7 @@
                     <pic:cNvPicPr/>
                   </pic:nvPicPr>
                   <pic:blipFill>
-                    <a:blip r:embed="rId46"/>
+                    <a:blip r:embed="rId47"/>
                     <a:stretch>
                       <a:fillRect/>
                     </a:stretch>
@@ -19745,7 +19807,7 @@
                     <pic:cNvPicPr/>
                   </pic:nvPicPr>
                   <pic:blipFill>
-                    <a:blip r:embed="rId47"/>
+                    <a:blip r:embed="rId48"/>
                     <a:stretch>
                       <a:fillRect/>
                     </a:stretch>
@@ -19830,7 +19892,7 @@
                     <pic:cNvPicPr/>
                   </pic:nvPicPr>
                   <pic:blipFill>
-                    <a:blip r:embed="rId48"/>
+                    <a:blip r:embed="rId49"/>
                     <a:stretch>
                       <a:fillRect/>
                     </a:stretch>
@@ -19932,7 +19994,7 @@
                     <pic:cNvPicPr/>
                   </pic:nvPicPr>
                   <pic:blipFill>
-                    <a:blip r:embed="rId49"/>
+                    <a:blip r:embed="rId50"/>
                     <a:stretch>
                       <a:fillRect/>
                     </a:stretch>
@@ -19995,7 +20057,7 @@
         <w:lastRenderedPageBreak/>
         <w:t>SEP - Add Fingerprint List</w:t>
       </w:r>
-      <w:bookmarkEnd w:id="23"/>
+      <w:bookmarkEnd w:id="24"/>
       <w:bookmarkEnd w:id="39"/>
       <w:bookmarkEnd w:id="40"/>
     </w:p>
@@ -20856,7 +20918,7 @@
                     <pic:cNvPicPr/>
                   </pic:nvPicPr>
                   <pic:blipFill>
-                    <a:blip r:embed="rId50"/>
+                    <a:blip r:embed="rId51"/>
                     <a:stretch>
                       <a:fillRect/>
                     </a:stretch>
@@ -20940,7 +21002,7 @@
                     <pic:cNvPicPr/>
                   </pic:nvPicPr>
                   <pic:blipFill>
-                    <a:blip r:embed="rId48"/>
+                    <a:blip r:embed="rId49"/>
                     <a:stretch>
                       <a:fillRect/>
                     </a:stretch>
@@ -23105,7 +23167,7 @@
                     <pic:cNvPicPr/>
                   </pic:nvPicPr>
                   <pic:blipFill>
-                    <a:blip r:embed="rId51"/>
+                    <a:blip r:embed="rId52"/>
                     <a:stretch>
                       <a:fillRect/>
                     </a:stretch>
@@ -23188,7 +23250,7 @@
                     <pic:cNvPicPr/>
                   </pic:nvPicPr>
                   <pic:blipFill>
-                    <a:blip r:embed="rId52"/>
+                    <a:blip r:embed="rId53"/>
                     <a:stretch>
                       <a:fillRect/>
                     </a:stretch>
@@ -23290,7 +23352,7 @@
                     <pic:cNvPicPr/>
                   </pic:nvPicPr>
                   <pic:blipFill>
-                    <a:blip r:embed="rId53"/>
+                    <a:blip r:embed="rId54"/>
                     <a:stretch>
                       <a:fillRect/>
                     </a:stretch>
@@ -23936,7 +23998,7 @@
                     <pic:cNvPicPr/>
                   </pic:nvPicPr>
                   <pic:blipFill>
-                    <a:blip r:embed="rId54"/>
+                    <a:blip r:embed="rId55"/>
                     <a:stretch>
                       <a:fillRect/>
                     </a:stretch>
@@ -24026,7 +24088,7 @@
                     <pic:cNvPicPr/>
                   </pic:nvPicPr>
                   <pic:blipFill>
-                    <a:blip r:embed="rId55"/>
+                    <a:blip r:embed="rId56"/>
                     <a:stretch>
                       <a:fillRect/>
                     </a:stretch>
@@ -24539,7 +24601,7 @@
                     <pic:cNvPicPr/>
                   </pic:nvPicPr>
                   <pic:blipFill>
-                    <a:blip r:embed="rId56"/>
+                    <a:blip r:embed="rId57"/>
                     <a:stretch>
                       <a:fillRect/>
                     </a:stretch>
@@ -26010,7 +26072,7 @@
                     <pic:cNvPicPr/>
                   </pic:nvPicPr>
                   <pic:blipFill>
-                    <a:blip r:embed="rId24"/>
+                    <a:blip r:embed="rId25"/>
                     <a:stretch>
                       <a:fillRect/>
                     </a:stretch>
@@ -26101,7 +26163,7 @@
                     <pic:cNvPicPr/>
                   </pic:nvPicPr>
                   <pic:blipFill>
-                    <a:blip r:embed="rId57"/>
+                    <a:blip r:embed="rId58"/>
                     <a:stretch>
                       <a:fillRect/>
                     </a:stretch>
@@ -26193,7 +26255,7 @@
                     <pic:cNvPicPr/>
                   </pic:nvPicPr>
                   <pic:blipFill>
-                    <a:blip r:embed="rId58"/>
+                    <a:blip r:embed="rId59"/>
                     <a:stretch>
                       <a:fillRect/>
                     </a:stretch>
@@ -26467,7 +26529,7 @@
                     <pic:cNvPicPr/>
                   </pic:nvPicPr>
                   <pic:blipFill>
-                    <a:blip r:embed="rId59"/>
+                    <a:blip r:embed="rId60"/>
                     <a:stretch>
                       <a:fillRect/>
                     </a:stretch>
@@ -26557,7 +26619,7 @@
                     <pic:cNvPicPr/>
                   </pic:nvPicPr>
                   <pic:blipFill>
-                    <a:blip r:embed="rId60"/>
+                    <a:blip r:embed="rId61"/>
                     <a:stretch>
                       <a:fillRect/>
                     </a:stretch>
@@ -26824,7 +26886,7 @@
                     <pic:cNvPicPr/>
                   </pic:nvPicPr>
                   <pic:blipFill>
-                    <a:blip r:embed="rId61"/>
+                    <a:blip r:embed="rId62"/>
                     <a:stretch>
                       <a:fillRect/>
                     </a:stretch>
@@ -26957,7 +27019,7 @@
                     <pic:cNvPicPr/>
                   </pic:nvPicPr>
                   <pic:blipFill>
-                    <a:blip r:embed="rId62"/>
+                    <a:blip r:embed="rId63"/>
                     <a:stretch>
                       <a:fillRect/>
                     </a:stretch>
@@ -27244,7 +27306,7 @@
                     <pic:cNvPicPr/>
                   </pic:nvPicPr>
                   <pic:blipFill>
-                    <a:blip r:embed="rId63"/>
+                    <a:blip r:embed="rId64"/>
                     <a:stretch>
                       <a:fillRect/>
                     </a:stretch>
@@ -28107,7 +28169,7 @@
                     <pic:cNvPicPr/>
                   </pic:nvPicPr>
                   <pic:blipFill>
-                    <a:blip r:embed="rId64"/>
+                    <a:blip r:embed="rId65"/>
                     <a:stretch>
                       <a:fillRect/>
                     </a:stretch>
@@ -28190,7 +28252,7 @@
                     <pic:cNvPicPr/>
                   </pic:nvPicPr>
                   <pic:blipFill>
-                    <a:blip r:embed="rId65"/>
+                    <a:blip r:embed="rId66"/>
                     <a:stretch>
                       <a:fillRect/>
                     </a:stretch>
@@ -28280,7 +28342,7 @@
                     <pic:cNvPicPr/>
                   </pic:nvPicPr>
                   <pic:blipFill>
-                    <a:blip r:embed="rId66"/>
+                    <a:blip r:embed="rId67"/>
                     <a:stretch>
                       <a:fillRect/>
                     </a:stretch>
@@ -28344,7 +28406,7 @@
       </w:pPr>
       <w:bookmarkStart w:id="67" w:name="_Toc13488109"/>
       <w:bookmarkStart w:id="68" w:name="_Toc15455285"/>
-      <w:bookmarkEnd w:id="18"/>
+      <w:bookmarkEnd w:id="19"/>
       <w:r>
         <w:lastRenderedPageBreak/>
         <w:t>Notifications</w:t>
@@ -28462,7 +28524,7 @@
                     <pic:cNvPicPr/>
                   </pic:nvPicPr>
                   <pic:blipFill>
-                    <a:blip r:embed="rId67"/>
+                    <a:blip r:embed="rId68"/>
                     <a:stretch>
                       <a:fillRect/>
                     </a:stretch>
@@ -29188,7 +29250,7 @@
                     <pic:cNvPicPr/>
                   </pic:nvPicPr>
                   <pic:blipFill>
-                    <a:blip r:embed="rId68"/>
+                    <a:blip r:embed="rId69"/>
                     <a:stretch>
                       <a:fillRect/>
                     </a:stretch>
@@ -29290,7 +29352,7 @@
                     <pic:cNvPicPr/>
                   </pic:nvPicPr>
                   <pic:blipFill>
-                    <a:blip r:embed="rId69"/>
+                    <a:blip r:embed="rId70"/>
                     <a:stretch>
                       <a:fillRect/>
                     </a:stretch>
@@ -29404,7 +29466,7 @@
                     <pic:cNvPicPr/>
                   </pic:nvPicPr>
                   <pic:blipFill>
-                    <a:blip r:embed="rId70"/>
+                    <a:blip r:embed="rId71"/>
                     <a:stretch>
                       <a:fillRect/>
                     </a:stretch>
@@ -29597,7 +29659,7 @@
     </w:p>
     <w:p/>
     <w:sectPr>
-      <w:footerReference w:type="first" r:id="rId71"/>
+      <w:footerReference w:type="first" r:id="rId72"/>
       <w:type w:val="oddPage"/>
       <w:pgSz w:w="12240" w:h="15840" w:code="1"/>
       <w:pgMar w:top="1440" w:right="1800" w:bottom="1440" w:left="1800" w:header="720" w:footer="720" w:gutter="0"/>
@@ -36924,7 +36986,7 @@
 </file>
 
 <file path=customXml/itemProps1.xml><?xml version="1.0" encoding="utf-8"?>
-<ds:datastoreItem xmlns:ds="http://schemas.openxmlformats.org/officeDocument/2006/customXml" ds:itemID="{9EFF864B-C608-534F-9A4C-377E7E3DDA9D}">
+<ds:datastoreItem xmlns:ds="http://schemas.openxmlformats.org/officeDocument/2006/customXml" ds:itemID="{4D7F7F05-463E-9C4D-8B4B-F8681E3751E2}">
   <ds:schemaRefs>
     <ds:schemaRef ds:uri="http://schemas.openxmlformats.org/officeDocument/2006/bibliography"/>
   </ds:schemaRefs>

</xml_diff>

<commit_message>
INT-1002, INT-1003, INT-1004 - Updates to documentation for publish 02/08/19_2.
</commit_message>
<xml_diff>
--- a/fn_sep/doc/Resilient Integrations Function Guide for Symantec Endpoint Protection.docx
+++ b/fn_sep/doc/Resilient Integrations Function Guide for Symantec Endpoint Protection.docx
@@ -1179,14 +1179,7 @@
             <w:rStyle w:val="Hyperlink"/>
             <w:noProof/>
           </w:rPr>
-          <w:t>Installatio</w:t>
-        </w:r>
-        <w:r>
-          <w:rPr>
-            <w:rStyle w:val="Hyperlink"/>
-            <w:noProof/>
-          </w:rPr>
-          <w:t>n</w:t>
+          <w:t>Installation</w:t>
         </w:r>
         <w:r>
           <w:rPr>
@@ -2236,7 +2229,21 @@
             <w:rStyle w:val="Hyperlink"/>
             <w:noProof/>
           </w:rPr>
-          <w:t>SEP - Add Fingerprint List</w:t>
+          <w:t>SEP - Add Fingerpr</w:t>
+        </w:r>
+        <w:r>
+          <w:rPr>
+            <w:rStyle w:val="Hyperlink"/>
+            <w:noProof/>
+          </w:rPr>
+          <w:t>i</w:t>
+        </w:r>
+        <w:r>
+          <w:rPr>
+            <w:rStyle w:val="Hyperlink"/>
+            <w:noProof/>
+          </w:rPr>
+          <w:t>nt List</w:t>
         </w:r>
         <w:r>
           <w:rPr>
@@ -2323,7 +2330,21 @@
             <w:rStyle w:val="Hyperlink"/>
             <w:noProof/>
           </w:rPr>
-          <w:t>SEP - Update Fingerprint List</w:t>
+          <w:t>SEP - Update Fingerp</w:t>
+        </w:r>
+        <w:r>
+          <w:rPr>
+            <w:rStyle w:val="Hyperlink"/>
+            <w:noProof/>
+          </w:rPr>
+          <w:t>r</w:t>
+        </w:r>
+        <w:r>
+          <w:rPr>
+            <w:rStyle w:val="Hyperlink"/>
+            <w:noProof/>
+          </w:rPr>
+          <w:t>int List</w:t>
         </w:r>
         <w:r>
           <w:rPr>
@@ -2410,7 +2431,21 @@
             <w:rStyle w:val="Hyperlink"/>
             <w:noProof/>
           </w:rPr>
-          <w:t>SEP - Get Groups</w:t>
+          <w:t>SEP - Get Gr</w:t>
+        </w:r>
+        <w:r>
+          <w:rPr>
+            <w:rStyle w:val="Hyperlink"/>
+            <w:noProof/>
+          </w:rPr>
+          <w:t>o</w:t>
+        </w:r>
+        <w:r>
+          <w:rPr>
+            <w:rStyle w:val="Hyperlink"/>
+            <w:noProof/>
+          </w:rPr>
+          <w:t>ups</w:t>
         </w:r>
         <w:r>
           <w:rPr>
@@ -2497,7 +2532,21 @@
             <w:rStyle w:val="Hyperlink"/>
             <w:noProof/>
           </w:rPr>
-          <w:t>SEP - Assign Fingerprint List to Group</w:t>
+          <w:t>SEP - Assign Fingerprint List</w:t>
+        </w:r>
+        <w:r>
+          <w:rPr>
+            <w:rStyle w:val="Hyperlink"/>
+            <w:noProof/>
+          </w:rPr>
+          <w:t xml:space="preserve"> </w:t>
+        </w:r>
+        <w:r>
+          <w:rPr>
+            <w:rStyle w:val="Hyperlink"/>
+            <w:noProof/>
+          </w:rPr>
+          <w:t>to Group</w:t>
         </w:r>
         <w:r>
           <w:rPr>
@@ -2584,7 +2633,21 @@
             <w:rStyle w:val="Hyperlink"/>
             <w:noProof/>
           </w:rPr>
-          <w:t>SEP - Delete Fingerprint List</w:t>
+          <w:t>SEP - Delete Finger</w:t>
+        </w:r>
+        <w:r>
+          <w:rPr>
+            <w:rStyle w:val="Hyperlink"/>
+            <w:noProof/>
+          </w:rPr>
+          <w:t>p</w:t>
+        </w:r>
+        <w:r>
+          <w:rPr>
+            <w:rStyle w:val="Hyperlink"/>
+            <w:noProof/>
+          </w:rPr>
+          <w:t>rint List</w:t>
         </w:r>
         <w:r>
           <w:rPr>
@@ -2671,7 +2734,21 @@
             <w:rStyle w:val="Hyperlink"/>
             <w:noProof/>
           </w:rPr>
-          <w:t>SEP - Get Command Status</w:t>
+          <w:t>SEP - Get Com</w:t>
+        </w:r>
+        <w:r>
+          <w:rPr>
+            <w:rStyle w:val="Hyperlink"/>
+            <w:noProof/>
+          </w:rPr>
+          <w:t>m</w:t>
+        </w:r>
+        <w:r>
+          <w:rPr>
+            <w:rStyle w:val="Hyperlink"/>
+            <w:noProof/>
+          </w:rPr>
+          <w:t>and Status</w:t>
         </w:r>
         <w:r>
           <w:rPr>
@@ -2758,7 +2835,21 @@
             <w:rStyle w:val="Hyperlink"/>
             <w:noProof/>
           </w:rPr>
-          <w:t>SEP - Get Domains</w:t>
+          <w:t>SEP - Get Do</w:t>
+        </w:r>
+        <w:r>
+          <w:rPr>
+            <w:rStyle w:val="Hyperlink"/>
+            <w:noProof/>
+          </w:rPr>
+          <w:t>m</w:t>
+        </w:r>
+        <w:r>
+          <w:rPr>
+            <w:rStyle w:val="Hyperlink"/>
+            <w:noProof/>
+          </w:rPr>
+          <w:t>ains</w:t>
         </w:r>
         <w:r>
           <w:rPr>
@@ -3023,21 +3114,7 @@
             <w:rStyle w:val="Hyperlink"/>
             <w:noProof/>
           </w:rPr>
-          <w:t>Configur</w:t>
-        </w:r>
-        <w:r>
-          <w:rPr>
-            <w:rStyle w:val="Hyperlink"/>
-            <w:noProof/>
-          </w:rPr>
-          <w:t>a</w:t>
-        </w:r>
-        <w:r>
-          <w:rPr>
-            <w:rStyle w:val="Hyperlink"/>
-            <w:noProof/>
-          </w:rPr>
-          <w:t>tion</w:t>
+          <w:t>Configuration</w:t>
         </w:r>
         <w:r>
           <w:rPr>
@@ -5170,8 +5247,6 @@
         </w:rPr>
         <w:t>.</w:t>
       </w:r>
-      <w:bookmarkStart w:id="13" w:name="_GoBack"/>
-      <w:bookmarkEnd w:id="13"/>
     </w:p>
     <w:p>
       <w:pPr>
@@ -5434,11 +5509,11 @@
       <w:pPr>
         <w:pStyle w:val="Heading2"/>
       </w:pPr>
-      <w:bookmarkStart w:id="14" w:name="_Toc15455266"/>
+      <w:bookmarkStart w:id="13" w:name="_Toc15455266"/>
       <w:r>
         <w:t>Useful links</w:t>
       </w:r>
-      <w:bookmarkEnd w:id="14"/>
+      <w:bookmarkEnd w:id="13"/>
     </w:p>
     <w:p>
       <w:pPr>
@@ -5525,14 +5600,14 @@
       <w:pPr>
         <w:pStyle w:val="Heading1"/>
       </w:pPr>
-      <w:bookmarkStart w:id="15" w:name="_Toc13488090"/>
-      <w:bookmarkStart w:id="16" w:name="_Toc15455267"/>
+      <w:bookmarkStart w:id="14" w:name="_Toc13488090"/>
+      <w:bookmarkStart w:id="15" w:name="_Toc15455267"/>
       <w:r>
         <w:lastRenderedPageBreak/>
         <w:t>Package contents</w:t>
       </w:r>
+      <w:bookmarkEnd w:id="14"/>
       <w:bookmarkEnd w:id="15"/>
-      <w:bookmarkEnd w:id="16"/>
     </w:p>
     <w:p>
       <w:pPr>
@@ -9424,9 +9499,9 @@
       <w:pPr>
         <w:pStyle w:val="Heading1"/>
       </w:pPr>
-      <w:bookmarkStart w:id="17" w:name="_Toc13488091"/>
-      <w:bookmarkStart w:id="18" w:name="_Toc15455268"/>
-      <w:bookmarkStart w:id="19" w:name="_Toc510253272"/>
+      <w:bookmarkStart w:id="16" w:name="_Toc13488091"/>
+      <w:bookmarkStart w:id="17" w:name="_Toc15455268"/>
+      <w:bookmarkStart w:id="18" w:name="_Toc510253272"/>
       <w:r>
         <w:lastRenderedPageBreak/>
         <w:t xml:space="preserve">Custom </w:t>
@@ -9434,8 +9509,8 @@
       <w:r>
         <w:t>layout</w:t>
       </w:r>
+      <w:bookmarkEnd w:id="16"/>
       <w:bookmarkEnd w:id="17"/>
-      <w:bookmarkEnd w:id="18"/>
     </w:p>
     <w:p>
       <w:pPr>
@@ -9696,29 +9771,29 @@
       <w:pPr>
         <w:pStyle w:val="Heading1"/>
       </w:pPr>
-      <w:bookmarkStart w:id="20" w:name="_Toc13488092"/>
-      <w:bookmarkStart w:id="21" w:name="_Toc15455269"/>
+      <w:bookmarkStart w:id="19" w:name="_Toc13488092"/>
+      <w:bookmarkStart w:id="20" w:name="_Toc15455269"/>
       <w:r>
         <w:lastRenderedPageBreak/>
         <w:t>Function descriptions</w:t>
       </w:r>
+      <w:bookmarkEnd w:id="19"/>
       <w:bookmarkEnd w:id="20"/>
+    </w:p>
+    <w:p>
+      <w:pPr>
+        <w:pStyle w:val="Heading2"/>
+      </w:pPr>
+      <w:bookmarkStart w:id="21" w:name="_Toc13488093"/>
+      <w:bookmarkStart w:id="22" w:name="_Toc15455270"/>
+      <w:r>
+        <w:t xml:space="preserve">SEP - Scan </w:t>
+      </w:r>
+      <w:r>
+        <w:t>Endpoints</w:t>
+      </w:r>
       <w:bookmarkEnd w:id="21"/>
-    </w:p>
-    <w:p>
-      <w:pPr>
-        <w:pStyle w:val="Heading2"/>
-      </w:pPr>
-      <w:bookmarkStart w:id="22" w:name="_Toc13488093"/>
-      <w:bookmarkStart w:id="23" w:name="_Toc15455270"/>
-      <w:r>
-        <w:t xml:space="preserve">SEP - Scan </w:t>
-      </w:r>
-      <w:r>
-        <w:t>Endpoints</w:t>
-      </w:r>
       <w:bookmarkEnd w:id="22"/>
-      <w:bookmarkEnd w:id="23"/>
     </w:p>
     <w:p>
       <w:pPr>
@@ -9734,7 +9809,7 @@
           <w:sz w:val="20"/>
           <w:lang w:val="en-IE"/>
         </w:rPr>
-        <w:t>Use the function to initiate an</w:t>
+        <w:t xml:space="preserve">Use the function to </w:t>
       </w:r>
       <w:r>
         <w:rPr>
@@ -9742,7 +9817,7 @@
           <w:sz w:val="20"/>
           <w:lang w:val="en-IE"/>
         </w:rPr>
-        <w:t xml:space="preserve"> EOC scan against a list of endpoints or groups. The function can also be used to complete a remediation </w:t>
+        <w:t>i</w:t>
       </w:r>
       <w:r>
         <w:rPr>
@@ -9750,23 +9825,25 @@
           <w:sz w:val="20"/>
           <w:lang w:val="en-IE"/>
         </w:rPr>
-        <w:t>quarantine</w:t>
-      </w:r>
+        <w:t xml:space="preserve">nitiate an Evidence of Compromise (EOC) scan of an </w:t>
+      </w:r>
+      <w:proofErr w:type="spellStart"/>
       <w:r>
         <w:rPr>
           <w:rFonts w:ascii="Arial" w:hAnsi="Arial"/>
           <w:sz w:val="20"/>
           <w:lang w:val="en-IE"/>
         </w:rPr>
-        <w:t xml:space="preserve"> action on a </w:t>
-      </w:r>
+        <w:t>artifact</w:t>
+      </w:r>
+      <w:proofErr w:type="spellEnd"/>
       <w:r>
         <w:rPr>
           <w:rFonts w:ascii="Arial" w:hAnsi="Arial"/>
           <w:sz w:val="20"/>
           <w:lang w:val="en-IE"/>
         </w:rPr>
-        <w:t>SHA</w:t>
+        <w:t xml:space="preserve"> value against a list of endpoints or groups. The function can also be used to complete a remediation (quarantine) scan action for hash value (MD5, SHA1 or SHA256)</w:t>
       </w:r>
       <w:r>
         <w:rPr>
@@ -9774,7 +9851,7 @@
           <w:sz w:val="20"/>
           <w:lang w:val="en-IE"/>
         </w:rPr>
-        <w:t>256 hash value in conjunction with a scan.</w:t>
+        <w:t>.</w:t>
       </w:r>
       <w:r>
         <w:rPr>
@@ -10920,7 +10997,7 @@
       <w:pPr>
         <w:pStyle w:val="BodyText"/>
       </w:pPr>
-      <w:bookmarkStart w:id="24" w:name="function---sep---add-fingerprint-list"/>
+      <w:bookmarkStart w:id="23" w:name="function---sep---add-fingerprint-list"/>
       <w:r>
         <w:t>The input is populated by the workflows, “Example: SEP - Initiate EOC Scan for Artifact” and “Example: SEP - Remediate Artifact on Endpoint”.</w:t>
       </w:r>
@@ -12204,8 +12281,8 @@
       <w:pPr>
         <w:pStyle w:val="Heading2"/>
       </w:pPr>
-      <w:bookmarkStart w:id="25" w:name="_Toc13488094"/>
-      <w:bookmarkStart w:id="26" w:name="_Toc15455271"/>
+      <w:bookmarkStart w:id="24" w:name="_Toc13488094"/>
+      <w:bookmarkStart w:id="25" w:name="_Toc15455271"/>
       <w:r>
         <w:lastRenderedPageBreak/>
         <w:t>SEP</w:t>
@@ -12213,8 +12290,8 @@
       <w:r>
         <w:t xml:space="preserve"> - Upload File to SEPM</w:t>
       </w:r>
+      <w:bookmarkEnd w:id="24"/>
       <w:bookmarkEnd w:id="25"/>
-      <w:bookmarkEnd w:id="26"/>
     </w:p>
     <w:p>
       <w:pPr>
@@ -13702,14 +13779,14 @@
       <w:pPr>
         <w:pStyle w:val="Heading2"/>
       </w:pPr>
-      <w:bookmarkStart w:id="27" w:name="_Toc13488095"/>
-      <w:bookmarkStart w:id="28" w:name="_Toc15455272"/>
+      <w:bookmarkStart w:id="26" w:name="_Toc13488095"/>
+      <w:bookmarkStart w:id="27" w:name="_Toc15455272"/>
       <w:r>
         <w:lastRenderedPageBreak/>
         <w:t>SEP - Get File Content as Base64</w:t>
       </w:r>
+      <w:bookmarkEnd w:id="26"/>
       <w:bookmarkEnd w:id="27"/>
-      <w:bookmarkEnd w:id="28"/>
     </w:p>
     <w:p>
       <w:pPr>
@@ -13726,21 +13803,53 @@
           <w:sz w:val="20"/>
           <w:lang w:val="en-IE"/>
         </w:rPr>
-        <w:t>Use the function to g</w:t>
+        <w:t xml:space="preserve">Use the function to </w:t>
+      </w:r>
+      <w:r>
+        <w:rPr>
+          <w:rFonts w:ascii="Arial" w:hAnsi="Arial"/>
+          <w:sz w:val="20"/>
+          <w:lang w:val="en-IE"/>
+        </w:rPr>
+        <w:t>g</w:t>
+      </w:r>
+      <w:r>
+        <w:rPr>
+          <w:rFonts w:ascii="Arial" w:hAnsi="Arial"/>
+          <w:sz w:val="20"/>
+          <w:lang w:val="en-IE"/>
+        </w:rPr>
+        <w:t xml:space="preserve">et contents of a file uploaded to </w:t>
+      </w:r>
+      <w:r>
+        <w:rPr>
+          <w:rFonts w:ascii="Arial" w:hAnsi="Arial"/>
+          <w:sz w:val="20"/>
+          <w:lang w:val="en-IE"/>
+        </w:rPr>
+        <w:t xml:space="preserve">a </w:t>
+      </w:r>
+      <w:r>
+        <w:rPr>
+          <w:rFonts w:ascii="Arial" w:hAnsi="Arial"/>
+          <w:sz w:val="20"/>
+          <w:lang w:val="en-IE"/>
+        </w:rPr>
+        <w:t>SEPM server as a Base64 string.</w:t>
       </w:r>
       <w:r>
         <w:rPr>
           <w:rFonts w:ascii="Arial" w:hAnsi="Arial" w:cs="Times New Roman (Body CS)"/>
           <w:sz w:val="20"/>
         </w:rPr>
-        <w:t>et the binary file content for a given file ID.</w:t>
+        <w:t xml:space="preserve"> </w:t>
       </w:r>
       <w:r>
         <w:rPr>
           <w:rFonts w:ascii="Arial" w:hAnsi="Arial"/>
           <w:sz w:val="20"/>
         </w:rPr>
-        <w:t xml:space="preserve"> It uses </w:t>
+        <w:t xml:space="preserve">It uses </w:t>
       </w:r>
       <w:r>
         <w:rPr>
@@ -14007,18 +14116,10 @@
         <w:keepNext/>
       </w:pPr>
       <w:r>
-        <w:t xml:space="preserve">The workflow, “Example: SEP - Get File Content as Base64 string”, sets the function’s input </w:t>
-      </w:r>
-      <w:proofErr w:type="gramStart"/>
-      <w:r>
-        <w:t>field</w:t>
-      </w:r>
-      <w:r>
-        <w:t>,.</w:t>
-      </w:r>
-      <w:proofErr w:type="gramEnd"/>
-      <w:r>
-        <w:t xml:space="preserve"> </w:t>
+        <w:t>The workflow, “Example: SEP - Get File Content as Base64 string”, sets the function’s input field</w:t>
+      </w:r>
+      <w:r>
+        <w:t xml:space="preserve">, </w:t>
       </w:r>
       <w:proofErr w:type="spellStart"/>
       <w:r>
@@ -14166,8 +14267,8 @@
       <w:pPr>
         <w:pStyle w:val="Heading2"/>
       </w:pPr>
-      <w:bookmarkStart w:id="29" w:name="_Toc13488096"/>
-      <w:bookmarkStart w:id="30" w:name="_Toc15455273"/>
+      <w:bookmarkStart w:id="28" w:name="_Toc13488096"/>
+      <w:bookmarkStart w:id="29" w:name="_Toc15455273"/>
       <w:r>
         <w:lastRenderedPageBreak/>
         <w:t>S</w:t>
@@ -14175,8 +14276,8 @@
       <w:r>
         <w:t>EP - Get Computers</w:t>
       </w:r>
+      <w:bookmarkEnd w:id="28"/>
       <w:bookmarkEnd w:id="29"/>
-      <w:bookmarkEnd w:id="30"/>
     </w:p>
     <w:p>
       <w:pPr>
@@ -15537,7 +15638,7 @@
       <w:pPr>
         <w:pStyle w:val="BodyText"/>
       </w:pPr>
-      <w:bookmarkStart w:id="31" w:name="function---sep---quarantine-endpoints"/>
+      <w:bookmarkStart w:id="30" w:name="function---sep---quarantine-endpoints"/>
       <w:r>
         <w:t xml:space="preserve">The input is populated by the workflows, “Example: SEP - Get Endpoint Details”, “Example: SEP - Get Endpoint Details for artifact”, “Example: SEP - Get Endpoints status”, “Example: SEP - Get Endpoints status (refresh)”, </w:t>
       </w:r>
@@ -16827,8 +16928,8 @@
       <w:pPr>
         <w:pStyle w:val="Heading2"/>
       </w:pPr>
-      <w:bookmarkStart w:id="32" w:name="_Toc13488097"/>
-      <w:bookmarkStart w:id="33" w:name="_Toc15455274"/>
+      <w:bookmarkStart w:id="31" w:name="_Toc13488097"/>
+      <w:bookmarkStart w:id="32" w:name="_Toc15455274"/>
       <w:r>
         <w:lastRenderedPageBreak/>
         <w:t>SE</w:t>
@@ -16839,11 +16940,11 @@
       <w:r>
         <w:t>Move</w:t>
       </w:r>
+      <w:bookmarkEnd w:id="31"/>
+      <w:r>
+        <w:t xml:space="preserve"> Endpoint</w:t>
+      </w:r>
       <w:bookmarkEnd w:id="32"/>
-      <w:r>
-        <w:t xml:space="preserve"> Endpoint</w:t>
-      </w:r>
-      <w:bookmarkEnd w:id="33"/>
     </w:p>
     <w:p>
       <w:pPr>
@@ -17667,15 +17768,15 @@
       <w:pPr>
         <w:pStyle w:val="Heading2"/>
       </w:pPr>
-      <w:bookmarkStart w:id="34" w:name="_Toc13488098"/>
-      <w:bookmarkStart w:id="35" w:name="_Toc15455275"/>
+      <w:bookmarkStart w:id="33" w:name="_Toc13488098"/>
+      <w:bookmarkStart w:id="34" w:name="_Toc15455275"/>
       <w:r>
         <w:lastRenderedPageBreak/>
         <w:t>SEP - Quarantine Endpoints</w:t>
       </w:r>
-      <w:bookmarkEnd w:id="31"/>
+      <w:bookmarkEnd w:id="30"/>
+      <w:bookmarkEnd w:id="33"/>
       <w:bookmarkEnd w:id="34"/>
-      <w:bookmarkEnd w:id="35"/>
     </w:p>
     <w:p>
       <w:pPr>
@@ -17720,7 +17821,21 @@
           <w:rFonts w:ascii="Arial" w:hAnsi="Arial" w:cs="Times New Roman (Body CS)"/>
           <w:sz w:val="20"/>
         </w:rPr>
-        <w:t>quarantine Symantec Endpoint Protection endpoints. The function add</w:t>
+        <w:t xml:space="preserve">quarantine </w:t>
+      </w:r>
+      <w:r>
+        <w:rPr>
+          <w:rFonts w:ascii="Arial" w:hAnsi="Arial" w:cs="Times New Roman (Body CS)"/>
+          <w:sz w:val="20"/>
+        </w:rPr>
+        <w:t>SEP</w:t>
+      </w:r>
+      <w:r>
+        <w:rPr>
+          <w:rFonts w:ascii="Arial" w:hAnsi="Arial" w:cs="Times New Roman (Body CS)"/>
+          <w:sz w:val="20"/>
+        </w:rPr>
+        <w:t xml:space="preserve"> endpoints. The function add</w:t>
       </w:r>
       <w:r>
         <w:rPr>
@@ -19063,13 +19178,13 @@
       <w:pPr>
         <w:pStyle w:val="Heading2"/>
       </w:pPr>
-      <w:bookmarkStart w:id="36" w:name="_Toc13488099"/>
-      <w:bookmarkStart w:id="37" w:name="_Toc15455276"/>
+      <w:bookmarkStart w:id="35" w:name="_Toc13488099"/>
+      <w:bookmarkStart w:id="36" w:name="_Toc15455276"/>
       <w:r>
         <w:t>SEP - Get Fingerprint List</w:t>
       </w:r>
+      <w:bookmarkEnd w:id="35"/>
       <w:bookmarkEnd w:id="36"/>
-      <w:bookmarkEnd w:id="37"/>
     </w:p>
     <w:p>
       <w:pPr>
@@ -19094,7 +19209,7 @@
           <w:sz w:val="20"/>
           <w:lang w:val="en-IE"/>
         </w:rPr>
-        <w:t xml:space="preserve">et the file fingerprint list information for a specified name or </w:t>
+        <w:t xml:space="preserve">et the fingerprint list information for a specified name or </w:t>
       </w:r>
       <w:r>
         <w:rPr>
@@ -20049,17 +20164,17 @@
       <w:pPr>
         <w:pStyle w:val="Heading2"/>
       </w:pPr>
-      <w:bookmarkStart w:id="38" w:name="_SEP_-_Add"/>
-      <w:bookmarkStart w:id="39" w:name="_Toc13488100"/>
-      <w:bookmarkStart w:id="40" w:name="_Toc15455277"/>
-      <w:bookmarkEnd w:id="38"/>
+      <w:bookmarkStart w:id="37" w:name="_SEP_-_Add"/>
+      <w:bookmarkStart w:id="38" w:name="_Toc13488100"/>
+      <w:bookmarkStart w:id="39" w:name="_Toc15455277"/>
+      <w:bookmarkEnd w:id="37"/>
       <w:r>
         <w:lastRenderedPageBreak/>
         <w:t>SEP - Add Fingerprint List</w:t>
       </w:r>
-      <w:bookmarkEnd w:id="24"/>
+      <w:bookmarkEnd w:id="23"/>
+      <w:bookmarkEnd w:id="38"/>
       <w:bookmarkEnd w:id="39"/>
-      <w:bookmarkEnd w:id="40"/>
     </w:p>
     <w:p>
       <w:pPr>
@@ -20678,7 +20793,7 @@
         <w:pStyle w:val="BodyText"/>
         <w:keepNext/>
       </w:pPr>
-      <w:bookmarkStart w:id="41" w:name="function---sep---delete-fingerprint-list"/>
+      <w:bookmarkStart w:id="40" w:name="function---sep---delete-fingerprint-list"/>
       <w:r>
         <w:t>The input is populated by the workflows, “Example: SEP - Add Hash to Blacklist”.</w:t>
       </w:r>
@@ -21083,14 +21198,14 @@
       <w:pPr>
         <w:pStyle w:val="Heading2"/>
       </w:pPr>
-      <w:bookmarkStart w:id="42" w:name="_Toc13488101"/>
-      <w:bookmarkStart w:id="43" w:name="_Toc15455278"/>
+      <w:bookmarkStart w:id="41" w:name="_Toc13488101"/>
+      <w:bookmarkStart w:id="42" w:name="_Toc15455278"/>
       <w:r>
         <w:lastRenderedPageBreak/>
         <w:t>SEP - Update Fingerprint List</w:t>
       </w:r>
+      <w:bookmarkEnd w:id="41"/>
       <w:bookmarkEnd w:id="42"/>
-      <w:bookmarkEnd w:id="43"/>
     </w:p>
     <w:p>
       <w:pPr>
@@ -21826,7 +21941,7 @@
       <w:pPr>
         <w:pStyle w:val="BodyText"/>
       </w:pPr>
-      <w:bookmarkStart w:id="44" w:name="function---sep---get-groups"/>
+      <w:bookmarkStart w:id="43" w:name="function---sep---get-groups"/>
       <w:r>
         <w:t>The input is populated by the workflows, “Example: SEP - Add Hash to Blacklist” and “Example: SEP - Delete Hash from Blacklist”.</w:t>
       </w:r>
@@ -22042,14 +22157,14 @@
       <w:pPr>
         <w:pStyle w:val="Heading2"/>
       </w:pPr>
-      <w:bookmarkStart w:id="45" w:name="_Toc13488102"/>
-      <w:bookmarkStart w:id="46" w:name="_Toc15455279"/>
+      <w:bookmarkStart w:id="44" w:name="_Toc13488102"/>
+      <w:bookmarkStart w:id="45" w:name="_Toc15455279"/>
       <w:r>
         <w:t>SEP - Get Groups</w:t>
       </w:r>
+      <w:bookmarkEnd w:id="43"/>
       <w:bookmarkEnd w:id="44"/>
       <w:bookmarkEnd w:id="45"/>
-      <w:bookmarkEnd w:id="46"/>
     </w:p>
     <w:p>
       <w:pPr>
@@ -23407,14 +23522,14 @@
       <w:pPr>
         <w:pStyle w:val="Heading2"/>
       </w:pPr>
-      <w:bookmarkStart w:id="47" w:name="_Toc13488103"/>
-      <w:bookmarkStart w:id="48" w:name="_Toc15455280"/>
+      <w:bookmarkStart w:id="46" w:name="_Toc13488103"/>
+      <w:bookmarkStart w:id="47" w:name="_Toc15455280"/>
       <w:r>
         <w:lastRenderedPageBreak/>
         <w:t>SEP - Assign Fingerprint List to Group</w:t>
       </w:r>
+      <w:bookmarkEnd w:id="46"/>
       <w:bookmarkEnd w:id="47"/>
-      <w:bookmarkEnd w:id="48"/>
     </w:p>
     <w:p>
       <w:pPr>
@@ -24167,14 +24282,14 @@
       <w:pPr>
         <w:pStyle w:val="Heading2"/>
       </w:pPr>
-      <w:bookmarkStart w:id="49" w:name="_Toc13488104"/>
-      <w:bookmarkStart w:id="50" w:name="_Toc15455281"/>
+      <w:bookmarkStart w:id="48" w:name="_Toc13488104"/>
+      <w:bookmarkStart w:id="49" w:name="_Toc15455281"/>
       <w:r>
         <w:t>SEP - Delete Fingerprint List</w:t>
       </w:r>
-      <w:bookmarkEnd w:id="41"/>
+      <w:bookmarkEnd w:id="40"/>
+      <w:bookmarkEnd w:id="48"/>
       <w:bookmarkEnd w:id="49"/>
-      <w:bookmarkEnd w:id="50"/>
     </w:p>
     <w:p>
       <w:pPr>
@@ -24198,7 +24313,7 @@
           <w:rFonts w:ascii="Arial" w:hAnsi="Arial" w:cs="Times New Roman (Body CS)"/>
           <w:sz w:val="20"/>
         </w:rPr>
-        <w:t xml:space="preserve"> a file fingerprint list.</w:t>
+        <w:t xml:space="preserve"> a fingerprint list.</w:t>
       </w:r>
       <w:r>
         <w:rPr>
@@ -24452,7 +24567,7 @@
       <w:pPr>
         <w:pStyle w:val="BodyText"/>
       </w:pPr>
-      <w:bookmarkStart w:id="51" w:name="function---sep---get-computers"/>
+      <w:bookmarkStart w:id="50" w:name="function---sep---get-computers"/>
       <w:r>
         <w:t>The input is populated by the workflows, “Example: SEP - Delete Blacklist”.</w:t>
       </w:r>
@@ -24685,16 +24800,16 @@
       <w:pPr>
         <w:pStyle w:val="Heading2"/>
       </w:pPr>
-      <w:bookmarkStart w:id="52" w:name="_SEP_-_Get"/>
-      <w:bookmarkStart w:id="53" w:name="_Toc13488105"/>
-      <w:bookmarkStart w:id="54" w:name="_Toc15455282"/>
-      <w:bookmarkEnd w:id="52"/>
+      <w:bookmarkStart w:id="51" w:name="_SEP_-_Get"/>
+      <w:bookmarkStart w:id="52" w:name="_Toc13488105"/>
+      <w:bookmarkStart w:id="53" w:name="_Toc15455282"/>
+      <w:bookmarkEnd w:id="51"/>
       <w:r>
         <w:lastRenderedPageBreak/>
         <w:t>SEP - Get Command Status</w:t>
       </w:r>
+      <w:bookmarkEnd w:id="52"/>
       <w:bookmarkEnd w:id="53"/>
-      <w:bookmarkEnd w:id="54"/>
     </w:p>
     <w:p>
       <w:pPr>
@@ -25764,8 +25879,8 @@
       <w:pPr>
         <w:pStyle w:val="BodyText"/>
       </w:pPr>
-      <w:bookmarkStart w:id="55" w:name="X4789b71c69611b18e1c3fe1e50331679b50c835"/>
-      <w:bookmarkEnd w:id="51"/>
+      <w:bookmarkStart w:id="54" w:name="X4789b71c69611b18e1c3fe1e50331679b50c835"/>
+      <w:bookmarkEnd w:id="50"/>
       <w:r>
         <w:t xml:space="preserve">The input can be populated by the workflows, “Example: SEP - Get Scan results”, “Example: SEP - Get Remediation status”, “Example: SEP - Get Upload status”, </w:t>
       </w:r>
@@ -27369,14 +27484,16 @@
       <w:pPr>
         <w:pStyle w:val="Heading2"/>
       </w:pPr>
-      <w:bookmarkStart w:id="56" w:name="_Toc13488106"/>
-      <w:bookmarkStart w:id="57" w:name="_Toc15455283"/>
+      <w:bookmarkStart w:id="55" w:name="_Toc13488106"/>
+      <w:bookmarkStart w:id="56" w:name="_Toc15455283"/>
+      <w:bookmarkStart w:id="57" w:name="_GoBack"/>
+      <w:bookmarkEnd w:id="57"/>
       <w:r>
         <w:lastRenderedPageBreak/>
         <w:t>SEP - Get Domains</w:t>
       </w:r>
+      <w:bookmarkEnd w:id="55"/>
       <w:bookmarkEnd w:id="56"/>
-      <w:bookmarkEnd w:id="57"/>
     </w:p>
     <w:p>
       <w:pPr>
@@ -27439,7 +27556,7 @@
         <w:t>.</w:t>
       </w:r>
     </w:p>
-    <w:bookmarkEnd w:id="55"/>
+    <w:bookmarkEnd w:id="54"/>
     <w:p>
       <w:pPr>
         <w:pStyle w:val="BodyText"/>
@@ -28406,7 +28523,7 @@
       </w:pPr>
       <w:bookmarkStart w:id="67" w:name="_Toc13488109"/>
       <w:bookmarkStart w:id="68" w:name="_Toc15455285"/>
-      <w:bookmarkEnd w:id="19"/>
+      <w:bookmarkEnd w:id="18"/>
       <w:r>
         <w:lastRenderedPageBreak/>
         <w:t>Notifications</w:t>
@@ -32968,7 +33085,6 @@
   <w:style w:type="character" w:default="1" w:styleId="DefaultParagraphFont">
     <w:name w:val="Default Paragraph Font"/>
     <w:uiPriority w:val="1"/>
-    <w:semiHidden/>
     <w:unhideWhenUsed/>
   </w:style>
   <w:style w:type="table" w:default="1" w:styleId="TableNormal">
@@ -36986,7 +37102,7 @@
 </file>
 
 <file path=customXml/itemProps1.xml><?xml version="1.0" encoding="utf-8"?>
-<ds:datastoreItem xmlns:ds="http://schemas.openxmlformats.org/officeDocument/2006/customXml" ds:itemID="{4D7F7F05-463E-9C4D-8B4B-F8681E3751E2}">
+<ds:datastoreItem xmlns:ds="http://schemas.openxmlformats.org/officeDocument/2006/customXml" ds:itemID="{B2D32C67-B2F5-1249-8A3D-8E8C75EA3FDB}">
   <ds:schemaRefs>
     <ds:schemaRef ds:uri="http://schemas.openxmlformats.org/officeDocument/2006/bibliography"/>
   </ds:schemaRefs>

</xml_diff>

<commit_message>
INT-3161 - Doc updates for App Host conversion.
</commit_message>
<xml_diff>
--- a/fn_sep/doc/Resilient Integrations Function Guide for Symantec Endpoint Protection.docx
+++ b/fn_sep/doc/Resilient Integrations Function Guide for Symantec Endpoint Protection.docx
@@ -1,6 +1,6 @@
 
 <file path=word/document.xml><?xml version="1.0" encoding="utf-8"?>
-<w:document xmlns:wpc="http://schemas.microsoft.com/office/word/2010/wordprocessingCanvas" xmlns:cx="http://schemas.microsoft.com/office/drawing/2014/chartex" xmlns:cx1="http://schemas.microsoft.com/office/drawing/2015/9/8/chartex" xmlns:cx2="http://schemas.microsoft.com/office/drawing/2015/10/21/chartex" xmlns:cx3="http://schemas.microsoft.com/office/drawing/2016/5/9/chartex" xmlns:cx4="http://schemas.microsoft.com/office/drawing/2016/5/10/chartex" xmlns:cx5="http://schemas.microsoft.com/office/drawing/2016/5/11/chartex" xmlns:cx6="http://schemas.microsoft.com/office/drawing/2016/5/12/chartex" xmlns:cx7="http://schemas.microsoft.com/office/drawing/2016/5/13/chartex" xmlns:cx8="http://schemas.microsoft.com/office/drawing/2016/5/14/chartex" xmlns:mc="http://schemas.openxmlformats.org/markup-compatibility/2006" xmlns:aink="http://schemas.microsoft.com/office/drawing/2016/ink" xmlns:am3d="http://schemas.microsoft.com/office/drawing/2017/model3d" xmlns:o="urn:schemas-microsoft-com:office:office" xmlns:r="http://schemas.openxmlformats.org/officeDocument/2006/relationships" xmlns:m="http://schemas.openxmlformats.org/officeDocument/2006/math" xmlns:v="urn:schemas-microsoft-com:vml" xmlns:wp14="http://schemas.microsoft.com/office/word/2010/wordprocessingDrawing" xmlns:wp="http://schemas.openxmlformats.org/drawingml/2006/wordprocessingDrawing" xmlns:w10="urn:schemas-microsoft-com:office:word" xmlns:w="http://schemas.openxmlformats.org/wordprocessingml/2006/main" xmlns:w14="http://schemas.microsoft.com/office/word/2010/wordml" xmlns:w15="http://schemas.microsoft.com/office/word/2012/wordml" xmlns:w16cid="http://schemas.microsoft.com/office/word/2016/wordml/cid" xmlns:w16se="http://schemas.microsoft.com/office/word/2015/wordml/symex" xmlns:wpg="http://schemas.microsoft.com/office/word/2010/wordprocessingGroup" xmlns:wpi="http://schemas.microsoft.com/office/word/2010/wordprocessingInk" xmlns:wne="http://schemas.microsoft.com/office/word/2006/wordml" xmlns:wps="http://schemas.microsoft.com/office/word/2010/wordprocessingShape" mc:Ignorable="w14 w15 w16se w16cid wp14">
+<w:document xmlns:wpc="http://schemas.microsoft.com/office/word/2010/wordprocessingCanvas" xmlns:cx="http://schemas.microsoft.com/office/drawing/2014/chartex" xmlns:cx1="http://schemas.microsoft.com/office/drawing/2015/9/8/chartex" xmlns:cx2="http://schemas.microsoft.com/office/drawing/2015/10/21/chartex" xmlns:cx3="http://schemas.microsoft.com/office/drawing/2016/5/9/chartex" xmlns:cx4="http://schemas.microsoft.com/office/drawing/2016/5/10/chartex" xmlns:cx5="http://schemas.microsoft.com/office/drawing/2016/5/11/chartex" xmlns:cx6="http://schemas.microsoft.com/office/drawing/2016/5/12/chartex" xmlns:cx7="http://schemas.microsoft.com/office/drawing/2016/5/13/chartex" xmlns:cx8="http://schemas.microsoft.com/office/drawing/2016/5/14/chartex" xmlns:mc="http://schemas.openxmlformats.org/markup-compatibility/2006" xmlns:aink="http://schemas.microsoft.com/office/drawing/2016/ink" xmlns:am3d="http://schemas.microsoft.com/office/drawing/2017/model3d" xmlns:o="urn:schemas-microsoft-com:office:office" xmlns:r="http://schemas.openxmlformats.org/officeDocument/2006/relationships" xmlns:m="http://schemas.openxmlformats.org/officeDocument/2006/math" xmlns:v="urn:schemas-microsoft-com:vml" xmlns:wp14="http://schemas.microsoft.com/office/word/2010/wordprocessingDrawing" xmlns:wp="http://schemas.openxmlformats.org/drawingml/2006/wordprocessingDrawing" xmlns:w10="urn:schemas-microsoft-com:office:word" xmlns:w="http://schemas.openxmlformats.org/wordprocessingml/2006/main" xmlns:w14="http://schemas.microsoft.com/office/word/2010/wordml" xmlns:w15="http://schemas.microsoft.com/office/word/2012/wordml" xmlns:w16cex="http://schemas.microsoft.com/office/word/2018/wordml/cex" xmlns:w16cid="http://schemas.microsoft.com/office/word/2016/wordml/cid" xmlns:w16="http://schemas.microsoft.com/office/word/2018/wordml" xmlns:w16se="http://schemas.microsoft.com/office/word/2015/wordml/symex" xmlns:wpg="http://schemas.microsoft.com/office/word/2010/wordprocessingGroup" xmlns:wpi="http://schemas.microsoft.com/office/word/2010/wordprocessingInk" xmlns:wne="http://schemas.microsoft.com/office/word/2006/wordml" xmlns:wps="http://schemas.microsoft.com/office/word/2010/wordprocessingShape" mc:Ignorable="w14 w15 w16se w16cid w16 w16cex wp14">
   <w:body>
     <w:p>
       <w:pPr>
@@ -149,7 +149,7 @@
         <mc:AlternateContent>
           <mc:Choice Requires="wpg">
             <w:drawing>
-              <wp:anchor distT="0" distB="0" distL="114300" distR="114300" simplePos="0" relativeHeight="251660288" behindDoc="0" locked="0" layoutInCell="1" allowOverlap="1" wp14:anchorId="0AD7AC77" wp14:editId="0EFFFD71">
+              <wp:anchor distT="0" distB="0" distL="114300" distR="114300" simplePos="0" relativeHeight="251660288" behindDoc="0" locked="0" layoutInCell="1" allowOverlap="1" wp14:anchorId="0AD7AC77" wp14:editId="132453BB">
                 <wp:simplePos x="0" y="0"/>
                 <wp:positionH relativeFrom="margin">
                   <wp:align>right</wp:align>
@@ -318,6 +318,16 @@
                                 </w:rPr>
                                 <w:t>1.0</w:t>
                               </w:r>
+                              <w:r>
+                                <w:rPr>
+                                  <w:rFonts w:ascii="OpenSans-Bold" w:hAnsi="OpenSans-Bold" w:cs="OpenSans-Bold"/>
+                                  <w:b/>
+                                  <w:bCs/>
+                                  <w:color w:val="FFFFFF" w:themeColor="background1"/>
+                                  <w:spacing w:val="10"/>
+                                </w:rPr>
+                                <w:t>.1</w:t>
+                              </w:r>
                             </w:p>
                             <w:p/>
                           </w:txbxContent>
@@ -340,7 +350,7 @@
           </mc:Choice>
           <mc:Fallback>
             <w:pict>
-              <v:group w14:anchorId="0AD7AC77" id="Group 3" o:spid="_x0000_s1026" style="position:absolute;margin-left:470.8pt;margin-top:56.85pt;width:522pt;height:60.2pt;z-index:251660288;mso-position-horizontal:right;mso-position-horizontal-relative:margin;mso-width-relative:margin;mso-height-relative:margin" coordsize="59690,7645" o:gfxdata="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">
+              <v:group w14:anchorId="0AD7AC77" id="Group 3" o:spid="_x0000_s1026" style="position:absolute;margin-left:470.8pt;margin-top:56.85pt;width:522pt;height:60.2pt;z-index:251660288;mso-position-horizontal:right;mso-position-horizontal-relative:margin;mso-width-relative:margin;mso-height-relative:margin" coordsize="59690,7645" o:gfxdata="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">
                 <v:roundrect id="AutoShape 3" o:spid="_x0000_s1027" style="position:absolute;width:59690;height:5461;visibility:visible;mso-wrap-style:square;v-text-anchor:top" arcsize="10923f" o:gfxdata="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" fillcolor="#73b632" stroked="f" strokecolor="#4a7ebb" strokeweight="1.5pt">
                   <v:shadow opacity="22938f" offset="0"/>
                   <v:textbox inset=",7.2pt,,7.2pt"/>
@@ -396,6 +406,16 @@
                           </w:rPr>
                           <w:t>1.0</w:t>
                         </w:r>
+                        <w:r>
+                          <w:rPr>
+                            <w:rFonts w:ascii="OpenSans-Bold" w:hAnsi="OpenSans-Bold" w:cs="OpenSans-Bold"/>
+                            <w:b/>
+                            <w:bCs/>
+                            <w:color w:val="FFFFFF" w:themeColor="background1"/>
+                            <w:spacing w:val="10"/>
+                          </w:rPr>
+                          <w:t>.1</w:t>
+                        </w:r>
                       </w:p>
                       <w:p/>
                     </w:txbxContent>
@@ -414,7 +434,7 @@
         <mc:AlternateContent>
           <mc:Choice Requires="wps">
             <w:drawing>
-              <wp:anchor distT="0" distB="0" distL="114300" distR="114300" simplePos="0" relativeHeight="251659264" behindDoc="0" locked="0" layoutInCell="1" allowOverlap="1" wp14:anchorId="0DAA91F9" wp14:editId="63AEC097">
+              <wp:anchor distT="0" distB="0" distL="114300" distR="114300" simplePos="0" relativeHeight="251659264" behindDoc="0" locked="0" layoutInCell="1" allowOverlap="1" wp14:anchorId="0DAA91F9" wp14:editId="4E828074">
                 <wp:simplePos x="0" y="0"/>
                 <wp:positionH relativeFrom="page">
                   <wp:posOffset>43132</wp:posOffset>
@@ -518,7 +538,7 @@
           </mc:Choice>
           <mc:Fallback>
             <w:pict>
-              <v:shape w14:anchorId="0DAA91F9" id="Text Box 4" o:spid="_x0000_s1029" type="#_x0000_t202" style="position:absolute;margin-left:3.4pt;margin-top:263.55pt;width:559.05pt;height:34.7pt;z-index:251659264;visibility:visible;mso-wrap-style:square;mso-width-percent:0;mso-height-percent:0;mso-wrap-distance-left:9pt;mso-wrap-distance-top:0;mso-wrap-distance-right:9pt;mso-wrap-distance-bottom:0;mso-position-horizontal:absolute;mso-position-horizontal-relative:page;mso-position-vertical:absolute;mso-position-vertical-relative:page;mso-width-percent:0;mso-height-percent:0;mso-width-relative:page;mso-height-relative:page;v-text-anchor:top" o:gfxdata="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" filled="f" stroked="f">
+              <v:shape w14:anchorId="0DAA91F9" id="Text Box 4" o:spid="_x0000_s1029" type="#_x0000_t202" style="position:absolute;margin-left:3.4pt;margin-top:263.55pt;width:559.05pt;height:34.7pt;z-index:251659264;visibility:visible;mso-wrap-style:square;mso-width-percent:0;mso-height-percent:0;mso-wrap-distance-left:9pt;mso-wrap-distance-top:0;mso-wrap-distance-right:9pt;mso-wrap-distance-bottom:0;mso-position-horizontal:absolute;mso-position-horizontal-relative:page;mso-position-vertical:absolute;mso-position-vertical-relative:page;mso-width-percent:0;mso-height-percent:0;mso-width-relative:page;mso-height-relative:page;v-text-anchor:top" o:gfxdata="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" filled="f" stroked="f">
                 <v:textbox inset="0,0,0,0">
                   <w:txbxContent>
                     <w:p>
@@ -662,7 +682,7 @@
           <w:color w:val="000000"/>
           <w:szCs w:val="18"/>
         </w:rPr>
-        <w:t>© Copyright IBM Corp. 2010, 201</w:t>
+        <w:t>© Copyright IBM Corp. 2010, 20</w:t>
       </w:r>
       <w:r>
         <w:rPr>
@@ -670,7 +690,7 @@
           <w:color w:val="000000"/>
           <w:szCs w:val="18"/>
         </w:rPr>
-        <w:t>9</w:t>
+        <w:t>20</w:t>
       </w:r>
       <w:r>
         <w:rPr>
@@ -839,6 +859,102 @@
                 <w:szCs w:val="18"/>
               </w:rPr>
               <w:t>1.0</w:t>
+            </w:r>
+            <w:r>
+              <w:rPr>
+                <w:rFonts w:cs="Arial"/>
+                <w:szCs w:val="18"/>
+              </w:rPr>
+              <w:t>.1</w:t>
+            </w:r>
+          </w:p>
+        </w:tc>
+        <w:tc>
+          <w:tcPr>
+            <w:tcW w:w="1556" w:type="dxa"/>
+          </w:tcPr>
+          <w:p>
+            <w:pPr>
+              <w:adjustRightInd w:val="0"/>
+              <w:spacing w:before="0" w:after="0"/>
+              <w:rPr>
+                <w:rFonts w:cs="Arial"/>
+                <w:szCs w:val="18"/>
+              </w:rPr>
+            </w:pPr>
+            <w:r>
+              <w:rPr>
+                <w:rFonts w:cs="Arial"/>
+                <w:szCs w:val="18"/>
+              </w:rPr>
+              <w:t>November</w:t>
+            </w:r>
+            <w:r>
+              <w:rPr>
+                <w:rFonts w:cs="Arial"/>
+                <w:szCs w:val="18"/>
+              </w:rPr>
+              <w:t xml:space="preserve"> 20</w:t>
+            </w:r>
+            <w:r>
+              <w:rPr>
+                <w:rFonts w:cs="Arial"/>
+                <w:szCs w:val="18"/>
+              </w:rPr>
+              <w:t>20</w:t>
+            </w:r>
+          </w:p>
+        </w:tc>
+        <w:tc>
+          <w:tcPr>
+            <w:tcW w:w="6274" w:type="dxa"/>
+          </w:tcPr>
+          <w:p>
+            <w:pPr>
+              <w:adjustRightInd w:val="0"/>
+              <w:spacing w:before="0" w:after="0"/>
+              <w:rPr>
+                <w:rFonts w:cs="Arial"/>
+                <w:szCs w:val="18"/>
+              </w:rPr>
+            </w:pPr>
+            <w:r>
+              <w:rPr>
+                <w:rFonts w:cs="Arial"/>
+                <w:szCs w:val="18"/>
+              </w:rPr>
+              <w:t>App Host support added</w:t>
+            </w:r>
+            <w:r>
+              <w:rPr>
+                <w:rFonts w:cs="Arial"/>
+                <w:szCs w:val="18"/>
+              </w:rPr>
+              <w:t>.</w:t>
+            </w:r>
+          </w:p>
+        </w:tc>
+      </w:tr>
+      <w:tr>
+        <w:tc>
+          <w:tcPr>
+            <w:tcW w:w="987" w:type="dxa"/>
+          </w:tcPr>
+          <w:p>
+            <w:pPr>
+              <w:adjustRightInd w:val="0"/>
+              <w:spacing w:before="0" w:after="0"/>
+              <w:rPr>
+                <w:rFonts w:cs="Arial"/>
+                <w:szCs w:val="18"/>
+              </w:rPr>
+            </w:pPr>
+            <w:r>
+              <w:rPr>
+                <w:rFonts w:cs="Arial"/>
+                <w:szCs w:val="18"/>
+              </w:rPr>
+              <w:t>1.0.0</w:t>
             </w:r>
           </w:p>
         </w:tc>
@@ -2229,21 +2345,7 @@
             <w:rStyle w:val="Hyperlink"/>
             <w:noProof/>
           </w:rPr>
-          <w:t>SEP - Add Fingerpr</w:t>
-        </w:r>
-        <w:r>
-          <w:rPr>
-            <w:rStyle w:val="Hyperlink"/>
-            <w:noProof/>
-          </w:rPr>
-          <w:t>i</w:t>
-        </w:r>
-        <w:r>
-          <w:rPr>
-            <w:rStyle w:val="Hyperlink"/>
-            <w:noProof/>
-          </w:rPr>
-          <w:t>nt List</w:t>
+          <w:t>SEP - Add Fingerprint List</w:t>
         </w:r>
         <w:r>
           <w:rPr>
@@ -2330,21 +2432,7 @@
             <w:rStyle w:val="Hyperlink"/>
             <w:noProof/>
           </w:rPr>
-          <w:t>SEP - Update Fingerp</w:t>
-        </w:r>
-        <w:r>
-          <w:rPr>
-            <w:rStyle w:val="Hyperlink"/>
-            <w:noProof/>
-          </w:rPr>
-          <w:t>r</w:t>
-        </w:r>
-        <w:r>
-          <w:rPr>
-            <w:rStyle w:val="Hyperlink"/>
-            <w:noProof/>
-          </w:rPr>
-          <w:t>int List</w:t>
+          <w:t>SEP - Update Fingerprint List</w:t>
         </w:r>
         <w:r>
           <w:rPr>
@@ -2431,21 +2519,7 @@
             <w:rStyle w:val="Hyperlink"/>
             <w:noProof/>
           </w:rPr>
-          <w:t>SEP - Get Gr</w:t>
-        </w:r>
-        <w:r>
-          <w:rPr>
-            <w:rStyle w:val="Hyperlink"/>
-            <w:noProof/>
-          </w:rPr>
-          <w:t>o</w:t>
-        </w:r>
-        <w:r>
-          <w:rPr>
-            <w:rStyle w:val="Hyperlink"/>
-            <w:noProof/>
-          </w:rPr>
-          <w:t>ups</w:t>
+          <w:t>SEP - Get Groups</w:t>
         </w:r>
         <w:r>
           <w:rPr>
@@ -2532,21 +2606,7 @@
             <w:rStyle w:val="Hyperlink"/>
             <w:noProof/>
           </w:rPr>
-          <w:t>SEP - Assign Fingerprint List</w:t>
-        </w:r>
-        <w:r>
-          <w:rPr>
-            <w:rStyle w:val="Hyperlink"/>
-            <w:noProof/>
-          </w:rPr>
-          <w:t xml:space="preserve"> </w:t>
-        </w:r>
-        <w:r>
-          <w:rPr>
-            <w:rStyle w:val="Hyperlink"/>
-            <w:noProof/>
-          </w:rPr>
-          <w:t>to Group</w:t>
+          <w:t>SEP - Assign Fingerprint List to Group</w:t>
         </w:r>
         <w:r>
           <w:rPr>
@@ -2633,21 +2693,7 @@
             <w:rStyle w:val="Hyperlink"/>
             <w:noProof/>
           </w:rPr>
-          <w:t>SEP - Delete Finger</w:t>
-        </w:r>
-        <w:r>
-          <w:rPr>
-            <w:rStyle w:val="Hyperlink"/>
-            <w:noProof/>
-          </w:rPr>
-          <w:t>p</w:t>
-        </w:r>
-        <w:r>
-          <w:rPr>
-            <w:rStyle w:val="Hyperlink"/>
-            <w:noProof/>
-          </w:rPr>
-          <w:t>rint List</w:t>
+          <w:t>SEP - Delete Fingerprint List</w:t>
         </w:r>
         <w:r>
           <w:rPr>
@@ -2734,21 +2780,7 @@
             <w:rStyle w:val="Hyperlink"/>
             <w:noProof/>
           </w:rPr>
-          <w:t>SEP - Get Com</w:t>
-        </w:r>
-        <w:r>
-          <w:rPr>
-            <w:rStyle w:val="Hyperlink"/>
-            <w:noProof/>
-          </w:rPr>
-          <w:t>m</w:t>
-        </w:r>
-        <w:r>
-          <w:rPr>
-            <w:rStyle w:val="Hyperlink"/>
-            <w:noProof/>
-          </w:rPr>
-          <w:t>and Status</w:t>
+          <w:t>SEP - Get Command Status</w:t>
         </w:r>
         <w:r>
           <w:rPr>
@@ -2835,21 +2867,7 @@
             <w:rStyle w:val="Hyperlink"/>
             <w:noProof/>
           </w:rPr>
-          <w:t>SEP - Get Do</w:t>
-        </w:r>
-        <w:r>
-          <w:rPr>
-            <w:rStyle w:val="Hyperlink"/>
-            <w:noProof/>
-          </w:rPr>
-          <w:t>m</w:t>
-        </w:r>
-        <w:r>
-          <w:rPr>
-            <w:rStyle w:val="Hyperlink"/>
-            <w:noProof/>
-          </w:rPr>
-          <w:t>ains</w:t>
+          <w:t>SEP - Get Domains</w:t>
         </w:r>
         <w:r>
           <w:rPr>
@@ -4768,42 +4786,10 @@
     </w:p>
     <w:p>
       <w:pPr>
-        <w:pStyle w:val="BodyText"/>
-        <w:keepNext/>
-        <w:rPr>
-          <w:rFonts w:cs="Arial"/>
-          <w:szCs w:val="20"/>
-        </w:rPr>
-      </w:pPr>
-      <w:r>
-        <w:t xml:space="preserve">You download the function package to a Resilient integration server, and from there you deploy the functions and components to a Resilient platform. These procedures are provided in the </w:t>
-      </w:r>
-      <w:hyperlink r:id="rId13" w:history="1">
-        <w:r>
-          <w:rPr>
-            <w:rStyle w:val="Hyperlink"/>
-          </w:rPr>
-          <w:t xml:space="preserve">Resilient </w:t>
-        </w:r>
-        <w:r>
-          <w:rPr>
-            <w:rStyle w:val="Hyperlink"/>
-          </w:rPr>
-          <w:t>Integration Server Guid</w:t>
-        </w:r>
-        <w:r>
-          <w:rPr>
-            <w:rStyle w:val="Hyperlink"/>
-          </w:rPr>
-          <w:t>e (PDF)</w:t>
-        </w:r>
-      </w:hyperlink>
-      <w:r>
-        <w:rPr>
-          <w:rFonts w:cs="Arial"/>
-          <w:szCs w:val="20"/>
-        </w:rPr>
-        <w:t xml:space="preserve">. </w:t>
+        <w:pStyle w:val="Heading2"/>
+      </w:pPr>
+      <w:r>
+        <w:t>Requirements</w:t>
       </w:r>
     </w:p>
     <w:p>
@@ -4882,10 +4868,326 @@
     </w:p>
     <w:p>
       <w:pPr>
+        <w:pStyle w:val="Heading2"/>
+      </w:pPr>
+      <w:r>
+        <w:t>Installation on App Host</w:t>
+      </w:r>
+    </w:p>
+    <w:p>
+      <w:pPr>
+        <w:pStyle w:val="ListBullet"/>
+        <w:numPr>
+          <w:ilvl w:val="0"/>
+          <w:numId w:val="0"/>
+        </w:numPr>
+      </w:pPr>
+      <w:r>
+        <w:t>When installing the McAfee ESM integration onto the Resilient platform with App Host, be sure to use the package in .zip format. The .zip packaging contains critical data for the integration to successfully install via App Host.</w:t>
+      </w:r>
+    </w:p>
+    <w:p>
+      <w:pPr>
+        <w:tabs>
+          <w:tab w:val="left" w:pos="916"/>
+          <w:tab w:val="left" w:pos="1832"/>
+          <w:tab w:val="left" w:pos="2748"/>
+          <w:tab w:val="left" w:pos="3664"/>
+          <w:tab w:val="left" w:pos="4580"/>
+          <w:tab w:val="left" w:pos="5496"/>
+          <w:tab w:val="left" w:pos="6412"/>
+          <w:tab w:val="left" w:pos="7328"/>
+          <w:tab w:val="left" w:pos="8244"/>
+          <w:tab w:val="left" w:pos="9160"/>
+          <w:tab w:val="left" w:pos="10076"/>
+          <w:tab w:val="left" w:pos="10992"/>
+          <w:tab w:val="left" w:pos="11908"/>
+          <w:tab w:val="left" w:pos="12824"/>
+          <w:tab w:val="left" w:pos="13740"/>
+          <w:tab w:val="left" w:pos="14656"/>
+        </w:tabs>
+        <w:spacing w:before="60" w:after="60"/>
+        <w:rPr>
+          <w:sz w:val="20"/>
+        </w:rPr>
+      </w:pPr>
+      <w:r>
+        <w:rPr>
+          <w:sz w:val="20"/>
+        </w:rPr>
+        <w:t xml:space="preserve">For a complete guide on how to </w:t>
+      </w:r>
+      <w:r>
+        <w:rPr>
+          <w:sz w:val="20"/>
+        </w:rPr>
+        <w:t xml:space="preserve">install and </w:t>
+      </w:r>
+      <w:r>
+        <w:rPr>
+          <w:sz w:val="20"/>
+        </w:rPr>
+        <w:t>configure App Host for Resilient and install apps, please reference the</w:t>
+      </w:r>
+      <w:r>
+        <w:rPr>
+          <w:sz w:val="20"/>
+        </w:rPr>
+        <w:t xml:space="preserve"> App Host Deployment Guide </w:t>
+      </w:r>
+      <w:hyperlink r:id="rId13" w:history="1">
+        <w:r>
+          <w:rPr>
+            <w:rStyle w:val="Hyperlink"/>
+            <w:sz w:val="20"/>
+          </w:rPr>
+          <w:t>Knowl</w:t>
+        </w:r>
+        <w:r>
+          <w:rPr>
+            <w:rStyle w:val="Hyperlink"/>
+            <w:sz w:val="20"/>
+          </w:rPr>
+          <w:t>e</w:t>
+        </w:r>
+        <w:r>
+          <w:rPr>
+            <w:rStyle w:val="Hyperlink"/>
+            <w:sz w:val="20"/>
+          </w:rPr>
+          <w:t>d</w:t>
+        </w:r>
+        <w:r>
+          <w:rPr>
+            <w:rStyle w:val="Hyperlink"/>
+            <w:sz w:val="20"/>
+          </w:rPr>
+          <w:t>ge Center</w:t>
+        </w:r>
+      </w:hyperlink>
+      <w:r>
+        <w:rPr>
+          <w:sz w:val="20"/>
+        </w:rPr>
+        <w:t>.</w:t>
+      </w:r>
+    </w:p>
+    <w:p>
+      <w:pPr>
+        <w:pStyle w:val="Heading2"/>
+      </w:pPr>
+      <w:r>
+        <w:t xml:space="preserve">Installation on </w:t>
+      </w:r>
+      <w:r>
+        <w:t>an</w:t>
+      </w:r>
+      <w:r>
+        <w:rPr>
+          <w:rFonts w:ascii="Calibri" w:hAnsi="Calibri" w:cs="Calibri"/>
+          <w:szCs w:val="32"/>
+        </w:rPr>
+        <w:t xml:space="preserve"> </w:t>
+      </w:r>
+      <w:r>
+        <w:rPr>
+          <w:rFonts w:ascii="Calibri" w:hAnsi="Calibri" w:cs="Calibri"/>
+          <w:szCs w:val="32"/>
+        </w:rPr>
+        <w:t>Integration Server</w:t>
+      </w:r>
+      <w:r>
+        <w:t xml:space="preserve"> </w:t>
+      </w:r>
+    </w:p>
+    <w:p>
+      <w:pPr>
+        <w:pStyle w:val="ListBullet"/>
+        <w:numPr>
+          <w:ilvl w:val="0"/>
+          <w:numId w:val="0"/>
+        </w:numPr>
+        <w:rPr>
+          <w:rFonts w:eastAsia="Calibri" w:cs="Arial"/>
+          <w:bCs/>
+          <w:szCs w:val="20"/>
+        </w:rPr>
+      </w:pPr>
+      <w:r>
+        <w:rPr>
+          <w:rFonts w:eastAsia="Calibri" w:cs="Arial"/>
+          <w:bCs/>
+          <w:szCs w:val="20"/>
+        </w:rPr>
+        <w:t xml:space="preserve">When installing the McAfee ESM integration onto the Resilient platform with an integration server, be sure to use the package provided </w:t>
+      </w:r>
+      <w:proofErr w:type="gramStart"/>
+      <w:r>
+        <w:rPr>
+          <w:rFonts w:eastAsia="Calibri" w:cs="Arial"/>
+          <w:bCs/>
+          <w:szCs w:val="20"/>
+        </w:rPr>
+        <w:t>in .</w:t>
+      </w:r>
+      <w:proofErr w:type="gramEnd"/>
+      <w:r>
+        <w:rPr>
+          <w:rFonts w:eastAsia="Calibri" w:cs="Arial"/>
+          <w:bCs/>
+          <w:szCs w:val="20"/>
+        </w:rPr>
+        <w:t>tar.gz format.</w:t>
+      </w:r>
+    </w:p>
+    <w:p>
+      <w:pPr>
+        <w:tabs>
+          <w:tab w:val="left" w:pos="916"/>
+          <w:tab w:val="left" w:pos="1832"/>
+          <w:tab w:val="left" w:pos="2748"/>
+          <w:tab w:val="left" w:pos="3664"/>
+          <w:tab w:val="left" w:pos="4580"/>
+          <w:tab w:val="left" w:pos="5496"/>
+          <w:tab w:val="left" w:pos="6412"/>
+          <w:tab w:val="left" w:pos="7328"/>
+          <w:tab w:val="left" w:pos="8244"/>
+          <w:tab w:val="left" w:pos="9160"/>
+          <w:tab w:val="left" w:pos="10076"/>
+          <w:tab w:val="left" w:pos="10992"/>
+          <w:tab w:val="left" w:pos="11908"/>
+          <w:tab w:val="left" w:pos="12824"/>
+          <w:tab w:val="left" w:pos="13740"/>
+          <w:tab w:val="left" w:pos="14656"/>
+        </w:tabs>
+        <w:spacing w:before="60" w:after="60"/>
+        <w:rPr>
+          <w:sz w:val="20"/>
+        </w:rPr>
+      </w:pPr>
+      <w:r>
+        <w:rPr>
+          <w:sz w:val="20"/>
+        </w:rPr>
+        <w:t xml:space="preserve">For a complete guide on how to </w:t>
+      </w:r>
+      <w:r>
+        <w:rPr>
+          <w:sz w:val="20"/>
+        </w:rPr>
+        <w:t xml:space="preserve">install and </w:t>
+      </w:r>
+      <w:r>
+        <w:rPr>
+          <w:sz w:val="20"/>
+        </w:rPr>
+        <w:t>configure</w:t>
+      </w:r>
+      <w:r>
+        <w:rPr>
+          <w:sz w:val="20"/>
+        </w:rPr>
+        <w:t xml:space="preserve"> on an Integration Server</w:t>
+      </w:r>
+      <w:r>
+        <w:rPr>
+          <w:sz w:val="20"/>
+        </w:rPr>
+        <w:t xml:space="preserve"> for Resilient and install </w:t>
+      </w:r>
+      <w:r>
+        <w:rPr>
+          <w:sz w:val="20"/>
+        </w:rPr>
+        <w:t>integrations</w:t>
+      </w:r>
+      <w:r>
+        <w:rPr>
+          <w:sz w:val="20"/>
+        </w:rPr>
+        <w:t xml:space="preserve">, </w:t>
+      </w:r>
+      <w:r>
+        <w:rPr>
+          <w:sz w:val="20"/>
+        </w:rPr>
+        <w:t>please r</w:t>
+      </w:r>
+      <w:r>
+        <w:rPr>
+          <w:sz w:val="20"/>
+        </w:rPr>
+        <w:t>eference the</w:t>
+      </w:r>
+      <w:r>
+        <w:rPr>
+          <w:sz w:val="20"/>
+        </w:rPr>
+        <w:t xml:space="preserve"> </w:t>
+      </w:r>
+      <w:r>
+        <w:rPr>
+          <w:sz w:val="20"/>
+        </w:rPr>
+        <w:t>Integration Server</w:t>
+      </w:r>
+      <w:r>
+        <w:rPr>
+          <w:sz w:val="20"/>
+        </w:rPr>
+        <w:t xml:space="preserve"> Guide </w:t>
+      </w:r>
+      <w:hyperlink r:id="rId14" w:history="1">
+        <w:r>
+          <w:rPr>
+            <w:rStyle w:val="Hyperlink"/>
+            <w:sz w:val="20"/>
+          </w:rPr>
+          <w:t>Knowl</w:t>
+        </w:r>
+        <w:r>
+          <w:rPr>
+            <w:rStyle w:val="Hyperlink"/>
+            <w:sz w:val="20"/>
+          </w:rPr>
+          <w:t>e</w:t>
+        </w:r>
+        <w:r>
+          <w:rPr>
+            <w:rStyle w:val="Hyperlink"/>
+            <w:sz w:val="20"/>
+          </w:rPr>
+          <w:t>d</w:t>
+        </w:r>
+        <w:r>
+          <w:rPr>
+            <w:rStyle w:val="Hyperlink"/>
+            <w:sz w:val="20"/>
+          </w:rPr>
+          <w:t>ge Center</w:t>
+        </w:r>
+      </w:hyperlink>
+      <w:r>
+        <w:rPr>
+          <w:sz w:val="20"/>
+        </w:rPr>
+        <w:t>.</w:t>
+      </w:r>
+    </w:p>
+    <w:p>
+      <w:pPr>
+        <w:pStyle w:val="Heading2"/>
+      </w:pPr>
+      <w:r>
+        <w:t>Configuration</w:t>
+      </w:r>
+    </w:p>
+    <w:p>
+      <w:pPr>
         <w:pStyle w:val="BodyText"/>
       </w:pPr>
       <w:r>
-        <w:t xml:space="preserve">After installing the package, Resilient Circuits creates a new section, </w:t>
+        <w:t xml:space="preserve">After installing the package, a new section, </w:t>
       </w:r>
       <w:proofErr w:type="spellStart"/>
       <w:r>
@@ -4903,6 +5205,13 @@
         <w:t xml:space="preserve">, </w:t>
       </w:r>
       <w:r>
+        <w:rPr>
+          <w:rFonts w:cs="Arial"/>
+          <w:color w:val="000000"/>
+        </w:rPr>
+        <w:t xml:space="preserve">is created </w:t>
+      </w:r>
+      <w:r>
         <w:t xml:space="preserve">in the </w:t>
       </w:r>
       <w:proofErr w:type="spellStart"/>
@@ -4911,7 +5220,16 @@
       </w:r>
       <w:proofErr w:type="spellEnd"/>
       <w:r>
-        <w:t xml:space="preserve"> file. You need to edit the following settings in that section.</w:t>
+        <w:t xml:space="preserve"> file. You need to edit the following settings in that section</w:t>
+      </w:r>
+      <w:r>
+        <w:t>.</w:t>
+      </w:r>
+      <w:r>
+        <w:t xml:space="preserve"> </w:t>
+      </w:r>
+      <w:r>
+        <w:t>If using App Host, see the Resilient System Administrator Guide. If using the integration server, see the Integration Server Guide.</w:t>
       </w:r>
     </w:p>
     <w:p>
@@ -5118,23 +5436,7 @@
         <w:contextualSpacing/>
       </w:pPr>
       <w:r>
-        <w:t>#</w:t>
-      </w:r>
-      <w:proofErr w:type="spellStart"/>
-      <w:r>
-        <w:t>http_proxy</w:t>
-      </w:r>
-      <w:proofErr w:type="spellEnd"/>
-      <w:r>
-        <w:t>=</w:t>
-      </w:r>
-      <w:proofErr w:type="spellStart"/>
-      <w:r>
-        <w:t>http':'http</w:t>
-      </w:r>
-      <w:proofErr w:type="spellEnd"/>
-      <w:r>
-        <w:t>://proxy:80</w:t>
+        <w:t>#http_proxy=http':'http://proxy:80</w:t>
       </w:r>
     </w:p>
     <w:p>
@@ -5144,23 +5446,7 @@
         <w:contextualSpacing/>
       </w:pPr>
       <w:r>
-        <w:t>#</w:t>
-      </w:r>
-      <w:proofErr w:type="spellStart"/>
-      <w:r>
-        <w:t>https_proxy</w:t>
-      </w:r>
-      <w:proofErr w:type="spellEnd"/>
-      <w:r>
-        <w:t>=</w:t>
-      </w:r>
-      <w:proofErr w:type="spellStart"/>
-      <w:r>
-        <w:t>https':'http</w:t>
-      </w:r>
-      <w:proofErr w:type="spellEnd"/>
-      <w:r>
-        <w:t>://proxy:80</w:t>
+        <w:t>#https_proxy=https':'http://proxy:80</w:t>
       </w:r>
     </w:p>
     <w:p>
@@ -5232,7 +5518,7 @@
       <w:r>
         <w:t xml:space="preserve">refer to </w:t>
       </w:r>
-      <w:hyperlink r:id="rId14" w:history="1">
+      <w:hyperlink r:id="rId15" w:history="1">
         <w:r>
           <w:rPr>
             <w:rStyle w:val="Hyperlink"/>
@@ -5279,6 +5565,7 @@
           <w:rFonts w:cs="Arial"/>
           <w:color w:val="000000"/>
         </w:rPr>
+        <w:lastRenderedPageBreak/>
         <w:t># Customer-specific IP address whitelists</w:t>
       </w:r>
     </w:p>
@@ -5522,7 +5809,7 @@
       <w:r>
         <w:t xml:space="preserve">More information is available at: </w:t>
       </w:r>
-      <w:hyperlink r:id="rId15" w:anchor="sep14" w:history="1">
+      <w:hyperlink r:id="rId16" w:anchor="sep14" w:history="1">
         <w:r>
           <w:rPr>
             <w:rStyle w:val="Hyperlink"/>
@@ -5538,7 +5825,7 @@
       <w:r>
         <w:t xml:space="preserve">And more specifically for the API: </w:t>
       </w:r>
-      <w:hyperlink r:id="rId16" w:history="1">
+      <w:hyperlink r:id="rId17" w:history="1">
         <w:r>
           <w:rPr>
             <w:rStyle w:val="Hyperlink"/>
@@ -5554,7 +5841,7 @@
       <w:r>
         <w:t xml:space="preserve">Setting up SEPM quarantine policy: </w:t>
       </w:r>
-      <w:hyperlink r:id="rId17" w:history="1">
+      <w:hyperlink r:id="rId18" w:history="1">
         <w:r>
           <w:rPr>
             <w:rStyle w:val="Hyperlink"/>
@@ -5570,7 +5857,7 @@
       <w:r>
         <w:t xml:space="preserve">Setting up SEPM for system lockdown: </w:t>
       </w:r>
-      <w:hyperlink r:id="rId18" w:anchor="v69910011" w:history="1">
+      <w:hyperlink r:id="rId19" w:anchor="v69910011" w:history="1">
         <w:r>
           <w:rPr>
             <w:rStyle w:val="Hyperlink"/>
@@ -5584,10 +5871,9 @@
         <w:pStyle w:val="BodyText"/>
       </w:pPr>
       <w:r>
-        <w:lastRenderedPageBreak/>
         <w:t xml:space="preserve">Setting up SEPM for email notifications: </w:t>
       </w:r>
-      <w:hyperlink r:id="rId19" w:history="1">
+      <w:hyperlink r:id="rId20" w:history="1">
         <w:r>
           <w:rPr>
             <w:rStyle w:val="Hyperlink"/>
@@ -5805,18 +6091,8 @@
                 <w:szCs w:val="18"/>
                 <w:lang w:val="en-IE"/>
               </w:rPr>
-              <w:t xml:space="preserve">Example: SEP - Initiate EOC Scan for </w:t>
-            </w:r>
-            <w:proofErr w:type="spellStart"/>
-            <w:r>
-              <w:rPr>
-                <w:sz w:val="18"/>
-                <w:szCs w:val="18"/>
-                <w:lang w:val="en-IE"/>
-              </w:rPr>
-              <w:t>Artifact</w:t>
-            </w:r>
-            <w:proofErr w:type="spellEnd"/>
+              <w:t>Example: SEP - Initiate EOC Scan for Artifact</w:t>
+            </w:r>
           </w:p>
         </w:tc>
         <w:tc>
@@ -5838,18 +6114,8 @@
                 <w:szCs w:val="18"/>
                 <w:lang w:val="en-IE"/>
               </w:rPr>
-              <w:t xml:space="preserve">Example: SEP - Initiate EOC Scan for </w:t>
-            </w:r>
-            <w:proofErr w:type="spellStart"/>
-            <w:r>
-              <w:rPr>
-                <w:sz w:val="18"/>
-                <w:szCs w:val="18"/>
-                <w:lang w:val="en-IE"/>
-              </w:rPr>
-              <w:t>Artifact</w:t>
-            </w:r>
-            <w:proofErr w:type="spellEnd"/>
+              <w:t>Example: SEP - Initiate EOC Scan for Artifact</w:t>
+            </w:r>
           </w:p>
         </w:tc>
         <w:tc>
@@ -5925,25 +6191,7 @@
                 <w:szCs w:val="18"/>
                 <w:lang w:val="en-IE"/>
               </w:rPr>
-              <w:t xml:space="preserve">Example: SEP - Remediate </w:t>
-            </w:r>
-            <w:proofErr w:type="spellStart"/>
-            <w:r>
-              <w:rPr>
-                <w:sz w:val="18"/>
-                <w:szCs w:val="18"/>
-                <w:lang w:val="en-IE"/>
-              </w:rPr>
-              <w:t>Artifact</w:t>
-            </w:r>
-            <w:proofErr w:type="spellEnd"/>
-            <w:r>
-              <w:rPr>
-                <w:sz w:val="18"/>
-                <w:szCs w:val="18"/>
-                <w:lang w:val="en-IE"/>
-              </w:rPr>
-              <w:t xml:space="preserve"> on Endpoint </w:t>
+              <w:t xml:space="preserve">Example: SEP - Remediate Artifact on Endpoint </w:t>
             </w:r>
           </w:p>
         </w:tc>
@@ -5966,25 +6214,7 @@
                 <w:szCs w:val="18"/>
                 <w:lang w:val="en-IE"/>
               </w:rPr>
-              <w:t xml:space="preserve">Example: SEP - Remediate </w:t>
-            </w:r>
-            <w:proofErr w:type="spellStart"/>
-            <w:r>
-              <w:rPr>
-                <w:sz w:val="18"/>
-                <w:szCs w:val="18"/>
-                <w:lang w:val="en-IE"/>
-              </w:rPr>
-              <w:t>Artifact</w:t>
-            </w:r>
-            <w:proofErr w:type="spellEnd"/>
-            <w:r>
-              <w:rPr>
-                <w:sz w:val="18"/>
-                <w:szCs w:val="18"/>
-                <w:lang w:val="en-IE"/>
-              </w:rPr>
-              <w:t xml:space="preserve"> on Endpoint</w:t>
+              <w:t>Example: SEP - Remediate Artifact on Endpoint</w:t>
             </w:r>
           </w:p>
         </w:tc>
@@ -6049,31 +6279,7 @@
                 <w:szCs w:val="18"/>
                 <w:lang w:val="en-GB" w:eastAsia="en-GB"/>
               </w:rPr>
-              <w:t xml:space="preserve">Remediation (quarantine) </w:t>
-            </w:r>
-            <w:proofErr w:type="spellStart"/>
-            <w:r>
-              <w:rPr>
-                <w:rFonts w:ascii="Arial" w:hAnsi="Arial" w:cs="Menlo"/>
-                <w:iCs/>
-                <w:color w:val="000000" w:themeColor="text1"/>
-                <w:sz w:val="18"/>
-                <w:szCs w:val="18"/>
-                <w:lang w:val="en-GB" w:eastAsia="en-GB"/>
-              </w:rPr>
-              <w:t>artifact</w:t>
-            </w:r>
-            <w:proofErr w:type="spellEnd"/>
-            <w:r>
-              <w:rPr>
-                <w:rFonts w:ascii="Arial" w:hAnsi="Arial" w:cs="Menlo"/>
-                <w:iCs/>
-                <w:color w:val="000000" w:themeColor="text1"/>
-                <w:sz w:val="18"/>
-                <w:szCs w:val="18"/>
-                <w:lang w:val="en-GB" w:eastAsia="en-GB"/>
-              </w:rPr>
-              <w:t xml:space="preserve"> by hash value. </w:t>
+              <w:t xml:space="preserve">Remediation (quarantine) artifact by hash value. </w:t>
             </w:r>
           </w:p>
           <w:p>
@@ -6103,31 +6309,7 @@
                 <w:szCs w:val="18"/>
                 <w:lang w:val="en-GB" w:eastAsia="en-GB"/>
               </w:rPr>
-              <w:t xml:space="preserve">All instances of </w:t>
-            </w:r>
-            <w:proofErr w:type="spellStart"/>
-            <w:r>
-              <w:rPr>
-                <w:rFonts w:ascii="Arial" w:hAnsi="Arial" w:cs="Menlo"/>
-                <w:iCs/>
-                <w:color w:val="000000" w:themeColor="text1"/>
-                <w:sz w:val="18"/>
-                <w:szCs w:val="18"/>
-                <w:lang w:val="en-GB" w:eastAsia="en-GB"/>
-              </w:rPr>
-              <w:t>artifact</w:t>
-            </w:r>
-            <w:proofErr w:type="spellEnd"/>
-            <w:r>
-              <w:rPr>
-                <w:rFonts w:ascii="Arial" w:hAnsi="Arial" w:cs="Menlo"/>
-                <w:iCs/>
-                <w:color w:val="000000" w:themeColor="text1"/>
-                <w:sz w:val="18"/>
-                <w:szCs w:val="18"/>
-                <w:lang w:val="en-GB" w:eastAsia="en-GB"/>
-              </w:rPr>
-              <w:t xml:space="preserve"> (file) (by hash value) quarantined on targeted endpoints.</w:t>
+              <w:t>All instances of artifact (file) (by hash value) quarantined on targeted endpoints.</w:t>
             </w:r>
           </w:p>
         </w:tc>
@@ -6728,51 +6910,31 @@
                 <w:szCs w:val="18"/>
                 <w:lang w:val="en-IE"/>
               </w:rPr>
-              <w:t xml:space="preserve">Example: SEP - Get Endpoint Details for </w:t>
-            </w:r>
-            <w:proofErr w:type="spellStart"/>
-            <w:r>
+              <w:t>Example: SEP - Get Endpoint Details for artifact</w:t>
+            </w:r>
+          </w:p>
+        </w:tc>
+        <w:tc>
+          <w:tcPr>
+            <w:tcW w:w="2160" w:type="dxa"/>
+          </w:tcPr>
+          <w:p>
+            <w:pPr>
+              <w:pStyle w:val="BodyText"/>
               <w:rPr>
                 <w:sz w:val="18"/>
                 <w:szCs w:val="18"/>
                 <w:lang w:val="en-IE"/>
               </w:rPr>
-              <w:t>artifact</w:t>
-            </w:r>
-            <w:proofErr w:type="spellEnd"/>
-          </w:p>
-        </w:tc>
-        <w:tc>
-          <w:tcPr>
-            <w:tcW w:w="2160" w:type="dxa"/>
-          </w:tcPr>
-          <w:p>
-            <w:pPr>
-              <w:pStyle w:val="BodyText"/>
+            </w:pPr>
+            <w:r>
               <w:rPr>
                 <w:sz w:val="18"/>
                 <w:szCs w:val="18"/>
                 <w:lang w:val="en-IE"/>
               </w:rPr>
-            </w:pPr>
-            <w:r>
-              <w:rPr>
-                <w:sz w:val="18"/>
-                <w:szCs w:val="18"/>
-                <w:lang w:val="en-IE"/>
-              </w:rPr>
-              <w:t xml:space="preserve">Example: SEP - Get Endpoint Details for </w:t>
-            </w:r>
-            <w:proofErr w:type="spellStart"/>
-            <w:r>
-              <w:rPr>
-                <w:sz w:val="18"/>
-                <w:szCs w:val="18"/>
-                <w:lang w:val="en-IE"/>
-              </w:rPr>
-              <w:t>artifact</w:t>
-            </w:r>
-            <w:proofErr w:type="spellEnd"/>
+              <w:t>Example: SEP - Get Endpoint Details for artifact</w:t>
+            </w:r>
           </w:p>
         </w:tc>
         <w:tc>
@@ -9563,7 +9725,7 @@
                     <pic:cNvPicPr/>
                   </pic:nvPicPr>
                   <pic:blipFill>
-                    <a:blip r:embed="rId20"/>
+                    <a:blip r:embed="rId21"/>
                     <a:stretch>
                       <a:fillRect/>
                     </a:stretch>
@@ -9640,7 +9802,7 @@
                     <pic:cNvPicPr/>
                   </pic:nvPicPr>
                   <pic:blipFill>
-                    <a:blip r:embed="rId21"/>
+                    <a:blip r:embed="rId22"/>
                     <a:stretch>
                       <a:fillRect/>
                     </a:stretch>
@@ -9716,7 +9878,7 @@
                     <pic:cNvPicPr/>
                   </pic:nvPicPr>
                   <pic:blipFill>
-                    <a:blip r:embed="rId22"/>
+                    <a:blip r:embed="rId23"/>
                     <a:stretch>
                       <a:fillRect/>
                     </a:stretch>
@@ -9825,25 +9987,7 @@
           <w:sz w:val="20"/>
           <w:lang w:val="en-IE"/>
         </w:rPr>
-        <w:t xml:space="preserve">nitiate an Evidence of Compromise (EOC) scan of an </w:t>
-      </w:r>
-      <w:proofErr w:type="spellStart"/>
-      <w:r>
-        <w:rPr>
-          <w:rFonts w:ascii="Arial" w:hAnsi="Arial"/>
-          <w:sz w:val="20"/>
-          <w:lang w:val="en-IE"/>
-        </w:rPr>
-        <w:t>artifact</w:t>
-      </w:r>
-      <w:proofErr w:type="spellEnd"/>
-      <w:r>
-        <w:rPr>
-          <w:rFonts w:ascii="Arial" w:hAnsi="Arial"/>
-          <w:sz w:val="20"/>
-          <w:lang w:val="en-IE"/>
-        </w:rPr>
-        <w:t xml:space="preserve"> value against a list of endpoints or groups. The function can also be used to complete a remediation (quarantine) scan action for hash value (MD5, SHA1 or SHA256)</w:t>
+        <w:t>nitiate an Evidence of Compromise (EOC) scan of an artifact value against a list of endpoints or groups. The function can also be used to complete a remediation (quarantine) scan action for hash value (MD5, SHA1 or SHA256)</w:t>
       </w:r>
       <w:r>
         <w:rPr>
@@ -11319,7 +11463,7 @@
                     <pic:cNvPicPr/>
                   </pic:nvPicPr>
                   <pic:blipFill>
-                    <a:blip r:embed="rId23"/>
+                    <a:blip r:embed="rId24"/>
                     <a:stretch>
                       <a:fillRect/>
                     </a:stretch>
@@ -11421,7 +11565,7 @@
                     <pic:cNvPicPr/>
                   </pic:nvPicPr>
                   <pic:blipFill>
-                    <a:blip r:embed="rId24"/>
+                    <a:blip r:embed="rId25"/>
                     <a:stretch>
                       <a:fillRect/>
                     </a:stretch>
@@ -11510,7 +11654,7 @@
                     <pic:cNvPicPr/>
                   </pic:nvPicPr>
                   <pic:blipFill>
-                    <a:blip r:embed="rId25"/>
+                    <a:blip r:embed="rId26"/>
                     <a:stretch>
                       <a:fillRect/>
                     </a:stretch>
@@ -11626,7 +11770,7 @@
                     <pic:cNvPicPr/>
                   </pic:nvPicPr>
                   <pic:blipFill>
-                    <a:blip r:embed="rId26"/>
+                    <a:blip r:embed="rId27"/>
                     <a:stretch>
                       <a:fillRect/>
                     </a:stretch>
@@ -11821,7 +11965,7 @@
                     <pic:cNvPicPr/>
                   </pic:nvPicPr>
                   <pic:blipFill>
-                    <a:blip r:embed="rId27"/>
+                    <a:blip r:embed="rId28"/>
                     <a:stretch>
                       <a:fillRect/>
                     </a:stretch>
@@ -12154,7 +12298,7 @@
                     <pic:cNvPicPr/>
                   </pic:nvPicPr>
                   <pic:blipFill>
-                    <a:blip r:embed="rId28"/>
+                    <a:blip r:embed="rId29"/>
                     <a:stretch>
                       <a:fillRect/>
                     </a:stretch>
@@ -13571,7 +13715,7 @@
                     <pic:cNvPicPr/>
                   </pic:nvPicPr>
                   <pic:blipFill>
-                    <a:blip r:embed="rId29"/>
+                    <a:blip r:embed="rId30"/>
                     <a:stretch>
                       <a:fillRect/>
                     </a:stretch>
@@ -13654,7 +13798,7 @@
                     <pic:cNvPicPr/>
                   </pic:nvPicPr>
                   <pic:blipFill>
-                    <a:blip r:embed="rId30"/>
+                    <a:blip r:embed="rId31"/>
                     <a:stretch>
                       <a:fillRect/>
                     </a:stretch>
@@ -14212,7 +14356,7 @@
                     <pic:cNvPicPr/>
                   </pic:nvPicPr>
                   <pic:blipFill>
-                    <a:blip r:embed="rId31"/>
+                    <a:blip r:embed="rId32"/>
                     <a:stretch>
                       <a:fillRect/>
                     </a:stretch>
@@ -15795,7 +15939,7 @@
                     <pic:cNvPicPr/>
                   </pic:nvPicPr>
                   <pic:blipFill>
-                    <a:blip r:embed="rId32"/>
+                    <a:blip r:embed="rId33"/>
                     <a:stretch>
                       <a:fillRect/>
                     </a:stretch>
@@ -16016,7 +16160,7 @@
                     <pic:cNvPicPr/>
                   </pic:nvPicPr>
                   <pic:blipFill>
-                    <a:blip r:embed="rId33"/>
+                    <a:blip r:embed="rId34"/>
                     <a:stretch>
                       <a:fillRect/>
                     </a:stretch>
@@ -16118,7 +16262,7 @@
                     <pic:cNvPicPr/>
                   </pic:nvPicPr>
                   <pic:blipFill>
-                    <a:blip r:embed="rId34"/>
+                    <a:blip r:embed="rId35"/>
                     <a:stretch>
                       <a:fillRect/>
                     </a:stretch>
@@ -16329,7 +16473,7 @@
                     <pic:cNvPicPr/>
                   </pic:nvPicPr>
                   <pic:blipFill>
-                    <a:blip r:embed="rId35"/>
+                    <a:blip r:embed="rId36"/>
                     <a:stretch>
                       <a:fillRect/>
                     </a:stretch>
@@ -16432,7 +16576,7 @@
                     <pic:cNvPicPr/>
                   </pic:nvPicPr>
                   <pic:blipFill>
-                    <a:blip r:embed="rId36"/>
+                    <a:blip r:embed="rId37"/>
                     <a:stretch>
                       <a:fillRect/>
                     </a:stretch>
@@ -16527,7 +16671,7 @@
                     <pic:cNvPicPr/>
                   </pic:nvPicPr>
                   <pic:blipFill>
-                    <a:blip r:embed="rId37"/>
+                    <a:blip r:embed="rId38"/>
                     <a:stretch>
                       <a:fillRect/>
                     </a:stretch>
@@ -16618,7 +16762,7 @@
                     <pic:cNvPicPr/>
                   </pic:nvPicPr>
                   <pic:blipFill>
-                    <a:blip r:embed="rId38"/>
+                    <a:blip r:embed="rId39"/>
                     <a:stretch>
                       <a:fillRect/>
                     </a:stretch>
@@ -16710,7 +16854,7 @@
                     <pic:cNvPicPr/>
                   </pic:nvPicPr>
                   <pic:blipFill>
-                    <a:blip r:embed="rId39"/>
+                    <a:blip r:embed="rId40"/>
                     <a:stretch>
                       <a:fillRect/>
                     </a:stretch>
@@ -16865,7 +17009,7 @@
                     <pic:cNvPicPr/>
                   </pic:nvPicPr>
                   <pic:blipFill>
-                    <a:blip r:embed="rId40"/>
+                    <a:blip r:embed="rId41"/>
                     <a:stretch>
                       <a:fillRect/>
                     </a:stretch>
@@ -17505,7 +17649,7 @@
                     <pic:cNvPicPr/>
                   </pic:nvPicPr>
                   <pic:blipFill>
-                    <a:blip r:embed="rId41"/>
+                    <a:blip r:embed="rId42"/>
                     <a:stretch>
                       <a:fillRect/>
                     </a:stretch>
@@ -17595,7 +17739,7 @@
                     <pic:cNvPicPr/>
                   </pic:nvPicPr>
                   <pic:blipFill>
-                    <a:blip r:embed="rId42"/>
+                    <a:blip r:embed="rId43"/>
                     <a:stretch>
                       <a:fillRect/>
                     </a:stretch>
@@ -17705,7 +17849,7 @@
                     <pic:cNvPicPr/>
                   </pic:nvPicPr>
                   <pic:blipFill>
-                    <a:blip r:embed="rId43"/>
+                    <a:blip r:embed="rId44"/>
                     <a:stretch>
                       <a:fillRect/>
                     </a:stretch>
@@ -18601,7 +18745,7 @@
                     <pic:cNvPicPr/>
                   </pic:nvPicPr>
                   <pic:blipFill>
-                    <a:blip r:embed="rId44"/>
+                    <a:blip r:embed="rId45"/>
                     <a:stretch>
                       <a:fillRect/>
                     </a:stretch>
@@ -18758,7 +18902,7 @@
                     <pic:cNvPicPr/>
                   </pic:nvPicPr>
                   <pic:blipFill>
-                    <a:blip r:embed="rId45"/>
+                    <a:blip r:embed="rId46"/>
                     <a:stretch>
                       <a:fillRect/>
                     </a:stretch>
@@ -18960,7 +19104,7 @@
                     <pic:cNvPicPr/>
                   </pic:nvPicPr>
                   <pic:blipFill>
-                    <a:blip r:embed="rId46"/>
+                    <a:blip r:embed="rId47"/>
                     <a:stretch>
                       <a:fillRect/>
                     </a:stretch>
@@ -19123,7 +19267,7 @@
                     <pic:cNvPicPr/>
                   </pic:nvPicPr>
                   <pic:blipFill>
-                    <a:blip r:embed="rId47"/>
+                    <a:blip r:embed="rId48"/>
                     <a:stretch>
                       <a:fillRect/>
                     </a:stretch>
@@ -19922,7 +20066,7 @@
                     <pic:cNvPicPr/>
                   </pic:nvPicPr>
                   <pic:blipFill>
-                    <a:blip r:embed="rId48"/>
+                    <a:blip r:embed="rId49"/>
                     <a:stretch>
                       <a:fillRect/>
                     </a:stretch>
@@ -20007,7 +20151,7 @@
                     <pic:cNvPicPr/>
                   </pic:nvPicPr>
                   <pic:blipFill>
-                    <a:blip r:embed="rId49"/>
+                    <a:blip r:embed="rId50"/>
                     <a:stretch>
                       <a:fillRect/>
                     </a:stretch>
@@ -20109,7 +20253,7 @@
                     <pic:cNvPicPr/>
                   </pic:nvPicPr>
                   <pic:blipFill>
-                    <a:blip r:embed="rId50"/>
+                    <a:blip r:embed="rId51"/>
                     <a:stretch>
                       <a:fillRect/>
                     </a:stretch>
@@ -21033,7 +21177,7 @@
                     <pic:cNvPicPr/>
                   </pic:nvPicPr>
                   <pic:blipFill>
-                    <a:blip r:embed="rId51"/>
+                    <a:blip r:embed="rId52"/>
                     <a:stretch>
                       <a:fillRect/>
                     </a:stretch>
@@ -21117,7 +21261,7 @@
                     <pic:cNvPicPr/>
                   </pic:nvPicPr>
                   <pic:blipFill>
-                    <a:blip r:embed="rId49"/>
+                    <a:blip r:embed="rId50"/>
                     <a:stretch>
                       <a:fillRect/>
                     </a:stretch>
@@ -23282,7 +23426,7 @@
                     <pic:cNvPicPr/>
                   </pic:nvPicPr>
                   <pic:blipFill>
-                    <a:blip r:embed="rId52"/>
+                    <a:blip r:embed="rId53"/>
                     <a:stretch>
                       <a:fillRect/>
                     </a:stretch>
@@ -23365,7 +23509,7 @@
                     <pic:cNvPicPr/>
                   </pic:nvPicPr>
                   <pic:blipFill>
-                    <a:blip r:embed="rId53"/>
+                    <a:blip r:embed="rId54"/>
                     <a:stretch>
                       <a:fillRect/>
                     </a:stretch>
@@ -23467,7 +23611,7 @@
                     <pic:cNvPicPr/>
                   </pic:nvPicPr>
                   <pic:blipFill>
-                    <a:blip r:embed="rId54"/>
+                    <a:blip r:embed="rId55"/>
                     <a:stretch>
                       <a:fillRect/>
                     </a:stretch>
@@ -24113,7 +24257,7 @@
                     <pic:cNvPicPr/>
                   </pic:nvPicPr>
                   <pic:blipFill>
-                    <a:blip r:embed="rId55"/>
+                    <a:blip r:embed="rId56"/>
                     <a:stretch>
                       <a:fillRect/>
                     </a:stretch>
@@ -24203,7 +24347,7 @@
                     <pic:cNvPicPr/>
                   </pic:nvPicPr>
                   <pic:blipFill>
-                    <a:blip r:embed="rId56"/>
+                    <a:blip r:embed="rId57"/>
                     <a:stretch>
                       <a:fillRect/>
                     </a:stretch>
@@ -24716,7 +24860,7 @@
                     <pic:cNvPicPr/>
                   </pic:nvPicPr>
                   <pic:blipFill>
-                    <a:blip r:embed="rId57"/>
+                    <a:blip r:embed="rId58"/>
                     <a:stretch>
                       <a:fillRect/>
                     </a:stretch>
@@ -26187,7 +26331,7 @@
                     <pic:cNvPicPr/>
                   </pic:nvPicPr>
                   <pic:blipFill>
-                    <a:blip r:embed="rId25"/>
+                    <a:blip r:embed="rId26"/>
                     <a:stretch>
                       <a:fillRect/>
                     </a:stretch>
@@ -26278,7 +26422,7 @@
                     <pic:cNvPicPr/>
                   </pic:nvPicPr>
                   <pic:blipFill>
-                    <a:blip r:embed="rId58"/>
+                    <a:blip r:embed="rId59"/>
                     <a:stretch>
                       <a:fillRect/>
                     </a:stretch>
@@ -26370,7 +26514,7 @@
                     <pic:cNvPicPr/>
                   </pic:nvPicPr>
                   <pic:blipFill>
-                    <a:blip r:embed="rId59"/>
+                    <a:blip r:embed="rId60"/>
                     <a:stretch>
                       <a:fillRect/>
                     </a:stretch>
@@ -26644,7 +26788,7 @@
                     <pic:cNvPicPr/>
                   </pic:nvPicPr>
                   <pic:blipFill>
-                    <a:blip r:embed="rId60"/>
+                    <a:blip r:embed="rId61"/>
                     <a:stretch>
                       <a:fillRect/>
                     </a:stretch>
@@ -26734,7 +26878,7 @@
                     <pic:cNvPicPr/>
                   </pic:nvPicPr>
                   <pic:blipFill>
-                    <a:blip r:embed="rId61"/>
+                    <a:blip r:embed="rId62"/>
                     <a:stretch>
                       <a:fillRect/>
                     </a:stretch>
@@ -27001,7 +27145,7 @@
                     <pic:cNvPicPr/>
                   </pic:nvPicPr>
                   <pic:blipFill>
-                    <a:blip r:embed="rId62"/>
+                    <a:blip r:embed="rId63"/>
                     <a:stretch>
                       <a:fillRect/>
                     </a:stretch>
@@ -27134,7 +27278,7 @@
                     <pic:cNvPicPr/>
                   </pic:nvPicPr>
                   <pic:blipFill>
-                    <a:blip r:embed="rId63"/>
+                    <a:blip r:embed="rId64"/>
                     <a:stretch>
                       <a:fillRect/>
                     </a:stretch>
@@ -27421,7 +27565,7 @@
                     <pic:cNvPicPr/>
                   </pic:nvPicPr>
                   <pic:blipFill>
-                    <a:blip r:embed="rId64"/>
+                    <a:blip r:embed="rId65"/>
                     <a:stretch>
                       <a:fillRect/>
                     </a:stretch>
@@ -27486,8 +27630,6 @@
       </w:pPr>
       <w:bookmarkStart w:id="55" w:name="_Toc13488106"/>
       <w:bookmarkStart w:id="56" w:name="_Toc15455283"/>
-      <w:bookmarkStart w:id="57" w:name="_GoBack"/>
-      <w:bookmarkEnd w:id="57"/>
       <w:r>
         <w:lastRenderedPageBreak/>
         <w:t>SEP - Get Domains</w:t>
@@ -27593,26 +27735,26 @@
       <w:pPr>
         <w:pStyle w:val="Heading1"/>
       </w:pPr>
-      <w:bookmarkStart w:id="58" w:name="_Toc15455284"/>
-      <w:bookmarkStart w:id="59" w:name="_Toc13488107"/>
+      <w:bookmarkStart w:id="57" w:name="_Toc15455284"/>
+      <w:bookmarkStart w:id="58" w:name="_Toc13488107"/>
       <w:r>
         <w:lastRenderedPageBreak/>
         <w:t>Script description</w:t>
       </w:r>
+      <w:bookmarkEnd w:id="57"/>
+    </w:p>
+    <w:p>
+      <w:pPr>
+        <w:pStyle w:val="BodyText"/>
+      </w:pPr>
+      <w:r>
+        <w:t xml:space="preserve">There is one script, </w:t>
+      </w:r>
+      <w:proofErr w:type="spellStart"/>
+      <w:r>
+        <w:t>scr_sep_add_artifact_from_scan_results</w:t>
+      </w:r>
       <w:bookmarkEnd w:id="58"/>
-    </w:p>
-    <w:p>
-      <w:pPr>
-        <w:pStyle w:val="BodyText"/>
-      </w:pPr>
-      <w:r>
-        <w:t xml:space="preserve">There is one script, </w:t>
-      </w:r>
-      <w:proofErr w:type="spellStart"/>
-      <w:r>
-        <w:t>scr_sep_add_artifact_from_scan_results</w:t>
-      </w:r>
-      <w:bookmarkEnd w:id="59"/>
       <w:proofErr w:type="spellEnd"/>
       <w:r>
         <w:t>.</w:t>
@@ -27652,23 +27794,7 @@
           <w:rFonts w:eastAsiaTheme="minorHAnsi" w:cstheme="minorBidi"/>
           <w:lang w:val="en-IE"/>
         </w:rPr>
-        <w:t xml:space="preserve"> a Resilient </w:t>
-      </w:r>
-      <w:proofErr w:type="spellStart"/>
-      <w:r>
-        <w:rPr>
-          <w:rFonts w:eastAsiaTheme="minorHAnsi" w:cstheme="minorBidi"/>
-          <w:lang w:val="en-IE"/>
-        </w:rPr>
-        <w:t>artifact</w:t>
-      </w:r>
-      <w:proofErr w:type="spellEnd"/>
-      <w:r>
-        <w:rPr>
-          <w:rFonts w:eastAsiaTheme="minorHAnsi" w:cstheme="minorBidi"/>
-          <w:lang w:val="en-IE"/>
-        </w:rPr>
-        <w:t xml:space="preserve"> from a property of a</w:t>
+        <w:t xml:space="preserve"> a Resilient artifact from a property of a</w:t>
       </w:r>
       <w:r>
         <w:rPr>
@@ -27909,27 +28035,7 @@
                 <w:szCs w:val="18"/>
                 <w:lang w:val="en-IE"/>
               </w:rPr>
-              <w:t xml:space="preserve">Hash value of a matching </w:t>
-            </w:r>
-            <w:proofErr w:type="spellStart"/>
-            <w:r>
-              <w:rPr>
-                <w:rFonts w:ascii="Arial" w:hAnsi="Arial"/>
-                <w:sz w:val="18"/>
-                <w:szCs w:val="18"/>
-                <w:lang w:val="en-IE"/>
-              </w:rPr>
-              <w:t>artifact</w:t>
-            </w:r>
-            <w:proofErr w:type="spellEnd"/>
-            <w:r>
-              <w:rPr>
-                <w:rFonts w:ascii="Arial" w:hAnsi="Arial"/>
-                <w:sz w:val="18"/>
-                <w:szCs w:val="18"/>
-                <w:lang w:val="en-IE"/>
-              </w:rPr>
-              <w:t>, typically SHA256.</w:t>
+              <w:t>Hash value of a matching artifact, typically SHA256.</w:t>
             </w:r>
           </w:p>
         </w:tc>
@@ -28034,27 +28140,7 @@
                 <w:szCs w:val="18"/>
                 <w:lang w:val="en-IE"/>
               </w:rPr>
-              <w:t xml:space="preserve">Computer name of a matching </w:t>
-            </w:r>
-            <w:proofErr w:type="spellStart"/>
-            <w:r>
-              <w:rPr>
-                <w:rFonts w:ascii="Arial" w:hAnsi="Arial"/>
-                <w:sz w:val="18"/>
-                <w:szCs w:val="18"/>
-                <w:lang w:val="en-IE"/>
-              </w:rPr>
-              <w:t>artifact</w:t>
-            </w:r>
-            <w:proofErr w:type="spellEnd"/>
-            <w:r>
-              <w:rPr>
-                <w:rFonts w:ascii="Arial" w:hAnsi="Arial"/>
-                <w:sz w:val="18"/>
-                <w:szCs w:val="18"/>
-                <w:lang w:val="en-IE"/>
-              </w:rPr>
-              <w:t>.</w:t>
+              <w:t>Computer name of a matching artifact.</w:t>
             </w:r>
           </w:p>
         </w:tc>
@@ -28159,27 +28245,7 @@
                 <w:szCs w:val="18"/>
                 <w:lang w:val="en-IE"/>
               </w:rPr>
-              <w:t xml:space="preserve">File path of a matching </w:t>
-            </w:r>
-            <w:proofErr w:type="spellStart"/>
-            <w:r>
-              <w:rPr>
-                <w:rFonts w:ascii="Arial" w:hAnsi="Arial"/>
-                <w:sz w:val="18"/>
-                <w:szCs w:val="18"/>
-                <w:lang w:val="en-IE"/>
-              </w:rPr>
-              <w:t>artifact</w:t>
-            </w:r>
-            <w:proofErr w:type="spellEnd"/>
-            <w:r>
-              <w:rPr>
-                <w:rFonts w:ascii="Arial" w:hAnsi="Arial"/>
-                <w:sz w:val="18"/>
-                <w:szCs w:val="18"/>
-                <w:lang w:val="en-IE"/>
-              </w:rPr>
-              <w:t>.</w:t>
+              <w:t>File path of a matching artifact.</w:t>
             </w:r>
           </w:p>
         </w:tc>
@@ -28286,7 +28352,7 @@
                     <pic:cNvPicPr/>
                   </pic:nvPicPr>
                   <pic:blipFill>
-                    <a:blip r:embed="rId65"/>
+                    <a:blip r:embed="rId66"/>
                     <a:stretch>
                       <a:fillRect/>
                     </a:stretch>
@@ -28369,7 +28435,7 @@
                     <pic:cNvPicPr/>
                   </pic:nvPicPr>
                   <pic:blipFill>
-                    <a:blip r:embed="rId66"/>
+                    <a:blip r:embed="rId67"/>
                     <a:stretch>
                       <a:fillRect/>
                     </a:stretch>
@@ -28432,13 +28498,13 @@
       <w:pPr>
         <w:pStyle w:val="BodyText"/>
       </w:pPr>
-      <w:bookmarkStart w:id="60" w:name="_Toc13480715"/>
-      <w:bookmarkStart w:id="61" w:name="_Toc13480812"/>
-      <w:bookmarkStart w:id="62" w:name="_Toc13480965"/>
-      <w:bookmarkStart w:id="63" w:name="_Toc13481123"/>
-      <w:bookmarkStart w:id="64" w:name="_Toc13481868"/>
-      <w:bookmarkStart w:id="65" w:name="_Toc13487777"/>
-      <w:bookmarkStart w:id="66" w:name="_Toc13488108"/>
+      <w:bookmarkStart w:id="59" w:name="_Toc13480715"/>
+      <w:bookmarkStart w:id="60" w:name="_Toc13480812"/>
+      <w:bookmarkStart w:id="61" w:name="_Toc13480965"/>
+      <w:bookmarkStart w:id="62" w:name="_Toc13481123"/>
+      <w:bookmarkStart w:id="63" w:name="_Toc13481868"/>
+      <w:bookmarkStart w:id="64" w:name="_Toc13487777"/>
+      <w:bookmarkStart w:id="65" w:name="_Toc13488108"/>
       <w:r>
         <w:rPr>
           <w:noProof/>
@@ -28459,7 +28525,7 @@
                     <pic:cNvPicPr/>
                   </pic:nvPicPr>
                   <pic:blipFill>
-                    <a:blip r:embed="rId67"/>
+                    <a:blip r:embed="rId68"/>
                     <a:stretch>
                       <a:fillRect/>
                     </a:stretch>
@@ -28509,20 +28575,20 @@
           </wp:inline>
         </w:drawing>
       </w:r>
+      <w:bookmarkEnd w:id="59"/>
       <w:bookmarkEnd w:id="60"/>
       <w:bookmarkEnd w:id="61"/>
       <w:bookmarkEnd w:id="62"/>
       <w:bookmarkEnd w:id="63"/>
       <w:bookmarkEnd w:id="64"/>
       <w:bookmarkEnd w:id="65"/>
-      <w:bookmarkEnd w:id="66"/>
     </w:p>
     <w:p>
       <w:pPr>
         <w:pStyle w:val="Heading1"/>
       </w:pPr>
-      <w:bookmarkStart w:id="67" w:name="_Toc13488109"/>
-      <w:bookmarkStart w:id="68" w:name="_Toc15455285"/>
+      <w:bookmarkStart w:id="66" w:name="_Toc13488109"/>
+      <w:bookmarkStart w:id="67" w:name="_Toc15455285"/>
       <w:bookmarkEnd w:id="18"/>
       <w:r>
         <w:lastRenderedPageBreak/>
@@ -28531,32 +28597,32 @@
       <w:r>
         <w:t xml:space="preserve"> description</w:t>
       </w:r>
+      <w:bookmarkEnd w:id="66"/>
       <w:bookmarkEnd w:id="67"/>
+    </w:p>
+    <w:p>
+      <w:pPr>
+        <w:pStyle w:val="BodyText"/>
+      </w:pPr>
+      <w:r>
+        <w:t>The package includes a rule and a script which can be used in conjunction with the “</w:t>
+      </w:r>
+      <w:r>
+        <w:t>Generic Email Parsing Script</w:t>
+      </w:r>
+      <w:r>
+        <w:t>” package to automatically parse email notifications of critical events from the SEPM. An incident is generated from the notification event which includes artifacts for suspect files and endpoint names.</w:t>
+      </w:r>
+    </w:p>
+    <w:p>
+      <w:pPr>
+        <w:pStyle w:val="Heading2"/>
+      </w:pPr>
+      <w:bookmarkStart w:id="68" w:name="_Toc15455286"/>
+      <w:r>
+        <w:t>Configuration</w:t>
+      </w:r>
       <w:bookmarkEnd w:id="68"/>
-    </w:p>
-    <w:p>
-      <w:pPr>
-        <w:pStyle w:val="BodyText"/>
-      </w:pPr>
-      <w:r>
-        <w:t>The package includes a rule and a script which can be used in conjunction with the “</w:t>
-      </w:r>
-      <w:r>
-        <w:t>Generic Email Parsing Script</w:t>
-      </w:r>
-      <w:r>
-        <w:t>” package to automatically parse email notifications of critical events from the SEPM. An incident is generated from the notification event which includes artifacts for suspect files and endpoint names.</w:t>
-      </w:r>
-    </w:p>
-    <w:p>
-      <w:pPr>
-        <w:pStyle w:val="Heading2"/>
-      </w:pPr>
-      <w:bookmarkStart w:id="69" w:name="_Toc15455286"/>
-      <w:r>
-        <w:t>Configuration</w:t>
-      </w:r>
-      <w:bookmarkEnd w:id="69"/>
     </w:p>
     <w:p>
       <w:pPr>
@@ -28641,7 +28707,7 @@
                     <pic:cNvPicPr/>
                   </pic:nvPicPr>
                   <pic:blipFill>
-                    <a:blip r:embed="rId68"/>
+                    <a:blip r:embed="rId69"/>
                     <a:stretch>
                       <a:fillRect/>
                     </a:stretch>
@@ -29367,7 +29433,7 @@
                     <pic:cNvPicPr/>
                   </pic:nvPicPr>
                   <pic:blipFill>
-                    <a:blip r:embed="rId69"/>
+                    <a:blip r:embed="rId70"/>
                     <a:stretch>
                       <a:fillRect/>
                     </a:stretch>
@@ -29422,12 +29488,12 @@
       <w:pPr>
         <w:pStyle w:val="Heading2"/>
       </w:pPr>
-      <w:bookmarkStart w:id="70" w:name="_Toc15455287"/>
+      <w:bookmarkStart w:id="69" w:name="_Toc15455287"/>
       <w:r>
         <w:lastRenderedPageBreak/>
         <w:t>Generic email script</w:t>
       </w:r>
-      <w:bookmarkEnd w:id="70"/>
+      <w:bookmarkEnd w:id="69"/>
     </w:p>
     <w:p>
       <w:pPr>
@@ -29469,7 +29535,7 @@
                     <pic:cNvPicPr/>
                   </pic:nvPicPr>
                   <pic:blipFill>
-                    <a:blip r:embed="rId70"/>
+                    <a:blip r:embed="rId71"/>
                     <a:stretch>
                       <a:fillRect/>
                     </a:stretch>
@@ -29532,7 +29598,7 @@
       <w:pPr>
         <w:pStyle w:val="Heading2"/>
       </w:pPr>
-      <w:bookmarkStart w:id="71" w:name="_Toc15455288"/>
+      <w:bookmarkStart w:id="70" w:name="_Toc15455288"/>
       <w:r>
         <w:lastRenderedPageBreak/>
         <w:t>S</w:t>
@@ -29547,7 +29613,7 @@
       <w:r>
         <w:t>scr_sep_parse_email_notification</w:t>
       </w:r>
-      <w:bookmarkEnd w:id="71"/>
+      <w:bookmarkEnd w:id="70"/>
       <w:proofErr w:type="spellEnd"/>
     </w:p>
     <w:p>
@@ -29583,7 +29649,7 @@
                     <pic:cNvPicPr/>
                   </pic:nvPicPr>
                   <pic:blipFill>
-                    <a:blip r:embed="rId71"/>
+                    <a:blip r:embed="rId72"/>
                     <a:stretch>
                       <a:fillRect/>
                     </a:stretch>
@@ -29658,14 +29724,14 @@
       <w:pPr>
         <w:pStyle w:val="Heading1"/>
       </w:pPr>
-      <w:bookmarkStart w:id="72" w:name="_Toc13488110"/>
-      <w:bookmarkStart w:id="73" w:name="_Toc15455289"/>
+      <w:bookmarkStart w:id="71" w:name="_Toc13488110"/>
+      <w:bookmarkStart w:id="72" w:name="_Toc15455289"/>
       <w:r>
         <w:lastRenderedPageBreak/>
         <w:t>Configuring Symantec Endpoint Protection</w:t>
       </w:r>
+      <w:bookmarkEnd w:id="71"/>
       <w:bookmarkEnd w:id="72"/>
-      <w:bookmarkEnd w:id="73"/>
     </w:p>
     <w:p>
       <w:pPr>
@@ -29674,7 +29740,7 @@
           <w:lang w:val="en-GB"/>
         </w:rPr>
       </w:pPr>
-      <w:bookmarkStart w:id="74" w:name="_Toc510253274"/>
+      <w:bookmarkStart w:id="73" w:name="_Toc510253274"/>
       <w:r>
         <w:t>Access to the Symantec Endpoint Protection Manager REST API is allowed</w:t>
       </w:r>
@@ -29764,7 +29830,7 @@
         <w:t>SEPM to achieve an optimum outcome from the integration.</w:t>
       </w:r>
     </w:p>
-    <w:bookmarkEnd w:id="74"/>
+    <w:bookmarkEnd w:id="73"/>
     <w:p>
       <w:pPr>
         <w:pStyle w:val="BodyTextFirstIndent2"/>
@@ -29776,7 +29842,7 @@
     </w:p>
     <w:p/>
     <w:sectPr>
-      <w:footerReference w:type="first" r:id="rId72"/>
+      <w:footerReference w:type="first" r:id="rId73"/>
       <w:type w:val="oddPage"/>
       <w:pgSz w:w="12240" w:h="15840" w:code="1"/>
       <w:pgMar w:top="1440" w:right="1800" w:bottom="1440" w:left="1800" w:header="720" w:footer="720" w:gutter="0"/>
@@ -29806,7 +29872,7 @@
 </file>
 
 <file path=word/endnotes.xml><?xml version="1.0" encoding="utf-8"?>
-<w:endnotes xmlns:wpc="http://schemas.microsoft.com/office/word/2010/wordprocessingCanvas" xmlns:cx="http://schemas.microsoft.com/office/drawing/2014/chartex" xmlns:cx1="http://schemas.microsoft.com/office/drawing/2015/9/8/chartex" xmlns:cx2="http://schemas.microsoft.com/office/drawing/2015/10/21/chartex" xmlns:cx3="http://schemas.microsoft.com/office/drawing/2016/5/9/chartex" xmlns:cx4="http://schemas.microsoft.com/office/drawing/2016/5/10/chartex" xmlns:cx5="http://schemas.microsoft.com/office/drawing/2016/5/11/chartex" xmlns:cx6="http://schemas.microsoft.com/office/drawing/2016/5/12/chartex" xmlns:cx7="http://schemas.microsoft.com/office/drawing/2016/5/13/chartex" xmlns:cx8="http://schemas.microsoft.com/office/drawing/2016/5/14/chartex" xmlns:mc="http://schemas.openxmlformats.org/markup-compatibility/2006" xmlns:aink="http://schemas.microsoft.com/office/drawing/2016/ink" xmlns:am3d="http://schemas.microsoft.com/office/drawing/2017/model3d" xmlns:o="urn:schemas-microsoft-com:office:office" xmlns:r="http://schemas.openxmlformats.org/officeDocument/2006/relationships" xmlns:m="http://schemas.openxmlformats.org/officeDocument/2006/math" xmlns:v="urn:schemas-microsoft-com:vml" xmlns:wp14="http://schemas.microsoft.com/office/word/2010/wordprocessingDrawing" xmlns:wp="http://schemas.openxmlformats.org/drawingml/2006/wordprocessingDrawing" xmlns:w10="urn:schemas-microsoft-com:office:word" xmlns:w="http://schemas.openxmlformats.org/wordprocessingml/2006/main" xmlns:w14="http://schemas.microsoft.com/office/word/2010/wordml" xmlns:w15="http://schemas.microsoft.com/office/word/2012/wordml" xmlns:w16cid="http://schemas.microsoft.com/office/word/2016/wordml/cid" xmlns:w16se="http://schemas.microsoft.com/office/word/2015/wordml/symex" xmlns:wpg="http://schemas.microsoft.com/office/word/2010/wordprocessingGroup" xmlns:wpi="http://schemas.microsoft.com/office/word/2010/wordprocessingInk" xmlns:wne="http://schemas.microsoft.com/office/word/2006/wordml" xmlns:wps="http://schemas.microsoft.com/office/word/2010/wordprocessingShape" mc:Ignorable="w14 w15 w16se w16cid wp14">
+<w:endnotes xmlns:wpc="http://schemas.microsoft.com/office/word/2010/wordprocessingCanvas" xmlns:cx="http://schemas.microsoft.com/office/drawing/2014/chartex" xmlns:cx1="http://schemas.microsoft.com/office/drawing/2015/9/8/chartex" xmlns:cx2="http://schemas.microsoft.com/office/drawing/2015/10/21/chartex" xmlns:cx3="http://schemas.microsoft.com/office/drawing/2016/5/9/chartex" xmlns:cx4="http://schemas.microsoft.com/office/drawing/2016/5/10/chartex" xmlns:cx5="http://schemas.microsoft.com/office/drawing/2016/5/11/chartex" xmlns:cx6="http://schemas.microsoft.com/office/drawing/2016/5/12/chartex" xmlns:cx7="http://schemas.microsoft.com/office/drawing/2016/5/13/chartex" xmlns:cx8="http://schemas.microsoft.com/office/drawing/2016/5/14/chartex" xmlns:mc="http://schemas.openxmlformats.org/markup-compatibility/2006" xmlns:aink="http://schemas.microsoft.com/office/drawing/2016/ink" xmlns:am3d="http://schemas.microsoft.com/office/drawing/2017/model3d" xmlns:o="urn:schemas-microsoft-com:office:office" xmlns:r="http://schemas.openxmlformats.org/officeDocument/2006/relationships" xmlns:m="http://schemas.openxmlformats.org/officeDocument/2006/math" xmlns:v="urn:schemas-microsoft-com:vml" xmlns:wp14="http://schemas.microsoft.com/office/word/2010/wordprocessingDrawing" xmlns:wp="http://schemas.openxmlformats.org/drawingml/2006/wordprocessingDrawing" xmlns:w10="urn:schemas-microsoft-com:office:word" xmlns:w="http://schemas.openxmlformats.org/wordprocessingml/2006/main" xmlns:w14="http://schemas.microsoft.com/office/word/2010/wordml" xmlns:w15="http://schemas.microsoft.com/office/word/2012/wordml" xmlns:w16cex="http://schemas.microsoft.com/office/word/2018/wordml/cex" xmlns:w16cid="http://schemas.microsoft.com/office/word/2016/wordml/cid" xmlns:w16="http://schemas.microsoft.com/office/word/2018/wordml" xmlns:w16se="http://schemas.microsoft.com/office/word/2015/wordml/symex" xmlns:wpg="http://schemas.microsoft.com/office/word/2010/wordprocessingGroup" xmlns:wpi="http://schemas.microsoft.com/office/word/2010/wordprocessingInk" xmlns:wne="http://schemas.microsoft.com/office/word/2006/wordml" xmlns:wps="http://schemas.microsoft.com/office/word/2010/wordprocessingShape" mc:Ignorable="w14 w15 w16se w16cid w16 w16cex wp14">
   <w:endnote w:type="separator" w:id="-1">
     <w:p>
       <w:r>
@@ -29825,7 +29891,7 @@
 </file>
 
 <file path=word/footer1.xml><?xml version="1.0" encoding="utf-8"?>
-<w:ftr xmlns:wpc="http://schemas.microsoft.com/office/word/2010/wordprocessingCanvas" xmlns:cx="http://schemas.microsoft.com/office/drawing/2014/chartex" xmlns:cx1="http://schemas.microsoft.com/office/drawing/2015/9/8/chartex" xmlns:cx2="http://schemas.microsoft.com/office/drawing/2015/10/21/chartex" xmlns:cx3="http://schemas.microsoft.com/office/drawing/2016/5/9/chartex" xmlns:cx4="http://schemas.microsoft.com/office/drawing/2016/5/10/chartex" xmlns:cx5="http://schemas.microsoft.com/office/drawing/2016/5/11/chartex" xmlns:cx6="http://schemas.microsoft.com/office/drawing/2016/5/12/chartex" xmlns:cx7="http://schemas.microsoft.com/office/drawing/2016/5/13/chartex" xmlns:cx8="http://schemas.microsoft.com/office/drawing/2016/5/14/chartex" xmlns:mc="http://schemas.openxmlformats.org/markup-compatibility/2006" xmlns:aink="http://schemas.microsoft.com/office/drawing/2016/ink" xmlns:am3d="http://schemas.microsoft.com/office/drawing/2017/model3d" xmlns:o="urn:schemas-microsoft-com:office:office" xmlns:r="http://schemas.openxmlformats.org/officeDocument/2006/relationships" xmlns:m="http://schemas.openxmlformats.org/officeDocument/2006/math" xmlns:v="urn:schemas-microsoft-com:vml" xmlns:wp14="http://schemas.microsoft.com/office/word/2010/wordprocessingDrawing" xmlns:wp="http://schemas.openxmlformats.org/drawingml/2006/wordprocessingDrawing" xmlns:w10="urn:schemas-microsoft-com:office:word" xmlns:w="http://schemas.openxmlformats.org/wordprocessingml/2006/main" xmlns:w14="http://schemas.microsoft.com/office/word/2010/wordml" xmlns:w15="http://schemas.microsoft.com/office/word/2012/wordml" xmlns:w16cid="http://schemas.microsoft.com/office/word/2016/wordml/cid" xmlns:w16se="http://schemas.microsoft.com/office/word/2015/wordml/symex" xmlns:wpg="http://schemas.microsoft.com/office/word/2010/wordprocessingGroup" xmlns:wpi="http://schemas.microsoft.com/office/word/2010/wordprocessingInk" xmlns:wne="http://schemas.microsoft.com/office/word/2006/wordml" xmlns:wps="http://schemas.microsoft.com/office/word/2010/wordprocessingShape" mc:Ignorable="w14 w15 w16se w16cid wp14">
+<w:ftr xmlns:wpc="http://schemas.microsoft.com/office/word/2010/wordprocessingCanvas" xmlns:cx="http://schemas.microsoft.com/office/drawing/2014/chartex" xmlns:cx1="http://schemas.microsoft.com/office/drawing/2015/9/8/chartex" xmlns:cx2="http://schemas.microsoft.com/office/drawing/2015/10/21/chartex" xmlns:cx3="http://schemas.microsoft.com/office/drawing/2016/5/9/chartex" xmlns:cx4="http://schemas.microsoft.com/office/drawing/2016/5/10/chartex" xmlns:cx5="http://schemas.microsoft.com/office/drawing/2016/5/11/chartex" xmlns:cx6="http://schemas.microsoft.com/office/drawing/2016/5/12/chartex" xmlns:cx7="http://schemas.microsoft.com/office/drawing/2016/5/13/chartex" xmlns:cx8="http://schemas.microsoft.com/office/drawing/2016/5/14/chartex" xmlns:mc="http://schemas.openxmlformats.org/markup-compatibility/2006" xmlns:aink="http://schemas.microsoft.com/office/drawing/2016/ink" xmlns:am3d="http://schemas.microsoft.com/office/drawing/2017/model3d" xmlns:o="urn:schemas-microsoft-com:office:office" xmlns:r="http://schemas.openxmlformats.org/officeDocument/2006/relationships" xmlns:m="http://schemas.openxmlformats.org/officeDocument/2006/math" xmlns:v="urn:schemas-microsoft-com:vml" xmlns:wp14="http://schemas.microsoft.com/office/word/2010/wordprocessingDrawing" xmlns:wp="http://schemas.openxmlformats.org/drawingml/2006/wordprocessingDrawing" xmlns:w10="urn:schemas-microsoft-com:office:word" xmlns:w="http://schemas.openxmlformats.org/wordprocessingml/2006/main" xmlns:w14="http://schemas.microsoft.com/office/word/2010/wordml" xmlns:w15="http://schemas.microsoft.com/office/word/2012/wordml" xmlns:w16cex="http://schemas.microsoft.com/office/word/2018/wordml/cex" xmlns:w16cid="http://schemas.microsoft.com/office/word/2016/wordml/cid" xmlns:w16="http://schemas.microsoft.com/office/word/2018/wordml" xmlns:w16se="http://schemas.microsoft.com/office/word/2015/wordml/symex" xmlns:wpg="http://schemas.microsoft.com/office/word/2010/wordprocessingGroup" xmlns:wpi="http://schemas.microsoft.com/office/word/2010/wordprocessingInk" xmlns:wne="http://schemas.microsoft.com/office/word/2006/wordml" xmlns:wps="http://schemas.microsoft.com/office/word/2010/wordprocessingShape" mc:Ignorable="w14 w15 w16se w16cid w16 w16cex wp14">
   <w:p>
     <w:pPr>
       <w:pStyle w:val="Footer"/>
@@ -29891,13 +29957,13 @@
 </file>
 
 <file path=word/footer2.xml><?xml version="1.0" encoding="utf-8"?>
-<w:ftr xmlns:wpc="http://schemas.microsoft.com/office/word/2010/wordprocessingCanvas" xmlns:cx="http://schemas.microsoft.com/office/drawing/2014/chartex" xmlns:cx1="http://schemas.microsoft.com/office/drawing/2015/9/8/chartex" xmlns:cx2="http://schemas.microsoft.com/office/drawing/2015/10/21/chartex" xmlns:cx3="http://schemas.microsoft.com/office/drawing/2016/5/9/chartex" xmlns:cx4="http://schemas.microsoft.com/office/drawing/2016/5/10/chartex" xmlns:cx5="http://schemas.microsoft.com/office/drawing/2016/5/11/chartex" xmlns:cx6="http://schemas.microsoft.com/office/drawing/2016/5/12/chartex" xmlns:cx7="http://schemas.microsoft.com/office/drawing/2016/5/13/chartex" xmlns:cx8="http://schemas.microsoft.com/office/drawing/2016/5/14/chartex" xmlns:mc="http://schemas.openxmlformats.org/markup-compatibility/2006" xmlns:aink="http://schemas.microsoft.com/office/drawing/2016/ink" xmlns:am3d="http://schemas.microsoft.com/office/drawing/2017/model3d" xmlns:o="urn:schemas-microsoft-com:office:office" xmlns:r="http://schemas.openxmlformats.org/officeDocument/2006/relationships" xmlns:m="http://schemas.openxmlformats.org/officeDocument/2006/math" xmlns:v="urn:schemas-microsoft-com:vml" xmlns:wp14="http://schemas.microsoft.com/office/word/2010/wordprocessingDrawing" xmlns:wp="http://schemas.openxmlformats.org/drawingml/2006/wordprocessingDrawing" xmlns:w10="urn:schemas-microsoft-com:office:word" xmlns:w="http://schemas.openxmlformats.org/wordprocessingml/2006/main" xmlns:w14="http://schemas.microsoft.com/office/word/2010/wordml" xmlns:w15="http://schemas.microsoft.com/office/word/2012/wordml" xmlns:w16cid="http://schemas.microsoft.com/office/word/2016/wordml/cid" xmlns:w16se="http://schemas.microsoft.com/office/word/2015/wordml/symex" xmlns:wpg="http://schemas.microsoft.com/office/word/2010/wordprocessingGroup" xmlns:wpi="http://schemas.microsoft.com/office/word/2010/wordprocessingInk" xmlns:wne="http://schemas.microsoft.com/office/word/2006/wordml" xmlns:wps="http://schemas.microsoft.com/office/word/2010/wordprocessingShape" mc:Ignorable="w14 w15 w16se w16cid wp14">
+<w:ftr xmlns:wpc="http://schemas.microsoft.com/office/word/2010/wordprocessingCanvas" xmlns:cx="http://schemas.microsoft.com/office/drawing/2014/chartex" xmlns:cx1="http://schemas.microsoft.com/office/drawing/2015/9/8/chartex" xmlns:cx2="http://schemas.microsoft.com/office/drawing/2015/10/21/chartex" xmlns:cx3="http://schemas.microsoft.com/office/drawing/2016/5/9/chartex" xmlns:cx4="http://schemas.microsoft.com/office/drawing/2016/5/10/chartex" xmlns:cx5="http://schemas.microsoft.com/office/drawing/2016/5/11/chartex" xmlns:cx6="http://schemas.microsoft.com/office/drawing/2016/5/12/chartex" xmlns:cx7="http://schemas.microsoft.com/office/drawing/2016/5/13/chartex" xmlns:cx8="http://schemas.microsoft.com/office/drawing/2016/5/14/chartex" xmlns:mc="http://schemas.openxmlformats.org/markup-compatibility/2006" xmlns:aink="http://schemas.microsoft.com/office/drawing/2016/ink" xmlns:am3d="http://schemas.microsoft.com/office/drawing/2017/model3d" xmlns:o="urn:schemas-microsoft-com:office:office" xmlns:r="http://schemas.openxmlformats.org/officeDocument/2006/relationships" xmlns:m="http://schemas.openxmlformats.org/officeDocument/2006/math" xmlns:v="urn:schemas-microsoft-com:vml" xmlns:wp14="http://schemas.microsoft.com/office/word/2010/wordprocessingDrawing" xmlns:wp="http://schemas.openxmlformats.org/drawingml/2006/wordprocessingDrawing" xmlns:w10="urn:schemas-microsoft-com:office:word" xmlns:w="http://schemas.openxmlformats.org/wordprocessingml/2006/main" xmlns:w14="http://schemas.microsoft.com/office/word/2010/wordml" xmlns:w15="http://schemas.microsoft.com/office/word/2012/wordml" xmlns:w16cex="http://schemas.microsoft.com/office/word/2018/wordml/cex" xmlns:w16cid="http://schemas.microsoft.com/office/word/2016/wordml/cid" xmlns:w16="http://schemas.microsoft.com/office/word/2018/wordml" xmlns:w16se="http://schemas.microsoft.com/office/word/2015/wordml/symex" xmlns:wpg="http://schemas.microsoft.com/office/word/2010/wordprocessingGroup" xmlns:wpi="http://schemas.microsoft.com/office/word/2010/wordprocessingInk" xmlns:wne="http://schemas.microsoft.com/office/word/2006/wordml" xmlns:wps="http://schemas.microsoft.com/office/word/2010/wordprocessingShape" mc:Ignorable="w14 w15 w16se w16cid w16 w16cex wp14">
   <w:p/>
 </w:ftr>
 </file>
 
 <file path=word/footnotes.xml><?xml version="1.0" encoding="utf-8"?>
-<w:footnotes xmlns:wpc="http://schemas.microsoft.com/office/word/2010/wordprocessingCanvas" xmlns:cx="http://schemas.microsoft.com/office/drawing/2014/chartex" xmlns:cx1="http://schemas.microsoft.com/office/drawing/2015/9/8/chartex" xmlns:cx2="http://schemas.microsoft.com/office/drawing/2015/10/21/chartex" xmlns:cx3="http://schemas.microsoft.com/office/drawing/2016/5/9/chartex" xmlns:cx4="http://schemas.microsoft.com/office/drawing/2016/5/10/chartex" xmlns:cx5="http://schemas.microsoft.com/office/drawing/2016/5/11/chartex" xmlns:cx6="http://schemas.microsoft.com/office/drawing/2016/5/12/chartex" xmlns:cx7="http://schemas.microsoft.com/office/drawing/2016/5/13/chartex" xmlns:cx8="http://schemas.microsoft.com/office/drawing/2016/5/14/chartex" xmlns:mc="http://schemas.openxmlformats.org/markup-compatibility/2006" xmlns:aink="http://schemas.microsoft.com/office/drawing/2016/ink" xmlns:am3d="http://schemas.microsoft.com/office/drawing/2017/model3d" xmlns:o="urn:schemas-microsoft-com:office:office" xmlns:r="http://schemas.openxmlformats.org/officeDocument/2006/relationships" xmlns:m="http://schemas.openxmlformats.org/officeDocument/2006/math" xmlns:v="urn:schemas-microsoft-com:vml" xmlns:wp14="http://schemas.microsoft.com/office/word/2010/wordprocessingDrawing" xmlns:wp="http://schemas.openxmlformats.org/drawingml/2006/wordprocessingDrawing" xmlns:w10="urn:schemas-microsoft-com:office:word" xmlns:w="http://schemas.openxmlformats.org/wordprocessingml/2006/main" xmlns:w14="http://schemas.microsoft.com/office/word/2010/wordml" xmlns:w15="http://schemas.microsoft.com/office/word/2012/wordml" xmlns:w16cid="http://schemas.microsoft.com/office/word/2016/wordml/cid" xmlns:w16se="http://schemas.microsoft.com/office/word/2015/wordml/symex" xmlns:wpg="http://schemas.microsoft.com/office/word/2010/wordprocessingGroup" xmlns:wpi="http://schemas.microsoft.com/office/word/2010/wordprocessingInk" xmlns:wne="http://schemas.microsoft.com/office/word/2006/wordml" xmlns:wps="http://schemas.microsoft.com/office/word/2010/wordprocessingShape" mc:Ignorable="w14 w15 w16se w16cid wp14">
+<w:footnotes xmlns:wpc="http://schemas.microsoft.com/office/word/2010/wordprocessingCanvas" xmlns:cx="http://schemas.microsoft.com/office/drawing/2014/chartex" xmlns:cx1="http://schemas.microsoft.com/office/drawing/2015/9/8/chartex" xmlns:cx2="http://schemas.microsoft.com/office/drawing/2015/10/21/chartex" xmlns:cx3="http://schemas.microsoft.com/office/drawing/2016/5/9/chartex" xmlns:cx4="http://schemas.microsoft.com/office/drawing/2016/5/10/chartex" xmlns:cx5="http://schemas.microsoft.com/office/drawing/2016/5/11/chartex" xmlns:cx6="http://schemas.microsoft.com/office/drawing/2016/5/12/chartex" xmlns:cx7="http://schemas.microsoft.com/office/drawing/2016/5/13/chartex" xmlns:cx8="http://schemas.microsoft.com/office/drawing/2016/5/14/chartex" xmlns:mc="http://schemas.openxmlformats.org/markup-compatibility/2006" xmlns:aink="http://schemas.microsoft.com/office/drawing/2016/ink" xmlns:am3d="http://schemas.microsoft.com/office/drawing/2017/model3d" xmlns:o="urn:schemas-microsoft-com:office:office" xmlns:r="http://schemas.openxmlformats.org/officeDocument/2006/relationships" xmlns:m="http://schemas.openxmlformats.org/officeDocument/2006/math" xmlns:v="urn:schemas-microsoft-com:vml" xmlns:wp14="http://schemas.microsoft.com/office/word/2010/wordprocessingDrawing" xmlns:wp="http://schemas.openxmlformats.org/drawingml/2006/wordprocessingDrawing" xmlns:w10="urn:schemas-microsoft-com:office:word" xmlns:w="http://schemas.openxmlformats.org/wordprocessingml/2006/main" xmlns:w14="http://schemas.microsoft.com/office/word/2010/wordml" xmlns:w15="http://schemas.microsoft.com/office/word/2012/wordml" xmlns:w16cex="http://schemas.microsoft.com/office/word/2018/wordml/cex" xmlns:w16cid="http://schemas.microsoft.com/office/word/2016/wordml/cid" xmlns:w16="http://schemas.microsoft.com/office/word/2018/wordml" xmlns:w16se="http://schemas.microsoft.com/office/word/2015/wordml/symex" xmlns:wpg="http://schemas.microsoft.com/office/word/2010/wordprocessingGroup" xmlns:wpi="http://schemas.microsoft.com/office/word/2010/wordprocessingInk" xmlns:wne="http://schemas.microsoft.com/office/word/2006/wordml" xmlns:wps="http://schemas.microsoft.com/office/word/2010/wordprocessingShape" mc:Ignorable="w14 w15 w16se w16cid w16 w16cex wp14">
   <w:footnote w:type="separator" w:id="-1">
     <w:p>
       <w:r>
@@ -29916,7 +29982,7 @@
 </file>
 
 <file path=word/header1.xml><?xml version="1.0" encoding="utf-8"?>
-<w:hdr xmlns:wpc="http://schemas.microsoft.com/office/word/2010/wordprocessingCanvas" xmlns:cx="http://schemas.microsoft.com/office/drawing/2014/chartex" xmlns:cx1="http://schemas.microsoft.com/office/drawing/2015/9/8/chartex" xmlns:cx2="http://schemas.microsoft.com/office/drawing/2015/10/21/chartex" xmlns:cx3="http://schemas.microsoft.com/office/drawing/2016/5/9/chartex" xmlns:cx4="http://schemas.microsoft.com/office/drawing/2016/5/10/chartex" xmlns:cx5="http://schemas.microsoft.com/office/drawing/2016/5/11/chartex" xmlns:cx6="http://schemas.microsoft.com/office/drawing/2016/5/12/chartex" xmlns:cx7="http://schemas.microsoft.com/office/drawing/2016/5/13/chartex" xmlns:cx8="http://schemas.microsoft.com/office/drawing/2016/5/14/chartex" xmlns:mc="http://schemas.openxmlformats.org/markup-compatibility/2006" xmlns:aink="http://schemas.microsoft.com/office/drawing/2016/ink" xmlns:am3d="http://schemas.microsoft.com/office/drawing/2017/model3d" xmlns:o="urn:schemas-microsoft-com:office:office" xmlns:r="http://schemas.openxmlformats.org/officeDocument/2006/relationships" xmlns:m="http://schemas.openxmlformats.org/officeDocument/2006/math" xmlns:v="urn:schemas-microsoft-com:vml" xmlns:wp14="http://schemas.microsoft.com/office/word/2010/wordprocessingDrawing" xmlns:wp="http://schemas.openxmlformats.org/drawingml/2006/wordprocessingDrawing" xmlns:w10="urn:schemas-microsoft-com:office:word" xmlns:w="http://schemas.openxmlformats.org/wordprocessingml/2006/main" xmlns:w14="http://schemas.microsoft.com/office/word/2010/wordml" xmlns:w15="http://schemas.microsoft.com/office/word/2012/wordml" xmlns:w16cid="http://schemas.microsoft.com/office/word/2016/wordml/cid" xmlns:w16se="http://schemas.microsoft.com/office/word/2015/wordml/symex" xmlns:wpg="http://schemas.microsoft.com/office/word/2010/wordprocessingGroup" xmlns:wpi="http://schemas.microsoft.com/office/word/2010/wordprocessingInk" xmlns:wne="http://schemas.microsoft.com/office/word/2006/wordml" xmlns:wps="http://schemas.microsoft.com/office/word/2010/wordprocessingShape" mc:Ignorable="w14 w15 w16se w16cid wp14">
+<w:hdr xmlns:wpc="http://schemas.microsoft.com/office/word/2010/wordprocessingCanvas" xmlns:cx="http://schemas.microsoft.com/office/drawing/2014/chartex" xmlns:cx1="http://schemas.microsoft.com/office/drawing/2015/9/8/chartex" xmlns:cx2="http://schemas.microsoft.com/office/drawing/2015/10/21/chartex" xmlns:cx3="http://schemas.microsoft.com/office/drawing/2016/5/9/chartex" xmlns:cx4="http://schemas.microsoft.com/office/drawing/2016/5/10/chartex" xmlns:cx5="http://schemas.microsoft.com/office/drawing/2016/5/11/chartex" xmlns:cx6="http://schemas.microsoft.com/office/drawing/2016/5/12/chartex" xmlns:cx7="http://schemas.microsoft.com/office/drawing/2016/5/13/chartex" xmlns:cx8="http://schemas.microsoft.com/office/drawing/2016/5/14/chartex" xmlns:mc="http://schemas.openxmlformats.org/markup-compatibility/2006" xmlns:aink="http://schemas.microsoft.com/office/drawing/2016/ink" xmlns:am3d="http://schemas.microsoft.com/office/drawing/2017/model3d" xmlns:o="urn:schemas-microsoft-com:office:office" xmlns:r="http://schemas.openxmlformats.org/officeDocument/2006/relationships" xmlns:m="http://schemas.openxmlformats.org/officeDocument/2006/math" xmlns:v="urn:schemas-microsoft-com:vml" xmlns:wp14="http://schemas.microsoft.com/office/word/2010/wordprocessingDrawing" xmlns:wp="http://schemas.openxmlformats.org/drawingml/2006/wordprocessingDrawing" xmlns:w10="urn:schemas-microsoft-com:office:word" xmlns:w="http://schemas.openxmlformats.org/wordprocessingml/2006/main" xmlns:w14="http://schemas.microsoft.com/office/word/2010/wordml" xmlns:w15="http://schemas.microsoft.com/office/word/2012/wordml" xmlns:w16cex="http://schemas.microsoft.com/office/word/2018/wordml/cex" xmlns:w16cid="http://schemas.microsoft.com/office/word/2016/wordml/cid" xmlns:w16="http://schemas.microsoft.com/office/word/2018/wordml" xmlns:w16se="http://schemas.microsoft.com/office/word/2015/wordml/symex" xmlns:wpg="http://schemas.microsoft.com/office/word/2010/wordprocessingGroup" xmlns:wpi="http://schemas.microsoft.com/office/word/2010/wordprocessingInk" xmlns:wne="http://schemas.microsoft.com/office/word/2006/wordml" xmlns:wps="http://schemas.microsoft.com/office/word/2010/wordprocessingShape" mc:Ignorable="w14 w15 w16se w16cid w16 w16cex wp14">
   <w:p>
     <w:pPr>
       <w:pStyle w:val="Header"/>
@@ -29941,7 +30007,7 @@
 </file>
 
 <file path=word/numbering.xml><?xml version="1.0" encoding="utf-8"?>
-<w:numbering xmlns:wpc="http://schemas.microsoft.com/office/word/2010/wordprocessingCanvas" xmlns:cx="http://schemas.microsoft.com/office/drawing/2014/chartex" xmlns:cx1="http://schemas.microsoft.com/office/drawing/2015/9/8/chartex" xmlns:cx2="http://schemas.microsoft.com/office/drawing/2015/10/21/chartex" xmlns:cx3="http://schemas.microsoft.com/office/drawing/2016/5/9/chartex" xmlns:cx4="http://schemas.microsoft.com/office/drawing/2016/5/10/chartex" xmlns:cx5="http://schemas.microsoft.com/office/drawing/2016/5/11/chartex" xmlns:cx6="http://schemas.microsoft.com/office/drawing/2016/5/12/chartex" xmlns:cx7="http://schemas.microsoft.com/office/drawing/2016/5/13/chartex" xmlns:cx8="http://schemas.microsoft.com/office/drawing/2016/5/14/chartex" xmlns:mc="http://schemas.openxmlformats.org/markup-compatibility/2006" xmlns:aink="http://schemas.microsoft.com/office/drawing/2016/ink" xmlns:am3d="http://schemas.microsoft.com/office/drawing/2017/model3d" xmlns:o="urn:schemas-microsoft-com:office:office" xmlns:r="http://schemas.openxmlformats.org/officeDocument/2006/relationships" xmlns:m="http://schemas.openxmlformats.org/officeDocument/2006/math" xmlns:v="urn:schemas-microsoft-com:vml" xmlns:wp14="http://schemas.microsoft.com/office/word/2010/wordprocessingDrawing" xmlns:wp="http://schemas.openxmlformats.org/drawingml/2006/wordprocessingDrawing" xmlns:w10="urn:schemas-microsoft-com:office:word" xmlns:w="http://schemas.openxmlformats.org/wordprocessingml/2006/main" xmlns:w14="http://schemas.microsoft.com/office/word/2010/wordml" xmlns:w15="http://schemas.microsoft.com/office/word/2012/wordml" xmlns:w16cid="http://schemas.microsoft.com/office/word/2016/wordml/cid" xmlns:w16se="http://schemas.microsoft.com/office/word/2015/wordml/symex" xmlns:wpg="http://schemas.microsoft.com/office/word/2010/wordprocessingGroup" xmlns:wpi="http://schemas.microsoft.com/office/word/2010/wordprocessingInk" xmlns:wne="http://schemas.microsoft.com/office/word/2006/wordml" xmlns:wps="http://schemas.microsoft.com/office/word/2010/wordprocessingShape" mc:Ignorable="w14 w15 w16se w16cid wp14">
+<w:numbering xmlns:wpc="http://schemas.microsoft.com/office/word/2010/wordprocessingCanvas" xmlns:cx="http://schemas.microsoft.com/office/drawing/2014/chartex" xmlns:cx1="http://schemas.microsoft.com/office/drawing/2015/9/8/chartex" xmlns:cx2="http://schemas.microsoft.com/office/drawing/2015/10/21/chartex" xmlns:cx3="http://schemas.microsoft.com/office/drawing/2016/5/9/chartex" xmlns:cx4="http://schemas.microsoft.com/office/drawing/2016/5/10/chartex" xmlns:cx5="http://schemas.microsoft.com/office/drawing/2016/5/11/chartex" xmlns:cx6="http://schemas.microsoft.com/office/drawing/2016/5/12/chartex" xmlns:cx7="http://schemas.microsoft.com/office/drawing/2016/5/13/chartex" xmlns:cx8="http://schemas.microsoft.com/office/drawing/2016/5/14/chartex" xmlns:mc="http://schemas.openxmlformats.org/markup-compatibility/2006" xmlns:aink="http://schemas.microsoft.com/office/drawing/2016/ink" xmlns:am3d="http://schemas.microsoft.com/office/drawing/2017/model3d" xmlns:o="urn:schemas-microsoft-com:office:office" xmlns:r="http://schemas.openxmlformats.org/officeDocument/2006/relationships" xmlns:m="http://schemas.openxmlformats.org/officeDocument/2006/math" xmlns:v="urn:schemas-microsoft-com:vml" xmlns:wp14="http://schemas.microsoft.com/office/word/2010/wordprocessingDrawing" xmlns:wp="http://schemas.openxmlformats.org/drawingml/2006/wordprocessingDrawing" xmlns:w10="urn:schemas-microsoft-com:office:word" xmlns:w="http://schemas.openxmlformats.org/wordprocessingml/2006/main" xmlns:w14="http://schemas.microsoft.com/office/word/2010/wordml" xmlns:w15="http://schemas.microsoft.com/office/word/2012/wordml" xmlns:w16cex="http://schemas.microsoft.com/office/word/2018/wordml/cex" xmlns:w16cid="http://schemas.microsoft.com/office/word/2016/wordml/cid" xmlns:w16="http://schemas.microsoft.com/office/word/2018/wordml" xmlns:w16se="http://schemas.microsoft.com/office/word/2015/wordml/symex" xmlns:wpg="http://schemas.microsoft.com/office/word/2010/wordprocessingGroup" xmlns:wpi="http://schemas.microsoft.com/office/word/2010/wordprocessingInk" xmlns:wne="http://schemas.microsoft.com/office/word/2006/wordml" xmlns:wps="http://schemas.microsoft.com/office/word/2010/wordprocessingShape" mc:Ignorable="w14 w15 w16se w16cid w16 w16cex wp14">
   <w:abstractNum w:abstractNumId="0" w15:restartNumberingAfterBreak="0">
     <w:nsid w:val="FFFFFF7C"/>
     <w:multiLevelType w:val="singleLevel"/>
@@ -32506,7 +32572,7 @@
 </file>
 
 <file path=word/styles.xml><?xml version="1.0" encoding="utf-8"?>
-<w:styles xmlns:mc="http://schemas.openxmlformats.org/markup-compatibility/2006" xmlns:r="http://schemas.openxmlformats.org/officeDocument/2006/relationships" xmlns:w="http://schemas.openxmlformats.org/wordprocessingml/2006/main" xmlns:w14="http://schemas.microsoft.com/office/word/2010/wordml" xmlns:w15="http://schemas.microsoft.com/office/word/2012/wordml" xmlns:w16cid="http://schemas.microsoft.com/office/word/2016/wordml/cid" xmlns:w16se="http://schemas.microsoft.com/office/word/2015/wordml/symex" mc:Ignorable="w14 w15 w16se w16cid">
+<w:styles xmlns:mc="http://schemas.openxmlformats.org/markup-compatibility/2006" xmlns:r="http://schemas.openxmlformats.org/officeDocument/2006/relationships" xmlns:w="http://schemas.openxmlformats.org/wordprocessingml/2006/main" xmlns:w14="http://schemas.microsoft.com/office/word/2010/wordml" xmlns:w15="http://schemas.microsoft.com/office/word/2012/wordml" xmlns:w16cex="http://schemas.microsoft.com/office/word/2018/wordml/cex" xmlns:w16cid="http://schemas.microsoft.com/office/word/2016/wordml/cid" xmlns:w16="http://schemas.microsoft.com/office/word/2018/wordml" xmlns:w16se="http://schemas.microsoft.com/office/word/2015/wordml/symex" mc:Ignorable="w14 w15 w16se w16cid w16 w16cex">
   <w:docDefaults>
     <w:rPrDefault>
       <w:rPr>

</xml_diff>

<commit_message>
INT-3161 - Minor updates to docs.
</commit_message>
<xml_diff>
--- a/fn_sep/doc/Resilient Integrations Function Guide for Symantec Endpoint Protection.docx
+++ b/fn_sep/doc/Resilient Integrations Function Guide for Symantec Endpoint Protection.docx
@@ -923,14 +923,7 @@
                 <w:rFonts w:cs="Arial"/>
                 <w:szCs w:val="18"/>
               </w:rPr>
-              <w:t>App Host support added</w:t>
-            </w:r>
-            <w:r>
-              <w:rPr>
-                <w:rFonts w:cs="Arial"/>
-                <w:szCs w:val="18"/>
-              </w:rPr>
-              <w:t>.</w:t>
+              <w:t>App Host support added.</w:t>
             </w:r>
           </w:p>
         </w:tc>
@@ -1038,7 +1031,7 @@
         <w:pStyle w:val="Head1noTOC"/>
         <w:pageBreakBefore/>
       </w:pPr>
-      <w:bookmarkStart w:id="3" w:name="_Toc15455262"/>
+      <w:bookmarkStart w:id="3" w:name="_Toc55210681"/>
       <w:r>
         <w:lastRenderedPageBreak/>
         <w:t>Table of Contents</w:t>
@@ -1055,8 +1048,8 @@
           <w:rFonts w:asciiTheme="minorHAnsi" w:eastAsiaTheme="minorEastAsia" w:hAnsiTheme="minorHAnsi" w:cstheme="minorBidi"/>
           <w:b w:val="0"/>
           <w:noProof/>
-          <w:sz w:val="22"/>
-          <w:szCs w:val="22"/>
+          <w:sz w:val="24"/>
+          <w:lang w:val="en-IE" w:eastAsia="en-GB"/>
         </w:rPr>
       </w:pPr>
       <w:r>
@@ -1080,7 +1073,63 @@
         </w:rPr>
         <w:fldChar w:fldCharType="separate"/>
       </w:r>
-      <w:hyperlink w:anchor="_Toc15455262" w:history="1"/>
+      <w:hyperlink w:anchor="_Toc55210681" w:history="1">
+        <w:r>
+          <w:rPr>
+            <w:rStyle w:val="Hyperlink"/>
+            <w:noProof/>
+          </w:rPr>
+          <w:t>Table of Contents</w:t>
+        </w:r>
+        <w:r>
+          <w:rPr>
+            <w:noProof/>
+            <w:webHidden/>
+          </w:rPr>
+          <w:tab/>
+        </w:r>
+        <w:r>
+          <w:rPr>
+            <w:noProof/>
+            <w:webHidden/>
+          </w:rPr>
+          <w:fldChar w:fldCharType="begin"/>
+        </w:r>
+        <w:r>
+          <w:rPr>
+            <w:noProof/>
+            <w:webHidden/>
+          </w:rPr>
+          <w:instrText xml:space="preserve"> PAGEREF _Toc55210681 \h </w:instrText>
+        </w:r>
+        <w:r>
+          <w:rPr>
+            <w:noProof/>
+            <w:webHidden/>
+          </w:rPr>
+        </w:r>
+        <w:r>
+          <w:rPr>
+            <w:noProof/>
+            <w:webHidden/>
+          </w:rPr>
+          <w:fldChar w:fldCharType="separate"/>
+        </w:r>
+        <w:r>
+          <w:rPr>
+            <w:noProof/>
+            <w:webHidden/>
+          </w:rPr>
+          <w:t>3</w:t>
+        </w:r>
+        <w:r>
+          <w:rPr>
+            <w:noProof/>
+            <w:webHidden/>
+          </w:rPr>
+          <w:fldChar w:fldCharType="end"/>
+        </w:r>
+      </w:hyperlink>
     </w:p>
     <w:p>
       <w:pPr>
@@ -1092,11 +1141,11 @@
           <w:rFonts w:asciiTheme="minorHAnsi" w:eastAsiaTheme="minorEastAsia" w:hAnsiTheme="minorHAnsi" w:cstheme="minorBidi"/>
           <w:b w:val="0"/>
           <w:noProof/>
-          <w:sz w:val="22"/>
-          <w:szCs w:val="22"/>
-        </w:rPr>
-      </w:pPr>
-      <w:hyperlink w:anchor="_Toc15455263" w:history="1">
+          <w:sz w:val="24"/>
+          <w:lang w:val="en-IE" w:eastAsia="en-GB"/>
+        </w:rPr>
+      </w:pPr>
+      <w:hyperlink w:anchor="_Toc55210682" w:history="1">
         <w:r>
           <w:rPr>
             <w:rStyle w:val="Hyperlink"/>
@@ -1109,8 +1158,8 @@
             <w:rFonts w:asciiTheme="minorHAnsi" w:eastAsiaTheme="minorEastAsia" w:hAnsiTheme="minorHAnsi" w:cstheme="minorBidi"/>
             <w:b w:val="0"/>
             <w:noProof/>
-            <w:sz w:val="22"/>
-            <w:szCs w:val="22"/>
+            <w:sz w:val="24"/>
+            <w:lang w:val="en-IE" w:eastAsia="en-GB"/>
           </w:rPr>
           <w:tab/>
         </w:r>
@@ -1140,7 +1189,7 @@
             <w:noProof/>
             <w:webHidden/>
           </w:rPr>
-          <w:instrText xml:space="preserve"> PAGEREF _Toc15455263 \h </w:instrText>
+          <w:instrText xml:space="preserve"> PAGEREF _Toc55210682 \h </w:instrText>
         </w:r>
         <w:r>
           <w:rPr>
@@ -1180,11 +1229,11 @@
         <w:rPr>
           <w:rFonts w:asciiTheme="minorHAnsi" w:eastAsiaTheme="minorEastAsia" w:hAnsiTheme="minorHAnsi" w:cstheme="minorBidi"/>
           <w:noProof/>
-          <w:sz w:val="22"/>
-          <w:szCs w:val="22"/>
-        </w:rPr>
-      </w:pPr>
-      <w:hyperlink w:anchor="_Toc15455264" w:history="1">
+          <w:sz w:val="24"/>
+          <w:lang w:val="en-IE" w:eastAsia="en-GB"/>
+        </w:rPr>
+      </w:pPr>
+      <w:hyperlink w:anchor="_Toc55210683" w:history="1">
         <w:r>
           <w:rPr>
             <w:rStyle w:val="Hyperlink"/>
@@ -1196,8 +1245,8 @@
           <w:rPr>
             <w:rFonts w:asciiTheme="minorHAnsi" w:eastAsiaTheme="minorEastAsia" w:hAnsiTheme="minorHAnsi" w:cstheme="minorBidi"/>
             <w:noProof/>
-            <w:sz w:val="22"/>
-            <w:szCs w:val="22"/>
+            <w:sz w:val="24"/>
+            <w:lang w:val="en-IE" w:eastAsia="en-GB"/>
           </w:rPr>
           <w:tab/>
         </w:r>
@@ -1227,7 +1276,7 @@
             <w:noProof/>
             <w:webHidden/>
           </w:rPr>
-          <w:instrText xml:space="preserve"> PAGEREF _Toc15455264 \h </w:instrText>
+          <w:instrText xml:space="preserve"> PAGEREF _Toc55210683 \h </w:instrText>
         </w:r>
         <w:r>
           <w:rPr>
@@ -1268,11 +1317,11 @@
           <w:rFonts w:asciiTheme="minorHAnsi" w:eastAsiaTheme="minorEastAsia" w:hAnsiTheme="minorHAnsi" w:cstheme="minorBidi"/>
           <w:b w:val="0"/>
           <w:noProof/>
-          <w:sz w:val="22"/>
-          <w:szCs w:val="22"/>
-        </w:rPr>
-      </w:pPr>
-      <w:hyperlink w:anchor="_Toc15455265" w:history="1">
+          <w:sz w:val="24"/>
+          <w:lang w:val="en-IE" w:eastAsia="en-GB"/>
+        </w:rPr>
+      </w:pPr>
+      <w:hyperlink w:anchor="_Toc55210684" w:history="1">
         <w:r>
           <w:rPr>
             <w:rStyle w:val="Hyperlink"/>
@@ -1285,8 +1334,8 @@
             <w:rFonts w:asciiTheme="minorHAnsi" w:eastAsiaTheme="minorEastAsia" w:hAnsiTheme="minorHAnsi" w:cstheme="minorBidi"/>
             <w:b w:val="0"/>
             <w:noProof/>
-            <w:sz w:val="22"/>
-            <w:szCs w:val="22"/>
+            <w:sz w:val="24"/>
+            <w:lang w:val="en-IE" w:eastAsia="en-GB"/>
           </w:rPr>
           <w:tab/>
         </w:r>
@@ -1316,7 +1365,7 @@
             <w:noProof/>
             <w:webHidden/>
           </w:rPr>
-          <w:instrText xml:space="preserve"> PAGEREF _Toc15455265 \h </w:instrText>
+          <w:instrText xml:space="preserve"> PAGEREF _Toc55210684 \h </w:instrText>
         </w:r>
         <w:r>
           <w:rPr>
@@ -1356,11 +1405,11 @@
         <w:rPr>
           <w:rFonts w:asciiTheme="minorHAnsi" w:eastAsiaTheme="minorEastAsia" w:hAnsiTheme="minorHAnsi" w:cstheme="minorBidi"/>
           <w:noProof/>
-          <w:sz w:val="22"/>
-          <w:szCs w:val="22"/>
-        </w:rPr>
-      </w:pPr>
-      <w:hyperlink w:anchor="_Toc15455266" w:history="1">
+          <w:sz w:val="24"/>
+          <w:lang w:val="en-IE" w:eastAsia="en-GB"/>
+        </w:rPr>
+      </w:pPr>
+      <w:hyperlink w:anchor="_Toc55210685" w:history="1">
         <w:r>
           <w:rPr>
             <w:rStyle w:val="Hyperlink"/>
@@ -1372,8 +1421,364 @@
           <w:rPr>
             <w:rFonts w:asciiTheme="minorHAnsi" w:eastAsiaTheme="minorEastAsia" w:hAnsiTheme="minorHAnsi" w:cstheme="minorBidi"/>
             <w:noProof/>
-            <w:sz w:val="22"/>
-            <w:szCs w:val="22"/>
+            <w:sz w:val="24"/>
+            <w:lang w:val="en-IE" w:eastAsia="en-GB"/>
+          </w:rPr>
+          <w:tab/>
+        </w:r>
+        <w:r>
+          <w:rPr>
+            <w:rStyle w:val="Hyperlink"/>
+            <w:noProof/>
+          </w:rPr>
+          <w:t>Requirements</w:t>
+        </w:r>
+        <w:r>
+          <w:rPr>
+            <w:noProof/>
+            <w:webHidden/>
+          </w:rPr>
+          <w:tab/>
+        </w:r>
+        <w:r>
+          <w:rPr>
+            <w:noProof/>
+            <w:webHidden/>
+          </w:rPr>
+          <w:fldChar w:fldCharType="begin"/>
+        </w:r>
+        <w:r>
+          <w:rPr>
+            <w:noProof/>
+            <w:webHidden/>
+          </w:rPr>
+          <w:instrText xml:space="preserve"> PAGEREF _Toc55210685 \h </w:instrText>
+        </w:r>
+        <w:r>
+          <w:rPr>
+            <w:noProof/>
+            <w:webHidden/>
+          </w:rPr>
+        </w:r>
+        <w:r>
+          <w:rPr>
+            <w:noProof/>
+            <w:webHidden/>
+          </w:rPr>
+          <w:fldChar w:fldCharType="separate"/>
+        </w:r>
+        <w:r>
+          <w:rPr>
+            <w:noProof/>
+            <w:webHidden/>
+          </w:rPr>
+          <w:t>7</w:t>
+        </w:r>
+        <w:r>
+          <w:rPr>
+            <w:noProof/>
+            <w:webHidden/>
+          </w:rPr>
+          <w:fldChar w:fldCharType="end"/>
+        </w:r>
+      </w:hyperlink>
+    </w:p>
+    <w:p>
+      <w:pPr>
+        <w:pStyle w:val="TOC2"/>
+        <w:tabs>
+          <w:tab w:val="left" w:pos="960"/>
+        </w:tabs>
+        <w:rPr>
+          <w:rFonts w:asciiTheme="minorHAnsi" w:eastAsiaTheme="minorEastAsia" w:hAnsiTheme="minorHAnsi" w:cstheme="minorBidi"/>
+          <w:noProof/>
+          <w:sz w:val="24"/>
+          <w:lang w:val="en-IE" w:eastAsia="en-GB"/>
+        </w:rPr>
+      </w:pPr>
+      <w:hyperlink w:anchor="_Toc55210686" w:history="1">
+        <w:r>
+          <w:rPr>
+            <w:rStyle w:val="Hyperlink"/>
+            <w:noProof/>
+          </w:rPr>
+          <w:t>2.2.</w:t>
+        </w:r>
+        <w:r>
+          <w:rPr>
+            <w:rFonts w:asciiTheme="minorHAnsi" w:eastAsiaTheme="minorEastAsia" w:hAnsiTheme="minorHAnsi" w:cstheme="minorBidi"/>
+            <w:noProof/>
+            <w:sz w:val="24"/>
+            <w:lang w:val="en-IE" w:eastAsia="en-GB"/>
+          </w:rPr>
+          <w:tab/>
+        </w:r>
+        <w:r>
+          <w:rPr>
+            <w:rStyle w:val="Hyperlink"/>
+            <w:noProof/>
+          </w:rPr>
+          <w:t>Installation on App Host</w:t>
+        </w:r>
+        <w:r>
+          <w:rPr>
+            <w:noProof/>
+            <w:webHidden/>
+          </w:rPr>
+          <w:tab/>
+        </w:r>
+        <w:r>
+          <w:rPr>
+            <w:noProof/>
+            <w:webHidden/>
+          </w:rPr>
+          <w:fldChar w:fldCharType="begin"/>
+        </w:r>
+        <w:r>
+          <w:rPr>
+            <w:noProof/>
+            <w:webHidden/>
+          </w:rPr>
+          <w:instrText xml:space="preserve"> PAGEREF _Toc55210686 \h </w:instrText>
+        </w:r>
+        <w:r>
+          <w:rPr>
+            <w:noProof/>
+            <w:webHidden/>
+          </w:rPr>
+        </w:r>
+        <w:r>
+          <w:rPr>
+            <w:noProof/>
+            <w:webHidden/>
+          </w:rPr>
+          <w:fldChar w:fldCharType="separate"/>
+        </w:r>
+        <w:r>
+          <w:rPr>
+            <w:noProof/>
+            <w:webHidden/>
+          </w:rPr>
+          <w:t>7</w:t>
+        </w:r>
+        <w:r>
+          <w:rPr>
+            <w:noProof/>
+            <w:webHidden/>
+          </w:rPr>
+          <w:fldChar w:fldCharType="end"/>
+        </w:r>
+      </w:hyperlink>
+    </w:p>
+    <w:p>
+      <w:pPr>
+        <w:pStyle w:val="TOC2"/>
+        <w:tabs>
+          <w:tab w:val="left" w:pos="960"/>
+        </w:tabs>
+        <w:rPr>
+          <w:rFonts w:asciiTheme="minorHAnsi" w:eastAsiaTheme="minorEastAsia" w:hAnsiTheme="minorHAnsi" w:cstheme="minorBidi"/>
+          <w:noProof/>
+          <w:sz w:val="24"/>
+          <w:lang w:val="en-IE" w:eastAsia="en-GB"/>
+        </w:rPr>
+      </w:pPr>
+      <w:hyperlink w:anchor="_Toc55210687" w:history="1">
+        <w:r>
+          <w:rPr>
+            <w:rStyle w:val="Hyperlink"/>
+            <w:noProof/>
+          </w:rPr>
+          <w:t>2.3.</w:t>
+        </w:r>
+        <w:r>
+          <w:rPr>
+            <w:rFonts w:asciiTheme="minorHAnsi" w:eastAsiaTheme="minorEastAsia" w:hAnsiTheme="minorHAnsi" w:cstheme="minorBidi"/>
+            <w:noProof/>
+            <w:sz w:val="24"/>
+            <w:lang w:val="en-IE" w:eastAsia="en-GB"/>
+          </w:rPr>
+          <w:tab/>
+        </w:r>
+        <w:r>
+          <w:rPr>
+            <w:rStyle w:val="Hyperlink"/>
+            <w:noProof/>
+          </w:rPr>
+          <w:t>Installation on an</w:t>
+        </w:r>
+        <w:r>
+          <w:rPr>
+            <w:rStyle w:val="Hyperlink"/>
+            <w:rFonts w:ascii="Calibri" w:hAnsi="Calibri" w:cs="Calibri"/>
+            <w:noProof/>
+          </w:rPr>
+          <w:t xml:space="preserve"> Integration Server</w:t>
+        </w:r>
+        <w:r>
+          <w:rPr>
+            <w:noProof/>
+            <w:webHidden/>
+          </w:rPr>
+          <w:tab/>
+        </w:r>
+        <w:r>
+          <w:rPr>
+            <w:noProof/>
+            <w:webHidden/>
+          </w:rPr>
+          <w:fldChar w:fldCharType="begin"/>
+        </w:r>
+        <w:r>
+          <w:rPr>
+            <w:noProof/>
+            <w:webHidden/>
+          </w:rPr>
+          <w:instrText xml:space="preserve"> PAGEREF _Toc55210687 \h </w:instrText>
+        </w:r>
+        <w:r>
+          <w:rPr>
+            <w:noProof/>
+            <w:webHidden/>
+          </w:rPr>
+        </w:r>
+        <w:r>
+          <w:rPr>
+            <w:noProof/>
+            <w:webHidden/>
+          </w:rPr>
+          <w:fldChar w:fldCharType="separate"/>
+        </w:r>
+        <w:r>
+          <w:rPr>
+            <w:noProof/>
+            <w:webHidden/>
+          </w:rPr>
+          <w:t>7</w:t>
+        </w:r>
+        <w:r>
+          <w:rPr>
+            <w:noProof/>
+            <w:webHidden/>
+          </w:rPr>
+          <w:fldChar w:fldCharType="end"/>
+        </w:r>
+      </w:hyperlink>
+    </w:p>
+    <w:p>
+      <w:pPr>
+        <w:pStyle w:val="TOC2"/>
+        <w:tabs>
+          <w:tab w:val="left" w:pos="960"/>
+        </w:tabs>
+        <w:rPr>
+          <w:rFonts w:asciiTheme="minorHAnsi" w:eastAsiaTheme="minorEastAsia" w:hAnsiTheme="minorHAnsi" w:cstheme="minorBidi"/>
+          <w:noProof/>
+          <w:sz w:val="24"/>
+          <w:lang w:val="en-IE" w:eastAsia="en-GB"/>
+        </w:rPr>
+      </w:pPr>
+      <w:hyperlink w:anchor="_Toc55210688" w:history="1">
+        <w:r>
+          <w:rPr>
+            <w:rStyle w:val="Hyperlink"/>
+            <w:noProof/>
+          </w:rPr>
+          <w:t>2.4.</w:t>
+        </w:r>
+        <w:r>
+          <w:rPr>
+            <w:rFonts w:asciiTheme="minorHAnsi" w:eastAsiaTheme="minorEastAsia" w:hAnsiTheme="minorHAnsi" w:cstheme="minorBidi"/>
+            <w:noProof/>
+            <w:sz w:val="24"/>
+            <w:lang w:val="en-IE" w:eastAsia="en-GB"/>
+          </w:rPr>
+          <w:tab/>
+        </w:r>
+        <w:r>
+          <w:rPr>
+            <w:rStyle w:val="Hyperlink"/>
+            <w:noProof/>
+          </w:rPr>
+          <w:t>Configuration</w:t>
+        </w:r>
+        <w:r>
+          <w:rPr>
+            <w:noProof/>
+            <w:webHidden/>
+          </w:rPr>
+          <w:tab/>
+        </w:r>
+        <w:r>
+          <w:rPr>
+            <w:noProof/>
+            <w:webHidden/>
+          </w:rPr>
+          <w:fldChar w:fldCharType="begin"/>
+        </w:r>
+        <w:r>
+          <w:rPr>
+            <w:noProof/>
+            <w:webHidden/>
+          </w:rPr>
+          <w:instrText xml:space="preserve"> PAGEREF _Toc55210688 \h </w:instrText>
+        </w:r>
+        <w:r>
+          <w:rPr>
+            <w:noProof/>
+            <w:webHidden/>
+          </w:rPr>
+        </w:r>
+        <w:r>
+          <w:rPr>
+            <w:noProof/>
+            <w:webHidden/>
+          </w:rPr>
+          <w:fldChar w:fldCharType="separate"/>
+        </w:r>
+        <w:r>
+          <w:rPr>
+            <w:noProof/>
+            <w:webHidden/>
+          </w:rPr>
+          <w:t>7</w:t>
+        </w:r>
+        <w:r>
+          <w:rPr>
+            <w:noProof/>
+            <w:webHidden/>
+          </w:rPr>
+          <w:fldChar w:fldCharType="end"/>
+        </w:r>
+      </w:hyperlink>
+    </w:p>
+    <w:p>
+      <w:pPr>
+        <w:pStyle w:val="TOC2"/>
+        <w:tabs>
+          <w:tab w:val="left" w:pos="960"/>
+        </w:tabs>
+        <w:rPr>
+          <w:rFonts w:asciiTheme="minorHAnsi" w:eastAsiaTheme="minorEastAsia" w:hAnsiTheme="minorHAnsi" w:cstheme="minorBidi"/>
+          <w:noProof/>
+          <w:sz w:val="24"/>
+          <w:lang w:val="en-IE" w:eastAsia="en-GB"/>
+        </w:rPr>
+      </w:pPr>
+      <w:hyperlink w:anchor="_Toc55210689" w:history="1">
+        <w:r>
+          <w:rPr>
+            <w:rStyle w:val="Hyperlink"/>
+            <w:noProof/>
+          </w:rPr>
+          <w:t>2.5.</w:t>
+        </w:r>
+        <w:r>
+          <w:rPr>
+            <w:rFonts w:asciiTheme="minorHAnsi" w:eastAsiaTheme="minorEastAsia" w:hAnsiTheme="minorHAnsi" w:cstheme="minorBidi"/>
+            <w:noProof/>
+            <w:sz w:val="24"/>
+            <w:lang w:val="en-IE" w:eastAsia="en-GB"/>
           </w:rPr>
           <w:tab/>
         </w:r>
@@ -1403,96 +1808,7 @@
             <w:noProof/>
             <w:webHidden/>
           </w:rPr>
-          <w:instrText xml:space="preserve"> PAGEREF _Toc15455266 \h </w:instrText>
-        </w:r>
-        <w:r>
-          <w:rPr>
-            <w:noProof/>
-            <w:webHidden/>
-          </w:rPr>
-        </w:r>
-        <w:r>
-          <w:rPr>
-            <w:noProof/>
-            <w:webHidden/>
-          </w:rPr>
-          <w:fldChar w:fldCharType="separate"/>
-        </w:r>
-        <w:r>
-          <w:rPr>
-            <w:noProof/>
-            <w:webHidden/>
-          </w:rPr>
-          <w:t>7</w:t>
-        </w:r>
-        <w:r>
-          <w:rPr>
-            <w:noProof/>
-            <w:webHidden/>
-          </w:rPr>
-          <w:fldChar w:fldCharType="end"/>
-        </w:r>
-      </w:hyperlink>
-    </w:p>
-    <w:p>
-      <w:pPr>
-        <w:pStyle w:val="TOC1"/>
-        <w:tabs>
-          <w:tab w:val="left" w:pos="480"/>
-        </w:tabs>
-        <w:rPr>
-          <w:rFonts w:asciiTheme="minorHAnsi" w:eastAsiaTheme="minorEastAsia" w:hAnsiTheme="minorHAnsi" w:cstheme="minorBidi"/>
-          <w:b w:val="0"/>
-          <w:noProof/>
-          <w:sz w:val="22"/>
-          <w:szCs w:val="22"/>
-        </w:rPr>
-      </w:pPr>
-      <w:hyperlink w:anchor="_Toc15455267" w:history="1">
-        <w:r>
-          <w:rPr>
-            <w:rStyle w:val="Hyperlink"/>
-            <w:noProof/>
-          </w:rPr>
-          <w:t>3.</w:t>
-        </w:r>
-        <w:r>
-          <w:rPr>
-            <w:rFonts w:asciiTheme="minorHAnsi" w:eastAsiaTheme="minorEastAsia" w:hAnsiTheme="minorHAnsi" w:cstheme="minorBidi"/>
-            <w:b w:val="0"/>
-            <w:noProof/>
-            <w:sz w:val="22"/>
-            <w:szCs w:val="22"/>
-          </w:rPr>
-          <w:tab/>
-        </w:r>
-        <w:r>
-          <w:rPr>
-            <w:rStyle w:val="Hyperlink"/>
-            <w:noProof/>
-          </w:rPr>
-          <w:t>Package contents</w:t>
-        </w:r>
-        <w:r>
-          <w:rPr>
-            <w:noProof/>
-            <w:webHidden/>
-          </w:rPr>
-          <w:tab/>
-        </w:r>
-        <w:r>
-          <w:rPr>
-            <w:noProof/>
-            <w:webHidden/>
-          </w:rPr>
-          <w:fldChar w:fldCharType="begin"/>
-        </w:r>
-        <w:r>
-          <w:rPr>
-            <w:noProof/>
-            <w:webHidden/>
-          </w:rPr>
-          <w:instrText xml:space="preserve"> PAGEREF _Toc15455267 \h </w:instrText>
+          <w:instrText xml:space="preserve"> PAGEREF _Toc55210689 \h </w:instrText>
         </w:r>
         <w:r>
           <w:rPr>
@@ -1533,11 +1849,114 @@
           <w:rFonts w:asciiTheme="minorHAnsi" w:eastAsiaTheme="minorEastAsia" w:hAnsiTheme="minorHAnsi" w:cstheme="minorBidi"/>
           <w:b w:val="0"/>
           <w:noProof/>
-          <w:sz w:val="22"/>
-          <w:szCs w:val="22"/>
-        </w:rPr>
-      </w:pPr>
-      <w:hyperlink w:anchor="_Toc15455268" w:history="1">
+          <w:sz w:val="24"/>
+          <w:lang w:val="en-IE" w:eastAsia="en-GB"/>
+        </w:rPr>
+      </w:pPr>
+      <w:hyperlink w:anchor="_Toc55210690" w:history="1">
+        <w:r>
+          <w:rPr>
+            <w:rStyle w:val="Hyperlink"/>
+            <w:noProof/>
+          </w:rPr>
+          <w:t>3.</w:t>
+        </w:r>
+        <w:r>
+          <w:rPr>
+            <w:rFonts w:asciiTheme="minorHAnsi" w:eastAsiaTheme="minorEastAsia" w:hAnsiTheme="minorHAnsi" w:cstheme="minorBidi"/>
+            <w:b w:val="0"/>
+            <w:noProof/>
+            <w:sz w:val="24"/>
+            <w:lang w:val="en-IE" w:eastAsia="en-GB"/>
+          </w:rPr>
+          <w:tab/>
+        </w:r>
+        <w:r>
+          <w:rPr>
+            <w:rStyle w:val="Hyperlink"/>
+            <w:noProof/>
+          </w:rPr>
+          <w:t>Package cont</w:t>
+        </w:r>
+        <w:r>
+          <w:rPr>
+            <w:rStyle w:val="Hyperlink"/>
+            <w:noProof/>
+          </w:rPr>
+          <w:t>e</w:t>
+        </w:r>
+        <w:r>
+          <w:rPr>
+            <w:rStyle w:val="Hyperlink"/>
+            <w:noProof/>
+          </w:rPr>
+          <w:t>nts</w:t>
+        </w:r>
+        <w:r>
+          <w:rPr>
+            <w:noProof/>
+            <w:webHidden/>
+          </w:rPr>
+          <w:tab/>
+        </w:r>
+        <w:r>
+          <w:rPr>
+            <w:noProof/>
+            <w:webHidden/>
+          </w:rPr>
+          <w:fldChar w:fldCharType="begin"/>
+        </w:r>
+        <w:r>
+          <w:rPr>
+            <w:noProof/>
+            <w:webHidden/>
+          </w:rPr>
+          <w:instrText xml:space="preserve"> PAGEREF _Toc55210690 \h </w:instrText>
+        </w:r>
+        <w:r>
+          <w:rPr>
+            <w:noProof/>
+            <w:webHidden/>
+          </w:rPr>
+        </w:r>
+        <w:r>
+          <w:rPr>
+            <w:noProof/>
+            <w:webHidden/>
+          </w:rPr>
+          <w:fldChar w:fldCharType="separate"/>
+        </w:r>
+        <w:r>
+          <w:rPr>
+            <w:noProof/>
+            <w:webHidden/>
+          </w:rPr>
+          <w:t>9</w:t>
+        </w:r>
+        <w:r>
+          <w:rPr>
+            <w:noProof/>
+            <w:webHidden/>
+          </w:rPr>
+          <w:fldChar w:fldCharType="end"/>
+        </w:r>
+      </w:hyperlink>
+    </w:p>
+    <w:p>
+      <w:pPr>
+        <w:pStyle w:val="TOC1"/>
+        <w:tabs>
+          <w:tab w:val="left" w:pos="480"/>
+        </w:tabs>
+        <w:rPr>
+          <w:rFonts w:asciiTheme="minorHAnsi" w:eastAsiaTheme="minorEastAsia" w:hAnsiTheme="minorHAnsi" w:cstheme="minorBidi"/>
+          <w:b w:val="0"/>
+          <w:noProof/>
+          <w:sz w:val="24"/>
+          <w:lang w:val="en-IE" w:eastAsia="en-GB"/>
+        </w:rPr>
+      </w:pPr>
+      <w:hyperlink w:anchor="_Toc55210691" w:history="1">
         <w:r>
           <w:rPr>
             <w:rStyle w:val="Hyperlink"/>
@@ -1550,8 +1969,8 @@
             <w:rFonts w:asciiTheme="minorHAnsi" w:eastAsiaTheme="minorEastAsia" w:hAnsiTheme="minorHAnsi" w:cstheme="minorBidi"/>
             <w:b w:val="0"/>
             <w:noProof/>
-            <w:sz w:val="22"/>
-            <w:szCs w:val="22"/>
+            <w:sz w:val="24"/>
+            <w:lang w:val="en-IE" w:eastAsia="en-GB"/>
           </w:rPr>
           <w:tab/>
         </w:r>
@@ -1581,7 +2000,7 @@
             <w:noProof/>
             <w:webHidden/>
           </w:rPr>
-          <w:instrText xml:space="preserve"> PAGEREF _Toc15455268 \h </w:instrText>
+          <w:instrText xml:space="preserve"> PAGEREF _Toc55210691 \h </w:instrText>
         </w:r>
         <w:r>
           <w:rPr>
@@ -1601,7 +2020,7 @@
             <w:noProof/>
             <w:webHidden/>
           </w:rPr>
-          <w:t>11</w:t>
+          <w:t>12</w:t>
         </w:r>
         <w:r>
           <w:rPr>
@@ -1622,11 +2041,11 @@
           <w:rFonts w:asciiTheme="minorHAnsi" w:eastAsiaTheme="minorEastAsia" w:hAnsiTheme="minorHAnsi" w:cstheme="minorBidi"/>
           <w:b w:val="0"/>
           <w:noProof/>
-          <w:sz w:val="22"/>
-          <w:szCs w:val="22"/>
-        </w:rPr>
-      </w:pPr>
-      <w:hyperlink w:anchor="_Toc15455269" w:history="1">
+          <w:sz w:val="24"/>
+          <w:lang w:val="en-IE" w:eastAsia="en-GB"/>
+        </w:rPr>
+      </w:pPr>
+      <w:hyperlink w:anchor="_Toc55210692" w:history="1">
         <w:r>
           <w:rPr>
             <w:rStyle w:val="Hyperlink"/>
@@ -1639,8 +2058,8 @@
             <w:rFonts w:asciiTheme="minorHAnsi" w:eastAsiaTheme="minorEastAsia" w:hAnsiTheme="minorHAnsi" w:cstheme="minorBidi"/>
             <w:b w:val="0"/>
             <w:noProof/>
-            <w:sz w:val="22"/>
-            <w:szCs w:val="22"/>
+            <w:sz w:val="24"/>
+            <w:lang w:val="en-IE" w:eastAsia="en-GB"/>
           </w:rPr>
           <w:tab/>
         </w:r>
@@ -1670,7 +2089,7 @@
             <w:noProof/>
             <w:webHidden/>
           </w:rPr>
-          <w:instrText xml:space="preserve"> PAGEREF _Toc15455269 \h </w:instrText>
+          <w:instrText xml:space="preserve"> PAGEREF _Toc55210692 \h </w:instrText>
         </w:r>
         <w:r>
           <w:rPr>
@@ -1690,7 +2109,7 @@
             <w:noProof/>
             <w:webHidden/>
           </w:rPr>
-          <w:t>13</w:t>
+          <w:t>14</w:t>
         </w:r>
         <w:r>
           <w:rPr>
@@ -1710,11 +2129,11 @@
         <w:rPr>
           <w:rFonts w:asciiTheme="minorHAnsi" w:eastAsiaTheme="minorEastAsia" w:hAnsiTheme="minorHAnsi" w:cstheme="minorBidi"/>
           <w:noProof/>
-          <w:sz w:val="22"/>
-          <w:szCs w:val="22"/>
-        </w:rPr>
-      </w:pPr>
-      <w:hyperlink w:anchor="_Toc15455270" w:history="1">
+          <w:sz w:val="24"/>
+          <w:lang w:val="en-IE" w:eastAsia="en-GB"/>
+        </w:rPr>
+      </w:pPr>
+      <w:hyperlink w:anchor="_Toc55210693" w:history="1">
         <w:r>
           <w:rPr>
             <w:rStyle w:val="Hyperlink"/>
@@ -1726,8 +2145,8 @@
           <w:rPr>
             <w:rFonts w:asciiTheme="minorHAnsi" w:eastAsiaTheme="minorEastAsia" w:hAnsiTheme="minorHAnsi" w:cstheme="minorBidi"/>
             <w:noProof/>
-            <w:sz w:val="22"/>
-            <w:szCs w:val="22"/>
+            <w:sz w:val="24"/>
+            <w:lang w:val="en-IE" w:eastAsia="en-GB"/>
           </w:rPr>
           <w:tab/>
         </w:r>
@@ -1757,7 +2176,7 @@
             <w:noProof/>
             <w:webHidden/>
           </w:rPr>
-          <w:instrText xml:space="preserve"> PAGEREF _Toc15455270 \h </w:instrText>
+          <w:instrText xml:space="preserve"> PAGEREF _Toc55210693 \h </w:instrText>
         </w:r>
         <w:r>
           <w:rPr>
@@ -1777,7 +2196,7 @@
             <w:noProof/>
             <w:webHidden/>
           </w:rPr>
-          <w:t>13</w:t>
+          <w:t>14</w:t>
         </w:r>
         <w:r>
           <w:rPr>
@@ -1797,11 +2216,11 @@
         <w:rPr>
           <w:rFonts w:asciiTheme="minorHAnsi" w:eastAsiaTheme="minorEastAsia" w:hAnsiTheme="minorHAnsi" w:cstheme="minorBidi"/>
           <w:noProof/>
-          <w:sz w:val="22"/>
-          <w:szCs w:val="22"/>
-        </w:rPr>
-      </w:pPr>
-      <w:hyperlink w:anchor="_Toc15455271" w:history="1">
+          <w:sz w:val="24"/>
+          <w:lang w:val="en-IE" w:eastAsia="en-GB"/>
+        </w:rPr>
+      </w:pPr>
+      <w:hyperlink w:anchor="_Toc55210694" w:history="1">
         <w:r>
           <w:rPr>
             <w:rStyle w:val="Hyperlink"/>
@@ -1813,8 +2232,8 @@
           <w:rPr>
             <w:rFonts w:asciiTheme="minorHAnsi" w:eastAsiaTheme="minorEastAsia" w:hAnsiTheme="minorHAnsi" w:cstheme="minorBidi"/>
             <w:noProof/>
-            <w:sz w:val="22"/>
-            <w:szCs w:val="22"/>
+            <w:sz w:val="24"/>
+            <w:lang w:val="en-IE" w:eastAsia="en-GB"/>
           </w:rPr>
           <w:tab/>
         </w:r>
@@ -1844,7 +2263,7 @@
             <w:noProof/>
             <w:webHidden/>
           </w:rPr>
-          <w:instrText xml:space="preserve"> PAGEREF _Toc15455271 \h </w:instrText>
+          <w:instrText xml:space="preserve"> PAGEREF _Toc55210694 \h </w:instrText>
         </w:r>
         <w:r>
           <w:rPr>
@@ -1864,7 +2283,7 @@
             <w:noProof/>
             <w:webHidden/>
           </w:rPr>
-          <w:t>17</w:t>
+          <w:t>18</w:t>
         </w:r>
         <w:r>
           <w:rPr>
@@ -1884,11 +2303,11 @@
         <w:rPr>
           <w:rFonts w:asciiTheme="minorHAnsi" w:eastAsiaTheme="minorEastAsia" w:hAnsiTheme="minorHAnsi" w:cstheme="minorBidi"/>
           <w:noProof/>
-          <w:sz w:val="22"/>
-          <w:szCs w:val="22"/>
-        </w:rPr>
-      </w:pPr>
-      <w:hyperlink w:anchor="_Toc15455272" w:history="1">
+          <w:sz w:val="24"/>
+          <w:lang w:val="en-IE" w:eastAsia="en-GB"/>
+        </w:rPr>
+      </w:pPr>
+      <w:hyperlink w:anchor="_Toc55210695" w:history="1">
         <w:r>
           <w:rPr>
             <w:rStyle w:val="Hyperlink"/>
@@ -1900,8 +2319,8 @@
           <w:rPr>
             <w:rFonts w:asciiTheme="minorHAnsi" w:eastAsiaTheme="minorEastAsia" w:hAnsiTheme="minorHAnsi" w:cstheme="minorBidi"/>
             <w:noProof/>
-            <w:sz w:val="22"/>
-            <w:szCs w:val="22"/>
+            <w:sz w:val="24"/>
+            <w:lang w:val="en-IE" w:eastAsia="en-GB"/>
           </w:rPr>
           <w:tab/>
         </w:r>
@@ -1931,7 +2350,7 @@
             <w:noProof/>
             <w:webHidden/>
           </w:rPr>
-          <w:instrText xml:space="preserve"> PAGEREF _Toc15455272 \h </w:instrText>
+          <w:instrText xml:space="preserve"> PAGEREF _Toc55210695 \h </w:instrText>
         </w:r>
         <w:r>
           <w:rPr>
@@ -1951,7 +2370,7 @@
             <w:noProof/>
             <w:webHidden/>
           </w:rPr>
-          <w:t>19</w:t>
+          <w:t>20</w:t>
         </w:r>
         <w:r>
           <w:rPr>
@@ -1971,11 +2390,11 @@
         <w:rPr>
           <w:rFonts w:asciiTheme="minorHAnsi" w:eastAsiaTheme="minorEastAsia" w:hAnsiTheme="minorHAnsi" w:cstheme="minorBidi"/>
           <w:noProof/>
-          <w:sz w:val="22"/>
-          <w:szCs w:val="22"/>
-        </w:rPr>
-      </w:pPr>
-      <w:hyperlink w:anchor="_Toc15455273" w:history="1">
+          <w:sz w:val="24"/>
+          <w:lang w:val="en-IE" w:eastAsia="en-GB"/>
+        </w:rPr>
+      </w:pPr>
+      <w:hyperlink w:anchor="_Toc55210696" w:history="1">
         <w:r>
           <w:rPr>
             <w:rStyle w:val="Hyperlink"/>
@@ -1987,8 +2406,8 @@
           <w:rPr>
             <w:rFonts w:asciiTheme="minorHAnsi" w:eastAsiaTheme="minorEastAsia" w:hAnsiTheme="minorHAnsi" w:cstheme="minorBidi"/>
             <w:noProof/>
-            <w:sz w:val="22"/>
-            <w:szCs w:val="22"/>
+            <w:sz w:val="24"/>
+            <w:lang w:val="en-IE" w:eastAsia="en-GB"/>
           </w:rPr>
           <w:tab/>
         </w:r>
@@ -2018,7 +2437,7 @@
             <w:noProof/>
             <w:webHidden/>
           </w:rPr>
-          <w:instrText xml:space="preserve"> PAGEREF _Toc15455273 \h </w:instrText>
+          <w:instrText xml:space="preserve"> PAGEREF _Toc55210696 \h </w:instrText>
         </w:r>
         <w:r>
           <w:rPr>
@@ -2038,7 +2457,7 @@
             <w:noProof/>
             <w:webHidden/>
           </w:rPr>
-          <w:t>20</w:t>
+          <w:t>21</w:t>
         </w:r>
         <w:r>
           <w:rPr>
@@ -2058,11 +2477,11 @@
         <w:rPr>
           <w:rFonts w:asciiTheme="minorHAnsi" w:eastAsiaTheme="minorEastAsia" w:hAnsiTheme="minorHAnsi" w:cstheme="minorBidi"/>
           <w:noProof/>
-          <w:sz w:val="22"/>
-          <w:szCs w:val="22"/>
-        </w:rPr>
-      </w:pPr>
-      <w:hyperlink w:anchor="_Toc15455274" w:history="1">
+          <w:sz w:val="24"/>
+          <w:lang w:val="en-IE" w:eastAsia="en-GB"/>
+        </w:rPr>
+      </w:pPr>
+      <w:hyperlink w:anchor="_Toc55210697" w:history="1">
         <w:r>
           <w:rPr>
             <w:rStyle w:val="Hyperlink"/>
@@ -2074,8 +2493,8 @@
           <w:rPr>
             <w:rFonts w:asciiTheme="minorHAnsi" w:eastAsiaTheme="minorEastAsia" w:hAnsiTheme="minorHAnsi" w:cstheme="minorBidi"/>
             <w:noProof/>
-            <w:sz w:val="22"/>
-            <w:szCs w:val="22"/>
+            <w:sz w:val="24"/>
+            <w:lang w:val="en-IE" w:eastAsia="en-GB"/>
           </w:rPr>
           <w:tab/>
         </w:r>
@@ -2105,7 +2524,7 @@
             <w:noProof/>
             <w:webHidden/>
           </w:rPr>
-          <w:instrText xml:space="preserve"> PAGEREF _Toc15455274 \h </w:instrText>
+          <w:instrText xml:space="preserve"> PAGEREF _Toc55210697 \h </w:instrText>
         </w:r>
         <w:r>
           <w:rPr>
@@ -2125,7 +2544,7 @@
             <w:noProof/>
             <w:webHidden/>
           </w:rPr>
-          <w:t>24</w:t>
+          <w:t>25</w:t>
         </w:r>
         <w:r>
           <w:rPr>
@@ -2145,11 +2564,11 @@
         <w:rPr>
           <w:rFonts w:asciiTheme="minorHAnsi" w:eastAsiaTheme="minorEastAsia" w:hAnsiTheme="minorHAnsi" w:cstheme="minorBidi"/>
           <w:noProof/>
-          <w:sz w:val="22"/>
-          <w:szCs w:val="22"/>
-        </w:rPr>
-      </w:pPr>
-      <w:hyperlink w:anchor="_Toc15455275" w:history="1">
+          <w:sz w:val="24"/>
+          <w:lang w:val="en-IE" w:eastAsia="en-GB"/>
+        </w:rPr>
+      </w:pPr>
+      <w:hyperlink w:anchor="_Toc55210698" w:history="1">
         <w:r>
           <w:rPr>
             <w:rStyle w:val="Hyperlink"/>
@@ -2161,8 +2580,8 @@
           <w:rPr>
             <w:rFonts w:asciiTheme="minorHAnsi" w:eastAsiaTheme="minorEastAsia" w:hAnsiTheme="minorHAnsi" w:cstheme="minorBidi"/>
             <w:noProof/>
-            <w:sz w:val="22"/>
-            <w:szCs w:val="22"/>
+            <w:sz w:val="24"/>
+            <w:lang w:val="en-IE" w:eastAsia="en-GB"/>
           </w:rPr>
           <w:tab/>
         </w:r>
@@ -2192,7 +2611,7 @@
             <w:noProof/>
             <w:webHidden/>
           </w:rPr>
-          <w:instrText xml:space="preserve"> PAGEREF _Toc15455275 \h </w:instrText>
+          <w:instrText xml:space="preserve"> PAGEREF _Toc55210698 \h </w:instrText>
         </w:r>
         <w:r>
           <w:rPr>
@@ -2212,7 +2631,7 @@
             <w:noProof/>
             <w:webHidden/>
           </w:rPr>
-          <w:t>26</w:t>
+          <w:t>27</w:t>
         </w:r>
         <w:r>
           <w:rPr>
@@ -2232,11 +2651,11 @@
         <w:rPr>
           <w:rFonts w:asciiTheme="minorHAnsi" w:eastAsiaTheme="minorEastAsia" w:hAnsiTheme="minorHAnsi" w:cstheme="minorBidi"/>
           <w:noProof/>
-          <w:sz w:val="22"/>
-          <w:szCs w:val="22"/>
-        </w:rPr>
-      </w:pPr>
-      <w:hyperlink w:anchor="_Toc15455276" w:history="1">
+          <w:sz w:val="24"/>
+          <w:lang w:val="en-IE" w:eastAsia="en-GB"/>
+        </w:rPr>
+      </w:pPr>
+      <w:hyperlink w:anchor="_Toc55210699" w:history="1">
         <w:r>
           <w:rPr>
             <w:rStyle w:val="Hyperlink"/>
@@ -2248,8 +2667,8 @@
           <w:rPr>
             <w:rFonts w:asciiTheme="minorHAnsi" w:eastAsiaTheme="minorEastAsia" w:hAnsiTheme="minorHAnsi" w:cstheme="minorBidi"/>
             <w:noProof/>
-            <w:sz w:val="22"/>
-            <w:szCs w:val="22"/>
+            <w:sz w:val="24"/>
+            <w:lang w:val="en-IE" w:eastAsia="en-GB"/>
           </w:rPr>
           <w:tab/>
         </w:r>
@@ -2279,7 +2698,7 @@
             <w:noProof/>
             <w:webHidden/>
           </w:rPr>
-          <w:instrText xml:space="preserve"> PAGEREF _Toc15455276 \h </w:instrText>
+          <w:instrText xml:space="preserve"> PAGEREF _Toc55210699 \h </w:instrText>
         </w:r>
         <w:r>
           <w:rPr>
@@ -2299,7 +2718,7 @@
             <w:noProof/>
             <w:webHidden/>
           </w:rPr>
-          <w:t>28</w:t>
+          <w:t>29</w:t>
         </w:r>
         <w:r>
           <w:rPr>
@@ -2319,11 +2738,11 @@
         <w:rPr>
           <w:rFonts w:asciiTheme="minorHAnsi" w:eastAsiaTheme="minorEastAsia" w:hAnsiTheme="minorHAnsi" w:cstheme="minorBidi"/>
           <w:noProof/>
-          <w:sz w:val="22"/>
-          <w:szCs w:val="22"/>
-        </w:rPr>
-      </w:pPr>
-      <w:hyperlink w:anchor="_Toc15455277" w:history="1">
+          <w:sz w:val="24"/>
+          <w:lang w:val="en-IE" w:eastAsia="en-GB"/>
+        </w:rPr>
+      </w:pPr>
+      <w:hyperlink w:anchor="_Toc55210700" w:history="1">
         <w:r>
           <w:rPr>
             <w:rStyle w:val="Hyperlink"/>
@@ -2335,8 +2754,8 @@
           <w:rPr>
             <w:rFonts w:asciiTheme="minorHAnsi" w:eastAsiaTheme="minorEastAsia" w:hAnsiTheme="minorHAnsi" w:cstheme="minorBidi"/>
             <w:noProof/>
-            <w:sz w:val="22"/>
-            <w:szCs w:val="22"/>
+            <w:sz w:val="24"/>
+            <w:lang w:val="en-IE" w:eastAsia="en-GB"/>
           </w:rPr>
           <w:tab/>
         </w:r>
@@ -2366,7 +2785,7 @@
             <w:noProof/>
             <w:webHidden/>
           </w:rPr>
-          <w:instrText xml:space="preserve"> PAGEREF _Toc15455277 \h </w:instrText>
+          <w:instrText xml:space="preserve"> PAGEREF _Toc55210700 \h </w:instrText>
         </w:r>
         <w:r>
           <w:rPr>
@@ -2386,7 +2805,7 @@
             <w:noProof/>
             <w:webHidden/>
           </w:rPr>
-          <w:t>30</w:t>
+          <w:t>31</w:t>
         </w:r>
         <w:r>
           <w:rPr>
@@ -2406,11 +2825,11 @@
         <w:rPr>
           <w:rFonts w:asciiTheme="minorHAnsi" w:eastAsiaTheme="minorEastAsia" w:hAnsiTheme="minorHAnsi" w:cstheme="minorBidi"/>
           <w:noProof/>
-          <w:sz w:val="22"/>
-          <w:szCs w:val="22"/>
-        </w:rPr>
-      </w:pPr>
-      <w:hyperlink w:anchor="_Toc15455278" w:history="1">
+          <w:sz w:val="24"/>
+          <w:lang w:val="en-IE" w:eastAsia="en-GB"/>
+        </w:rPr>
+      </w:pPr>
+      <w:hyperlink w:anchor="_Toc55210701" w:history="1">
         <w:r>
           <w:rPr>
             <w:rStyle w:val="Hyperlink"/>
@@ -2422,8 +2841,8 @@
           <w:rPr>
             <w:rFonts w:asciiTheme="minorHAnsi" w:eastAsiaTheme="minorEastAsia" w:hAnsiTheme="minorHAnsi" w:cstheme="minorBidi"/>
             <w:noProof/>
-            <w:sz w:val="22"/>
-            <w:szCs w:val="22"/>
+            <w:sz w:val="24"/>
+            <w:lang w:val="en-IE" w:eastAsia="en-GB"/>
           </w:rPr>
           <w:tab/>
         </w:r>
@@ -2453,7 +2872,7 @@
             <w:noProof/>
             <w:webHidden/>
           </w:rPr>
-          <w:instrText xml:space="preserve"> PAGEREF _Toc15455278 \h </w:instrText>
+          <w:instrText xml:space="preserve"> PAGEREF _Toc55210701 \h </w:instrText>
         </w:r>
         <w:r>
           <w:rPr>
@@ -2473,7 +2892,7 @@
             <w:noProof/>
             <w:webHidden/>
           </w:rPr>
-          <w:t>31</w:t>
+          <w:t>32</w:t>
         </w:r>
         <w:r>
           <w:rPr>
@@ -2493,11 +2912,11 @@
         <w:rPr>
           <w:rFonts w:asciiTheme="minorHAnsi" w:eastAsiaTheme="minorEastAsia" w:hAnsiTheme="minorHAnsi" w:cstheme="minorBidi"/>
           <w:noProof/>
-          <w:sz w:val="22"/>
-          <w:szCs w:val="22"/>
-        </w:rPr>
-      </w:pPr>
-      <w:hyperlink w:anchor="_Toc15455279" w:history="1">
+          <w:sz w:val="24"/>
+          <w:lang w:val="en-IE" w:eastAsia="en-GB"/>
+        </w:rPr>
+      </w:pPr>
+      <w:hyperlink w:anchor="_Toc55210702" w:history="1">
         <w:r>
           <w:rPr>
             <w:rStyle w:val="Hyperlink"/>
@@ -2509,8 +2928,8 @@
           <w:rPr>
             <w:rFonts w:asciiTheme="minorHAnsi" w:eastAsiaTheme="minorEastAsia" w:hAnsiTheme="minorHAnsi" w:cstheme="minorBidi"/>
             <w:noProof/>
-            <w:sz w:val="22"/>
-            <w:szCs w:val="22"/>
+            <w:sz w:val="24"/>
+            <w:lang w:val="en-IE" w:eastAsia="en-GB"/>
           </w:rPr>
           <w:tab/>
         </w:r>
@@ -2540,7 +2959,7 @@
             <w:noProof/>
             <w:webHidden/>
           </w:rPr>
-          <w:instrText xml:space="preserve"> PAGEREF _Toc15455279 \h </w:instrText>
+          <w:instrText xml:space="preserve"> PAGEREF _Toc55210702 \h </w:instrText>
         </w:r>
         <w:r>
           <w:rPr>
@@ -2560,7 +2979,7 @@
             <w:noProof/>
             <w:webHidden/>
           </w:rPr>
-          <w:t>31</w:t>
+          <w:t>32</w:t>
         </w:r>
         <w:r>
           <w:rPr>
@@ -2580,11 +2999,11 @@
         <w:rPr>
           <w:rFonts w:asciiTheme="minorHAnsi" w:eastAsiaTheme="minorEastAsia" w:hAnsiTheme="minorHAnsi" w:cstheme="minorBidi"/>
           <w:noProof/>
-          <w:sz w:val="22"/>
-          <w:szCs w:val="22"/>
-        </w:rPr>
-      </w:pPr>
-      <w:hyperlink w:anchor="_Toc15455280" w:history="1">
+          <w:sz w:val="24"/>
+          <w:lang w:val="en-IE" w:eastAsia="en-GB"/>
+        </w:rPr>
+      </w:pPr>
+      <w:hyperlink w:anchor="_Toc55210703" w:history="1">
         <w:r>
           <w:rPr>
             <w:rStyle w:val="Hyperlink"/>
@@ -2596,8 +3015,8 @@
           <w:rPr>
             <w:rFonts w:asciiTheme="minorHAnsi" w:eastAsiaTheme="minorEastAsia" w:hAnsiTheme="minorHAnsi" w:cstheme="minorBidi"/>
             <w:noProof/>
-            <w:sz w:val="22"/>
-            <w:szCs w:val="22"/>
+            <w:sz w:val="24"/>
+            <w:lang w:val="en-IE" w:eastAsia="en-GB"/>
           </w:rPr>
           <w:tab/>
         </w:r>
@@ -2627,7 +3046,7 @@
             <w:noProof/>
             <w:webHidden/>
           </w:rPr>
-          <w:instrText xml:space="preserve"> PAGEREF _Toc15455280 \h </w:instrText>
+          <w:instrText xml:space="preserve"> PAGEREF _Toc55210703 \h </w:instrText>
         </w:r>
         <w:r>
           <w:rPr>
@@ -2647,7 +3066,7 @@
             <w:noProof/>
             <w:webHidden/>
           </w:rPr>
-          <w:t>33</w:t>
+          <w:t>34</w:t>
         </w:r>
         <w:r>
           <w:rPr>
@@ -2667,11 +3086,11 @@
         <w:rPr>
           <w:rFonts w:asciiTheme="minorHAnsi" w:eastAsiaTheme="minorEastAsia" w:hAnsiTheme="minorHAnsi" w:cstheme="minorBidi"/>
           <w:noProof/>
-          <w:sz w:val="22"/>
-          <w:szCs w:val="22"/>
-        </w:rPr>
-      </w:pPr>
-      <w:hyperlink w:anchor="_Toc15455281" w:history="1">
+          <w:sz w:val="24"/>
+          <w:lang w:val="en-IE" w:eastAsia="en-GB"/>
+        </w:rPr>
+      </w:pPr>
+      <w:hyperlink w:anchor="_Toc55210704" w:history="1">
         <w:r>
           <w:rPr>
             <w:rStyle w:val="Hyperlink"/>
@@ -2683,8 +3102,8 @@
           <w:rPr>
             <w:rFonts w:asciiTheme="minorHAnsi" w:eastAsiaTheme="minorEastAsia" w:hAnsiTheme="minorHAnsi" w:cstheme="minorBidi"/>
             <w:noProof/>
-            <w:sz w:val="22"/>
-            <w:szCs w:val="22"/>
+            <w:sz w:val="24"/>
+            <w:lang w:val="en-IE" w:eastAsia="en-GB"/>
           </w:rPr>
           <w:tab/>
         </w:r>
@@ -2714,7 +3133,7 @@
             <w:noProof/>
             <w:webHidden/>
           </w:rPr>
-          <w:instrText xml:space="preserve"> PAGEREF _Toc15455281 \h </w:instrText>
+          <w:instrText xml:space="preserve"> PAGEREF _Toc55210704 \h </w:instrText>
         </w:r>
         <w:r>
           <w:rPr>
@@ -2734,7 +3153,7 @@
             <w:noProof/>
             <w:webHidden/>
           </w:rPr>
-          <w:t>34</w:t>
+          <w:t>35</w:t>
         </w:r>
         <w:r>
           <w:rPr>
@@ -2754,11 +3173,11 @@
         <w:rPr>
           <w:rFonts w:asciiTheme="minorHAnsi" w:eastAsiaTheme="minorEastAsia" w:hAnsiTheme="minorHAnsi" w:cstheme="minorBidi"/>
           <w:noProof/>
-          <w:sz w:val="22"/>
-          <w:szCs w:val="22"/>
-        </w:rPr>
-      </w:pPr>
-      <w:hyperlink w:anchor="_Toc15455282" w:history="1">
+          <w:sz w:val="24"/>
+          <w:lang w:val="en-IE" w:eastAsia="en-GB"/>
+        </w:rPr>
+      </w:pPr>
+      <w:hyperlink w:anchor="_Toc55210705" w:history="1">
         <w:r>
           <w:rPr>
             <w:rStyle w:val="Hyperlink"/>
@@ -2770,8 +3189,8 @@
           <w:rPr>
             <w:rFonts w:asciiTheme="minorHAnsi" w:eastAsiaTheme="minorEastAsia" w:hAnsiTheme="minorHAnsi" w:cstheme="minorBidi"/>
             <w:noProof/>
-            <w:sz w:val="22"/>
-            <w:szCs w:val="22"/>
+            <w:sz w:val="24"/>
+            <w:lang w:val="en-IE" w:eastAsia="en-GB"/>
           </w:rPr>
           <w:tab/>
         </w:r>
@@ -2801,7 +3220,7 @@
             <w:noProof/>
             <w:webHidden/>
           </w:rPr>
-          <w:instrText xml:space="preserve"> PAGEREF _Toc15455282 \h </w:instrText>
+          <w:instrText xml:space="preserve"> PAGEREF _Toc55210705 \h </w:instrText>
         </w:r>
         <w:r>
           <w:rPr>
@@ -2821,7 +3240,7 @@
             <w:noProof/>
             <w:webHidden/>
           </w:rPr>
-          <w:t>35</w:t>
+          <w:t>36</w:t>
         </w:r>
         <w:r>
           <w:rPr>
@@ -2841,11 +3260,11 @@
         <w:rPr>
           <w:rFonts w:asciiTheme="minorHAnsi" w:eastAsiaTheme="minorEastAsia" w:hAnsiTheme="minorHAnsi" w:cstheme="minorBidi"/>
           <w:noProof/>
-          <w:sz w:val="22"/>
-          <w:szCs w:val="22"/>
-        </w:rPr>
-      </w:pPr>
-      <w:hyperlink w:anchor="_Toc15455283" w:history="1">
+          <w:sz w:val="24"/>
+          <w:lang w:val="en-IE" w:eastAsia="en-GB"/>
+        </w:rPr>
+      </w:pPr>
+      <w:hyperlink w:anchor="_Toc55210706" w:history="1">
         <w:r>
           <w:rPr>
             <w:rStyle w:val="Hyperlink"/>
@@ -2857,8 +3276,8 @@
           <w:rPr>
             <w:rFonts w:asciiTheme="minorHAnsi" w:eastAsiaTheme="minorEastAsia" w:hAnsiTheme="minorHAnsi" w:cstheme="minorBidi"/>
             <w:noProof/>
-            <w:sz w:val="22"/>
-            <w:szCs w:val="22"/>
+            <w:sz w:val="24"/>
+            <w:lang w:val="en-IE" w:eastAsia="en-GB"/>
           </w:rPr>
           <w:tab/>
         </w:r>
@@ -2888,7 +3307,7 @@
             <w:noProof/>
             <w:webHidden/>
           </w:rPr>
-          <w:instrText xml:space="preserve"> PAGEREF _Toc15455283 \h </w:instrText>
+          <w:instrText xml:space="preserve"> PAGEREF _Toc55210706 \h </w:instrText>
         </w:r>
         <w:r>
           <w:rPr>
@@ -2908,7 +3327,7 @@
             <w:noProof/>
             <w:webHidden/>
           </w:rPr>
-          <w:t>40</w:t>
+          <w:t>41</w:t>
         </w:r>
         <w:r>
           <w:rPr>
@@ -2929,11 +3348,11 @@
           <w:rFonts w:asciiTheme="minorHAnsi" w:eastAsiaTheme="minorEastAsia" w:hAnsiTheme="minorHAnsi" w:cstheme="minorBidi"/>
           <w:b w:val="0"/>
           <w:noProof/>
-          <w:sz w:val="22"/>
-          <w:szCs w:val="22"/>
-        </w:rPr>
-      </w:pPr>
-      <w:hyperlink w:anchor="_Toc15455284" w:history="1">
+          <w:sz w:val="24"/>
+          <w:lang w:val="en-IE" w:eastAsia="en-GB"/>
+        </w:rPr>
+      </w:pPr>
+      <w:hyperlink w:anchor="_Toc55210707" w:history="1">
         <w:r>
           <w:rPr>
             <w:rStyle w:val="Hyperlink"/>
@@ -2946,8 +3365,8 @@
             <w:rFonts w:asciiTheme="minorHAnsi" w:eastAsiaTheme="minorEastAsia" w:hAnsiTheme="minorHAnsi" w:cstheme="minorBidi"/>
             <w:b w:val="0"/>
             <w:noProof/>
-            <w:sz w:val="22"/>
-            <w:szCs w:val="22"/>
+            <w:sz w:val="24"/>
+            <w:lang w:val="en-IE" w:eastAsia="en-GB"/>
           </w:rPr>
           <w:tab/>
         </w:r>
@@ -2977,7 +3396,7 @@
             <w:noProof/>
             <w:webHidden/>
           </w:rPr>
-          <w:instrText xml:space="preserve"> PAGEREF _Toc15455284 \h </w:instrText>
+          <w:instrText xml:space="preserve"> PAGEREF _Toc55210707 \h </w:instrText>
         </w:r>
         <w:r>
           <w:rPr>
@@ -2997,7 +3416,7 @@
             <w:noProof/>
             <w:webHidden/>
           </w:rPr>
-          <w:t>41</w:t>
+          <w:t>42</w:t>
         </w:r>
         <w:r>
           <w:rPr>
@@ -3018,11 +3437,11 @@
           <w:rFonts w:asciiTheme="minorHAnsi" w:eastAsiaTheme="minorEastAsia" w:hAnsiTheme="minorHAnsi" w:cstheme="minorBidi"/>
           <w:b w:val="0"/>
           <w:noProof/>
-          <w:sz w:val="22"/>
-          <w:szCs w:val="22"/>
-        </w:rPr>
-      </w:pPr>
-      <w:hyperlink w:anchor="_Toc15455285" w:history="1">
+          <w:sz w:val="24"/>
+          <w:lang w:val="en-IE" w:eastAsia="en-GB"/>
+        </w:rPr>
+      </w:pPr>
+      <w:hyperlink w:anchor="_Toc55210708" w:history="1">
         <w:r>
           <w:rPr>
             <w:rStyle w:val="Hyperlink"/>
@@ -3035,8 +3454,8 @@
             <w:rFonts w:asciiTheme="minorHAnsi" w:eastAsiaTheme="minorEastAsia" w:hAnsiTheme="minorHAnsi" w:cstheme="minorBidi"/>
             <w:b w:val="0"/>
             <w:noProof/>
-            <w:sz w:val="22"/>
-            <w:szCs w:val="22"/>
+            <w:sz w:val="24"/>
+            <w:lang w:val="en-IE" w:eastAsia="en-GB"/>
           </w:rPr>
           <w:tab/>
         </w:r>
@@ -3066,7 +3485,7 @@
             <w:noProof/>
             <w:webHidden/>
           </w:rPr>
-          <w:instrText xml:space="preserve"> PAGEREF _Toc15455285 \h </w:instrText>
+          <w:instrText xml:space="preserve"> PAGEREF _Toc55210708 \h </w:instrText>
         </w:r>
         <w:r>
           <w:rPr>
@@ -3086,7 +3505,7 @@
             <w:noProof/>
             <w:webHidden/>
           </w:rPr>
-          <w:t>42</w:t>
+          <w:t>43</w:t>
         </w:r>
         <w:r>
           <w:rPr>
@@ -3106,11 +3525,11 @@
         <w:rPr>
           <w:rFonts w:asciiTheme="minorHAnsi" w:eastAsiaTheme="minorEastAsia" w:hAnsiTheme="minorHAnsi" w:cstheme="minorBidi"/>
           <w:noProof/>
-          <w:sz w:val="22"/>
-          <w:szCs w:val="22"/>
-        </w:rPr>
-      </w:pPr>
-      <w:hyperlink w:anchor="_Toc15455286" w:history="1">
+          <w:sz w:val="24"/>
+          <w:lang w:val="en-IE" w:eastAsia="en-GB"/>
+        </w:rPr>
+      </w:pPr>
+      <w:hyperlink w:anchor="_Toc55210709" w:history="1">
         <w:r>
           <w:rPr>
             <w:rStyle w:val="Hyperlink"/>
@@ -3122,8 +3541,8 @@
           <w:rPr>
             <w:rFonts w:asciiTheme="minorHAnsi" w:eastAsiaTheme="minorEastAsia" w:hAnsiTheme="minorHAnsi" w:cstheme="minorBidi"/>
             <w:noProof/>
-            <w:sz w:val="22"/>
-            <w:szCs w:val="22"/>
+            <w:sz w:val="24"/>
+            <w:lang w:val="en-IE" w:eastAsia="en-GB"/>
           </w:rPr>
           <w:tab/>
         </w:r>
@@ -3153,7 +3572,7 @@
             <w:noProof/>
             <w:webHidden/>
           </w:rPr>
-          <w:instrText xml:space="preserve"> PAGEREF _Toc15455286 \h </w:instrText>
+          <w:instrText xml:space="preserve"> PAGEREF _Toc55210709 \h </w:instrText>
         </w:r>
         <w:r>
           <w:rPr>
@@ -3173,7 +3592,7 @@
             <w:noProof/>
             <w:webHidden/>
           </w:rPr>
-          <w:t>42</w:t>
+          <w:t>43</w:t>
         </w:r>
         <w:r>
           <w:rPr>
@@ -3193,11 +3612,11 @@
         <w:rPr>
           <w:rFonts w:asciiTheme="minorHAnsi" w:eastAsiaTheme="minorEastAsia" w:hAnsiTheme="minorHAnsi" w:cstheme="minorBidi"/>
           <w:noProof/>
-          <w:sz w:val="22"/>
-          <w:szCs w:val="22"/>
-        </w:rPr>
-      </w:pPr>
-      <w:hyperlink w:anchor="_Toc15455287" w:history="1">
+          <w:sz w:val="24"/>
+          <w:lang w:val="en-IE" w:eastAsia="en-GB"/>
+        </w:rPr>
+      </w:pPr>
+      <w:hyperlink w:anchor="_Toc55210710" w:history="1">
         <w:r>
           <w:rPr>
             <w:rStyle w:val="Hyperlink"/>
@@ -3209,8 +3628,8 @@
           <w:rPr>
             <w:rFonts w:asciiTheme="minorHAnsi" w:eastAsiaTheme="minorEastAsia" w:hAnsiTheme="minorHAnsi" w:cstheme="minorBidi"/>
             <w:noProof/>
-            <w:sz w:val="22"/>
-            <w:szCs w:val="22"/>
+            <w:sz w:val="24"/>
+            <w:lang w:val="en-IE" w:eastAsia="en-GB"/>
           </w:rPr>
           <w:tab/>
         </w:r>
@@ -3240,7 +3659,7 @@
             <w:noProof/>
             <w:webHidden/>
           </w:rPr>
-          <w:instrText xml:space="preserve"> PAGEREF _Toc15455287 \h </w:instrText>
+          <w:instrText xml:space="preserve"> PAGEREF _Toc55210710 \h </w:instrText>
         </w:r>
         <w:r>
           <w:rPr>
@@ -3260,7 +3679,7 @@
             <w:noProof/>
             <w:webHidden/>
           </w:rPr>
-          <w:t>44</w:t>
+          <w:t>45</w:t>
         </w:r>
         <w:r>
           <w:rPr>
@@ -3280,11 +3699,11 @@
         <w:rPr>
           <w:rFonts w:asciiTheme="minorHAnsi" w:eastAsiaTheme="minorEastAsia" w:hAnsiTheme="minorHAnsi" w:cstheme="minorBidi"/>
           <w:noProof/>
-          <w:sz w:val="22"/>
-          <w:szCs w:val="22"/>
-        </w:rPr>
-      </w:pPr>
-      <w:hyperlink w:anchor="_Toc15455288" w:history="1">
+          <w:sz w:val="24"/>
+          <w:lang w:val="en-IE" w:eastAsia="en-GB"/>
+        </w:rPr>
+      </w:pPr>
+      <w:hyperlink w:anchor="_Toc55210711" w:history="1">
         <w:r>
           <w:rPr>
             <w:rStyle w:val="Hyperlink"/>
@@ -3296,8 +3715,8 @@
           <w:rPr>
             <w:rFonts w:asciiTheme="minorHAnsi" w:eastAsiaTheme="minorEastAsia" w:hAnsiTheme="minorHAnsi" w:cstheme="minorBidi"/>
             <w:noProof/>
-            <w:sz w:val="22"/>
-            <w:szCs w:val="22"/>
+            <w:sz w:val="24"/>
+            <w:lang w:val="en-IE" w:eastAsia="en-GB"/>
           </w:rPr>
           <w:tab/>
         </w:r>
@@ -3327,7 +3746,7 @@
             <w:noProof/>
             <w:webHidden/>
           </w:rPr>
-          <w:instrText xml:space="preserve"> PAGEREF _Toc15455288 \h </w:instrText>
+          <w:instrText xml:space="preserve"> PAGEREF _Toc55210711 \h </w:instrText>
         </w:r>
         <w:r>
           <w:rPr>
@@ -3347,7 +3766,7 @@
             <w:noProof/>
             <w:webHidden/>
           </w:rPr>
-          <w:t>45</w:t>
+          <w:t>46</w:t>
         </w:r>
         <w:r>
           <w:rPr>
@@ -3368,11 +3787,11 @@
           <w:rFonts w:asciiTheme="minorHAnsi" w:eastAsiaTheme="minorEastAsia" w:hAnsiTheme="minorHAnsi" w:cstheme="minorBidi"/>
           <w:b w:val="0"/>
           <w:noProof/>
-          <w:sz w:val="22"/>
-          <w:szCs w:val="22"/>
-        </w:rPr>
-      </w:pPr>
-      <w:hyperlink w:anchor="_Toc15455289" w:history="1">
+          <w:sz w:val="24"/>
+          <w:lang w:val="en-IE" w:eastAsia="en-GB"/>
+        </w:rPr>
+      </w:pPr>
+      <w:hyperlink w:anchor="_Toc55210712" w:history="1">
         <w:r>
           <w:rPr>
             <w:rStyle w:val="Hyperlink"/>
@@ -3385,8 +3804,8 @@
             <w:rFonts w:asciiTheme="minorHAnsi" w:eastAsiaTheme="minorEastAsia" w:hAnsiTheme="minorHAnsi" w:cstheme="minorBidi"/>
             <w:b w:val="0"/>
             <w:noProof/>
-            <w:sz w:val="22"/>
-            <w:szCs w:val="22"/>
+            <w:sz w:val="24"/>
+            <w:lang w:val="en-IE" w:eastAsia="en-GB"/>
           </w:rPr>
           <w:tab/>
         </w:r>
@@ -3416,7 +3835,7 @@
             <w:noProof/>
             <w:webHidden/>
           </w:rPr>
-          <w:instrText xml:space="preserve"> PAGEREF _Toc15455289 \h </w:instrText>
+          <w:instrText xml:space="preserve"> PAGEREF _Toc55210712 \h </w:instrText>
         </w:r>
         <w:r>
           <w:rPr>
@@ -3436,7 +3855,7 @@
             <w:noProof/>
             <w:webHidden/>
           </w:rPr>
-          <w:t>46</w:t>
+          <w:t>47</w:t>
         </w:r>
         <w:r>
           <w:rPr>
@@ -3475,7 +3894,7 @@
         <w:pStyle w:val="Heading1"/>
       </w:pPr>
       <w:bookmarkStart w:id="7" w:name="_Toc13488087"/>
-      <w:bookmarkStart w:id="8" w:name="_Toc15455263"/>
+      <w:bookmarkStart w:id="8" w:name="_Toc55210682"/>
       <w:bookmarkEnd w:id="2"/>
       <w:bookmarkEnd w:id="4"/>
       <w:bookmarkEnd w:id="5"/>
@@ -4206,7 +4625,7 @@
         <w:pStyle w:val="Heading2"/>
       </w:pPr>
       <w:bookmarkStart w:id="9" w:name="_Toc13488088"/>
-      <w:bookmarkStart w:id="10" w:name="_Toc15455264"/>
+      <w:bookmarkStart w:id="10" w:name="_Toc55210683"/>
       <w:r>
         <w:lastRenderedPageBreak/>
         <w:t>Use cases</w:t>
@@ -4776,7 +5195,7 @@
         <w:pStyle w:val="Heading1"/>
       </w:pPr>
       <w:bookmarkStart w:id="11" w:name="_Toc13488089"/>
-      <w:bookmarkStart w:id="12" w:name="_Toc15455265"/>
+      <w:bookmarkStart w:id="12" w:name="_Toc55210684"/>
       <w:r>
         <w:lastRenderedPageBreak/>
         <w:t>Installation</w:t>
@@ -4788,9 +5207,11 @@
       <w:pPr>
         <w:pStyle w:val="Heading2"/>
       </w:pPr>
+      <w:bookmarkStart w:id="13" w:name="_Toc55210685"/>
       <w:r>
         <w:t>Requirements</w:t>
       </w:r>
+      <w:bookmarkEnd w:id="13"/>
     </w:p>
     <w:p>
       <w:pPr>
@@ -4870,9 +5291,11 @@
       <w:pPr>
         <w:pStyle w:val="Heading2"/>
       </w:pPr>
+      <w:bookmarkStart w:id="14" w:name="_Toc55210686"/>
       <w:r>
         <w:t>Installation on App Host</w:t>
       </w:r>
+      <w:bookmarkEnd w:id="14"/>
     </w:p>
     <w:p>
       <w:pPr>
@@ -4941,28 +5364,7 @@
             <w:rStyle w:val="Hyperlink"/>
             <w:sz w:val="20"/>
           </w:rPr>
-          <w:t>Knowl</w:t>
-        </w:r>
-        <w:r>
-          <w:rPr>
-            <w:rStyle w:val="Hyperlink"/>
-            <w:sz w:val="20"/>
-          </w:rPr>
-          <w:t>e</w:t>
-        </w:r>
-        <w:r>
-          <w:rPr>
-            <w:rStyle w:val="Hyperlink"/>
-            <w:sz w:val="20"/>
-          </w:rPr>
-          <w:t>d</w:t>
-        </w:r>
-        <w:r>
-          <w:rPr>
-            <w:rStyle w:val="Hyperlink"/>
-            <w:sz w:val="20"/>
-          </w:rPr>
-          <w:t>ge Center</w:t>
+          <w:t>Knowledge Center</w:t>
         </w:r>
       </w:hyperlink>
       <w:r>
@@ -4976,11 +5378,9 @@
       <w:pPr>
         <w:pStyle w:val="Heading2"/>
       </w:pPr>
-      <w:r>
-        <w:t xml:space="preserve">Installation on </w:t>
-      </w:r>
-      <w:r>
-        <w:t>an</w:t>
+      <w:bookmarkStart w:id="15" w:name="_Toc55210687"/>
+      <w:r>
+        <w:t>Installation on an</w:t>
       </w:r>
       <w:r>
         <w:rPr>
@@ -4996,6 +5396,7 @@
         </w:rPr>
         <w:t>Integration Server</w:t>
       </w:r>
+      <w:bookmarkEnd w:id="15"/>
       <w:r>
         <w:t xml:space="preserve"> </w:t>
       </w:r>
@@ -5143,28 +5544,7 @@
             <w:rStyle w:val="Hyperlink"/>
             <w:sz w:val="20"/>
           </w:rPr>
-          <w:t>Knowl</w:t>
-        </w:r>
-        <w:r>
-          <w:rPr>
-            <w:rStyle w:val="Hyperlink"/>
-            <w:sz w:val="20"/>
-          </w:rPr>
-          <w:t>e</w:t>
-        </w:r>
-        <w:r>
-          <w:rPr>
-            <w:rStyle w:val="Hyperlink"/>
-            <w:sz w:val="20"/>
-          </w:rPr>
-          <w:t>d</w:t>
-        </w:r>
-        <w:r>
-          <w:rPr>
-            <w:rStyle w:val="Hyperlink"/>
-            <w:sz w:val="20"/>
-          </w:rPr>
-          <w:t>ge Center</w:t>
+          <w:t>Knowledge Center</w:t>
         </w:r>
       </w:hyperlink>
       <w:r>
@@ -5178,9 +5558,11 @@
       <w:pPr>
         <w:pStyle w:val="Heading2"/>
       </w:pPr>
+      <w:bookmarkStart w:id="16" w:name="_Toc55210688"/>
       <w:r>
         <w:t>Configuration</w:t>
       </w:r>
+      <w:bookmarkEnd w:id="16"/>
     </w:p>
     <w:p>
       <w:pPr>
@@ -5226,10 +5608,7 @@
         <w:t>.</w:t>
       </w:r>
       <w:r>
-        <w:t xml:space="preserve"> </w:t>
-      </w:r>
-      <w:r>
-        <w:t>If using App Host, see the Resilient System Administrator Guide. If using the integration server, see the Integration Server Guide.</w:t>
+        <w:t xml:space="preserve"> If using App Host, see the Resilient System Administrator Guide. If using the integration server, see the Integration Server Guide.</w:t>
       </w:r>
     </w:p>
     <w:p>
@@ -5796,11 +6175,11 @@
       <w:pPr>
         <w:pStyle w:val="Heading2"/>
       </w:pPr>
-      <w:bookmarkStart w:id="13" w:name="_Toc15455266"/>
+      <w:bookmarkStart w:id="17" w:name="_Toc55210689"/>
       <w:r>
         <w:t>Useful links</w:t>
       </w:r>
-      <w:bookmarkEnd w:id="13"/>
+      <w:bookmarkEnd w:id="17"/>
     </w:p>
     <w:p>
       <w:pPr>
@@ -5886,14 +6265,14 @@
       <w:pPr>
         <w:pStyle w:val="Heading1"/>
       </w:pPr>
-      <w:bookmarkStart w:id="14" w:name="_Toc13488090"/>
-      <w:bookmarkStart w:id="15" w:name="_Toc15455267"/>
+      <w:bookmarkStart w:id="18" w:name="_Toc13488090"/>
+      <w:bookmarkStart w:id="19" w:name="_Toc55210690"/>
       <w:r>
         <w:lastRenderedPageBreak/>
         <w:t>Package contents</w:t>
       </w:r>
-      <w:bookmarkEnd w:id="14"/>
-      <w:bookmarkEnd w:id="15"/>
+      <w:bookmarkEnd w:id="18"/>
+      <w:bookmarkEnd w:id="19"/>
     </w:p>
     <w:p>
       <w:pPr>
@@ -9661,9 +10040,9 @@
       <w:pPr>
         <w:pStyle w:val="Heading1"/>
       </w:pPr>
-      <w:bookmarkStart w:id="16" w:name="_Toc13488091"/>
-      <w:bookmarkStart w:id="17" w:name="_Toc15455268"/>
-      <w:bookmarkStart w:id="18" w:name="_Toc510253272"/>
+      <w:bookmarkStart w:id="20" w:name="_Toc13488091"/>
+      <w:bookmarkStart w:id="21" w:name="_Toc510253272"/>
+      <w:bookmarkStart w:id="22" w:name="_Toc55210691"/>
       <w:r>
         <w:lastRenderedPageBreak/>
         <w:t xml:space="preserve">Custom </w:t>
@@ -9671,8 +10050,8 @@
       <w:r>
         <w:t>layout</w:t>
       </w:r>
-      <w:bookmarkEnd w:id="16"/>
-      <w:bookmarkEnd w:id="17"/>
+      <w:bookmarkEnd w:id="20"/>
+      <w:bookmarkEnd w:id="22"/>
     </w:p>
     <w:p>
       <w:pPr>
@@ -9933,29 +10312,29 @@
       <w:pPr>
         <w:pStyle w:val="Heading1"/>
       </w:pPr>
-      <w:bookmarkStart w:id="19" w:name="_Toc13488092"/>
-      <w:bookmarkStart w:id="20" w:name="_Toc15455269"/>
+      <w:bookmarkStart w:id="23" w:name="_Toc13488092"/>
+      <w:bookmarkStart w:id="24" w:name="_Toc55210692"/>
       <w:r>
         <w:lastRenderedPageBreak/>
         <w:t>Function descriptions</w:t>
       </w:r>
-      <w:bookmarkEnd w:id="19"/>
-      <w:bookmarkEnd w:id="20"/>
+      <w:bookmarkEnd w:id="23"/>
+      <w:bookmarkEnd w:id="24"/>
     </w:p>
     <w:p>
       <w:pPr>
         <w:pStyle w:val="Heading2"/>
       </w:pPr>
-      <w:bookmarkStart w:id="21" w:name="_Toc13488093"/>
-      <w:bookmarkStart w:id="22" w:name="_Toc15455270"/>
+      <w:bookmarkStart w:id="25" w:name="_Toc13488093"/>
+      <w:bookmarkStart w:id="26" w:name="_Toc55210693"/>
       <w:r>
         <w:t xml:space="preserve">SEP - Scan </w:t>
       </w:r>
       <w:r>
         <w:t>Endpoints</w:t>
       </w:r>
-      <w:bookmarkEnd w:id="21"/>
-      <w:bookmarkEnd w:id="22"/>
+      <w:bookmarkEnd w:id="25"/>
+      <w:bookmarkEnd w:id="26"/>
     </w:p>
     <w:p>
       <w:pPr>
@@ -11141,7 +11520,7 @@
       <w:pPr>
         <w:pStyle w:val="BodyText"/>
       </w:pPr>
-      <w:bookmarkStart w:id="23" w:name="function---sep---add-fingerprint-list"/>
+      <w:bookmarkStart w:id="27" w:name="function---sep---add-fingerprint-list"/>
       <w:r>
         <w:t>The input is populated by the workflows, “Example: SEP - Initiate EOC Scan for Artifact” and “Example: SEP - Remediate Artifact on Endpoint”.</w:t>
       </w:r>
@@ -12425,8 +12804,8 @@
       <w:pPr>
         <w:pStyle w:val="Heading2"/>
       </w:pPr>
-      <w:bookmarkStart w:id="24" w:name="_Toc13488094"/>
-      <w:bookmarkStart w:id="25" w:name="_Toc15455271"/>
+      <w:bookmarkStart w:id="28" w:name="_Toc13488094"/>
+      <w:bookmarkStart w:id="29" w:name="_Toc55210694"/>
       <w:r>
         <w:lastRenderedPageBreak/>
         <w:t>SEP</w:t>
@@ -12434,8 +12813,8 @@
       <w:r>
         <w:t xml:space="preserve"> - Upload File to SEPM</w:t>
       </w:r>
-      <w:bookmarkEnd w:id="24"/>
-      <w:bookmarkEnd w:id="25"/>
+      <w:bookmarkEnd w:id="28"/>
+      <w:bookmarkEnd w:id="29"/>
     </w:p>
     <w:p>
       <w:pPr>
@@ -13923,14 +14302,14 @@
       <w:pPr>
         <w:pStyle w:val="Heading2"/>
       </w:pPr>
-      <w:bookmarkStart w:id="26" w:name="_Toc13488095"/>
-      <w:bookmarkStart w:id="27" w:name="_Toc15455272"/>
+      <w:bookmarkStart w:id="30" w:name="_Toc13488095"/>
+      <w:bookmarkStart w:id="31" w:name="_Toc55210695"/>
       <w:r>
         <w:lastRenderedPageBreak/>
         <w:t>SEP - Get File Content as Base64</w:t>
       </w:r>
-      <w:bookmarkEnd w:id="26"/>
-      <w:bookmarkEnd w:id="27"/>
+      <w:bookmarkEnd w:id="30"/>
+      <w:bookmarkEnd w:id="31"/>
     </w:p>
     <w:p>
       <w:pPr>
@@ -14411,8 +14790,8 @@
       <w:pPr>
         <w:pStyle w:val="Heading2"/>
       </w:pPr>
-      <w:bookmarkStart w:id="28" w:name="_Toc13488096"/>
-      <w:bookmarkStart w:id="29" w:name="_Toc15455273"/>
+      <w:bookmarkStart w:id="32" w:name="_Toc13488096"/>
+      <w:bookmarkStart w:id="33" w:name="_Toc55210696"/>
       <w:r>
         <w:lastRenderedPageBreak/>
         <w:t>S</w:t>
@@ -14420,8 +14799,8 @@
       <w:r>
         <w:t>EP - Get Computers</w:t>
       </w:r>
-      <w:bookmarkEnd w:id="28"/>
-      <w:bookmarkEnd w:id="29"/>
+      <w:bookmarkEnd w:id="32"/>
+      <w:bookmarkEnd w:id="33"/>
     </w:p>
     <w:p>
       <w:pPr>
@@ -15782,7 +16161,7 @@
       <w:pPr>
         <w:pStyle w:val="BodyText"/>
       </w:pPr>
-      <w:bookmarkStart w:id="30" w:name="function---sep---quarantine-endpoints"/>
+      <w:bookmarkStart w:id="34" w:name="function---sep---quarantine-endpoints"/>
       <w:r>
         <w:t xml:space="preserve">The input is populated by the workflows, “Example: SEP - Get Endpoint Details”, “Example: SEP - Get Endpoint Details for artifact”, “Example: SEP - Get Endpoints status”, “Example: SEP - Get Endpoints status (refresh)”, </w:t>
       </w:r>
@@ -17072,8 +17451,8 @@
       <w:pPr>
         <w:pStyle w:val="Heading2"/>
       </w:pPr>
-      <w:bookmarkStart w:id="31" w:name="_Toc13488097"/>
-      <w:bookmarkStart w:id="32" w:name="_Toc15455274"/>
+      <w:bookmarkStart w:id="35" w:name="_Toc13488097"/>
+      <w:bookmarkStart w:id="36" w:name="_Toc55210697"/>
       <w:r>
         <w:lastRenderedPageBreak/>
         <w:t>SE</w:t>
@@ -17084,11 +17463,11 @@
       <w:r>
         <w:t>Move</w:t>
       </w:r>
-      <w:bookmarkEnd w:id="31"/>
+      <w:bookmarkEnd w:id="35"/>
       <w:r>
         <w:t xml:space="preserve"> Endpoint</w:t>
       </w:r>
-      <w:bookmarkEnd w:id="32"/>
+      <w:bookmarkEnd w:id="36"/>
     </w:p>
     <w:p>
       <w:pPr>
@@ -17912,15 +18291,15 @@
       <w:pPr>
         <w:pStyle w:val="Heading2"/>
       </w:pPr>
-      <w:bookmarkStart w:id="33" w:name="_Toc13488098"/>
-      <w:bookmarkStart w:id="34" w:name="_Toc15455275"/>
+      <w:bookmarkStart w:id="37" w:name="_Toc13488098"/>
+      <w:bookmarkStart w:id="38" w:name="_Toc55210698"/>
       <w:r>
         <w:lastRenderedPageBreak/>
         <w:t>SEP - Quarantine Endpoints</w:t>
       </w:r>
-      <w:bookmarkEnd w:id="30"/>
-      <w:bookmarkEnd w:id="33"/>
       <w:bookmarkEnd w:id="34"/>
+      <w:bookmarkEnd w:id="37"/>
+      <w:bookmarkEnd w:id="38"/>
     </w:p>
     <w:p>
       <w:pPr>
@@ -19322,13 +19701,13 @@
       <w:pPr>
         <w:pStyle w:val="Heading2"/>
       </w:pPr>
-      <w:bookmarkStart w:id="35" w:name="_Toc13488099"/>
-      <w:bookmarkStart w:id="36" w:name="_Toc15455276"/>
+      <w:bookmarkStart w:id="39" w:name="_Toc13488099"/>
+      <w:bookmarkStart w:id="40" w:name="_Toc55210699"/>
       <w:r>
         <w:t>SEP - Get Fingerprint List</w:t>
       </w:r>
-      <w:bookmarkEnd w:id="35"/>
-      <w:bookmarkEnd w:id="36"/>
+      <w:bookmarkEnd w:id="39"/>
+      <w:bookmarkEnd w:id="40"/>
     </w:p>
     <w:p>
       <w:pPr>
@@ -20308,17 +20687,17 @@
       <w:pPr>
         <w:pStyle w:val="Heading2"/>
       </w:pPr>
-      <w:bookmarkStart w:id="37" w:name="_SEP_-_Add"/>
-      <w:bookmarkStart w:id="38" w:name="_Toc13488100"/>
-      <w:bookmarkStart w:id="39" w:name="_Toc15455277"/>
-      <w:bookmarkEnd w:id="37"/>
+      <w:bookmarkStart w:id="41" w:name="_SEP_-_Add"/>
+      <w:bookmarkStart w:id="42" w:name="_Toc13488100"/>
+      <w:bookmarkStart w:id="43" w:name="_Toc55210700"/>
+      <w:bookmarkEnd w:id="41"/>
       <w:r>
         <w:lastRenderedPageBreak/>
         <w:t>SEP - Add Fingerprint List</w:t>
       </w:r>
-      <w:bookmarkEnd w:id="23"/>
-      <w:bookmarkEnd w:id="38"/>
-      <w:bookmarkEnd w:id="39"/>
+      <w:bookmarkEnd w:id="27"/>
+      <w:bookmarkEnd w:id="42"/>
+      <w:bookmarkEnd w:id="43"/>
     </w:p>
     <w:p>
       <w:pPr>
@@ -20937,7 +21316,7 @@
         <w:pStyle w:val="BodyText"/>
         <w:keepNext/>
       </w:pPr>
-      <w:bookmarkStart w:id="40" w:name="function---sep---delete-fingerprint-list"/>
+      <w:bookmarkStart w:id="44" w:name="function---sep---delete-fingerprint-list"/>
       <w:r>
         <w:t>The input is populated by the workflows, “Example: SEP - Add Hash to Blacklist”.</w:t>
       </w:r>
@@ -21342,14 +21721,14 @@
       <w:pPr>
         <w:pStyle w:val="Heading2"/>
       </w:pPr>
-      <w:bookmarkStart w:id="41" w:name="_Toc13488101"/>
-      <w:bookmarkStart w:id="42" w:name="_Toc15455278"/>
+      <w:bookmarkStart w:id="45" w:name="_Toc13488101"/>
+      <w:bookmarkStart w:id="46" w:name="_Toc55210701"/>
       <w:r>
         <w:lastRenderedPageBreak/>
         <w:t>SEP - Update Fingerprint List</w:t>
       </w:r>
-      <w:bookmarkEnd w:id="41"/>
-      <w:bookmarkEnd w:id="42"/>
+      <w:bookmarkEnd w:id="45"/>
+      <w:bookmarkEnd w:id="46"/>
     </w:p>
     <w:p>
       <w:pPr>
@@ -22085,7 +22464,7 @@
       <w:pPr>
         <w:pStyle w:val="BodyText"/>
       </w:pPr>
-      <w:bookmarkStart w:id="43" w:name="function---sep---get-groups"/>
+      <w:bookmarkStart w:id="47" w:name="function---sep---get-groups"/>
       <w:r>
         <w:t>The input is populated by the workflows, “Example: SEP - Add Hash to Blacklist” and “Example: SEP - Delete Hash from Blacklist”.</w:t>
       </w:r>
@@ -22301,14 +22680,14 @@
       <w:pPr>
         <w:pStyle w:val="Heading2"/>
       </w:pPr>
-      <w:bookmarkStart w:id="44" w:name="_Toc13488102"/>
-      <w:bookmarkStart w:id="45" w:name="_Toc15455279"/>
+      <w:bookmarkStart w:id="48" w:name="_Toc13488102"/>
+      <w:bookmarkStart w:id="49" w:name="_Toc55210702"/>
       <w:r>
         <w:t>SEP - Get Groups</w:t>
       </w:r>
-      <w:bookmarkEnd w:id="43"/>
-      <w:bookmarkEnd w:id="44"/>
-      <w:bookmarkEnd w:id="45"/>
+      <w:bookmarkEnd w:id="47"/>
+      <w:bookmarkEnd w:id="48"/>
+      <w:bookmarkEnd w:id="49"/>
     </w:p>
     <w:p>
       <w:pPr>
@@ -23666,14 +24045,14 @@
       <w:pPr>
         <w:pStyle w:val="Heading2"/>
       </w:pPr>
-      <w:bookmarkStart w:id="46" w:name="_Toc13488103"/>
-      <w:bookmarkStart w:id="47" w:name="_Toc15455280"/>
+      <w:bookmarkStart w:id="50" w:name="_Toc13488103"/>
+      <w:bookmarkStart w:id="51" w:name="_Toc55210703"/>
       <w:r>
         <w:lastRenderedPageBreak/>
         <w:t>SEP - Assign Fingerprint List to Group</w:t>
       </w:r>
-      <w:bookmarkEnd w:id="46"/>
-      <w:bookmarkEnd w:id="47"/>
+      <w:bookmarkEnd w:id="50"/>
+      <w:bookmarkEnd w:id="51"/>
     </w:p>
     <w:p>
       <w:pPr>
@@ -24426,14 +24805,14 @@
       <w:pPr>
         <w:pStyle w:val="Heading2"/>
       </w:pPr>
-      <w:bookmarkStart w:id="48" w:name="_Toc13488104"/>
-      <w:bookmarkStart w:id="49" w:name="_Toc15455281"/>
+      <w:bookmarkStart w:id="52" w:name="_Toc13488104"/>
+      <w:bookmarkStart w:id="53" w:name="_Toc55210704"/>
       <w:r>
         <w:t>SEP - Delete Fingerprint List</w:t>
       </w:r>
-      <w:bookmarkEnd w:id="40"/>
-      <w:bookmarkEnd w:id="48"/>
-      <w:bookmarkEnd w:id="49"/>
+      <w:bookmarkEnd w:id="44"/>
+      <w:bookmarkEnd w:id="52"/>
+      <w:bookmarkEnd w:id="53"/>
     </w:p>
     <w:p>
       <w:pPr>
@@ -24711,7 +25090,7 @@
       <w:pPr>
         <w:pStyle w:val="BodyText"/>
       </w:pPr>
-      <w:bookmarkStart w:id="50" w:name="function---sep---get-computers"/>
+      <w:bookmarkStart w:id="54" w:name="function---sep---get-computers"/>
       <w:r>
         <w:t>The input is populated by the workflows, “Example: SEP - Delete Blacklist”.</w:t>
       </w:r>
@@ -24944,16 +25323,16 @@
       <w:pPr>
         <w:pStyle w:val="Heading2"/>
       </w:pPr>
-      <w:bookmarkStart w:id="51" w:name="_SEP_-_Get"/>
-      <w:bookmarkStart w:id="52" w:name="_Toc13488105"/>
-      <w:bookmarkStart w:id="53" w:name="_Toc15455282"/>
-      <w:bookmarkEnd w:id="51"/>
+      <w:bookmarkStart w:id="55" w:name="_SEP_-_Get"/>
+      <w:bookmarkStart w:id="56" w:name="_Toc13488105"/>
+      <w:bookmarkStart w:id="57" w:name="_Toc55210705"/>
+      <w:bookmarkEnd w:id="55"/>
       <w:r>
         <w:lastRenderedPageBreak/>
         <w:t>SEP - Get Command Status</w:t>
       </w:r>
-      <w:bookmarkEnd w:id="52"/>
-      <w:bookmarkEnd w:id="53"/>
+      <w:bookmarkEnd w:id="56"/>
+      <w:bookmarkEnd w:id="57"/>
     </w:p>
     <w:p>
       <w:pPr>
@@ -26023,8 +26402,8 @@
       <w:pPr>
         <w:pStyle w:val="BodyText"/>
       </w:pPr>
-      <w:bookmarkStart w:id="54" w:name="X4789b71c69611b18e1c3fe1e50331679b50c835"/>
-      <w:bookmarkEnd w:id="50"/>
+      <w:bookmarkStart w:id="58" w:name="X4789b71c69611b18e1c3fe1e50331679b50c835"/>
+      <w:bookmarkEnd w:id="54"/>
       <w:r>
         <w:t xml:space="preserve">The input can be populated by the workflows, “Example: SEP - Get Scan results”, “Example: SEP - Get Remediation status”, “Example: SEP - Get Upload status”, </w:t>
       </w:r>
@@ -27628,14 +28007,14 @@
       <w:pPr>
         <w:pStyle w:val="Heading2"/>
       </w:pPr>
-      <w:bookmarkStart w:id="55" w:name="_Toc13488106"/>
-      <w:bookmarkStart w:id="56" w:name="_Toc15455283"/>
+      <w:bookmarkStart w:id="59" w:name="_Toc13488106"/>
+      <w:bookmarkStart w:id="60" w:name="_Toc55210706"/>
       <w:r>
         <w:lastRenderedPageBreak/>
         <w:t>SEP - Get Domains</w:t>
       </w:r>
-      <w:bookmarkEnd w:id="55"/>
-      <w:bookmarkEnd w:id="56"/>
+      <w:bookmarkEnd w:id="59"/>
+      <w:bookmarkEnd w:id="60"/>
     </w:p>
     <w:p>
       <w:pPr>
@@ -27698,7 +28077,7 @@
         <w:t>.</w:t>
       </w:r>
     </w:p>
-    <w:bookmarkEnd w:id="54"/>
+    <w:bookmarkEnd w:id="58"/>
     <w:p>
       <w:pPr>
         <w:pStyle w:val="BodyText"/>
@@ -27735,13 +28114,13 @@
       <w:pPr>
         <w:pStyle w:val="Heading1"/>
       </w:pPr>
-      <w:bookmarkStart w:id="57" w:name="_Toc15455284"/>
-      <w:bookmarkStart w:id="58" w:name="_Toc13488107"/>
+      <w:bookmarkStart w:id="61" w:name="_Toc13488107"/>
+      <w:bookmarkStart w:id="62" w:name="_Toc55210707"/>
       <w:r>
         <w:lastRenderedPageBreak/>
         <w:t>Script description</w:t>
       </w:r>
-      <w:bookmarkEnd w:id="57"/>
+      <w:bookmarkEnd w:id="62"/>
     </w:p>
     <w:p>
       <w:pPr>
@@ -27754,7 +28133,7 @@
       <w:r>
         <w:t>scr_sep_add_artifact_from_scan_results</w:t>
       </w:r>
-      <w:bookmarkEnd w:id="58"/>
+      <w:bookmarkEnd w:id="61"/>
       <w:proofErr w:type="spellEnd"/>
       <w:r>
         <w:t>.</w:t>
@@ -28498,13 +28877,13 @@
       <w:pPr>
         <w:pStyle w:val="BodyText"/>
       </w:pPr>
-      <w:bookmarkStart w:id="59" w:name="_Toc13480715"/>
-      <w:bookmarkStart w:id="60" w:name="_Toc13480812"/>
-      <w:bookmarkStart w:id="61" w:name="_Toc13480965"/>
-      <w:bookmarkStart w:id="62" w:name="_Toc13481123"/>
-      <w:bookmarkStart w:id="63" w:name="_Toc13481868"/>
-      <w:bookmarkStart w:id="64" w:name="_Toc13487777"/>
-      <w:bookmarkStart w:id="65" w:name="_Toc13488108"/>
+      <w:bookmarkStart w:id="63" w:name="_Toc13480715"/>
+      <w:bookmarkStart w:id="64" w:name="_Toc13480812"/>
+      <w:bookmarkStart w:id="65" w:name="_Toc13480965"/>
+      <w:bookmarkStart w:id="66" w:name="_Toc13481123"/>
+      <w:bookmarkStart w:id="67" w:name="_Toc13481868"/>
+      <w:bookmarkStart w:id="68" w:name="_Toc13487777"/>
+      <w:bookmarkStart w:id="69" w:name="_Toc13488108"/>
       <w:r>
         <w:rPr>
           <w:noProof/>
@@ -28575,21 +28954,21 @@
           </wp:inline>
         </w:drawing>
       </w:r>
-      <w:bookmarkEnd w:id="59"/>
-      <w:bookmarkEnd w:id="60"/>
-      <w:bookmarkEnd w:id="61"/>
-      <w:bookmarkEnd w:id="62"/>
       <w:bookmarkEnd w:id="63"/>
       <w:bookmarkEnd w:id="64"/>
       <w:bookmarkEnd w:id="65"/>
+      <w:bookmarkEnd w:id="66"/>
+      <w:bookmarkEnd w:id="67"/>
+      <w:bookmarkEnd w:id="68"/>
+      <w:bookmarkEnd w:id="69"/>
     </w:p>
     <w:p>
       <w:pPr>
         <w:pStyle w:val="Heading1"/>
       </w:pPr>
-      <w:bookmarkStart w:id="66" w:name="_Toc13488109"/>
-      <w:bookmarkStart w:id="67" w:name="_Toc15455285"/>
-      <w:bookmarkEnd w:id="18"/>
+      <w:bookmarkStart w:id="70" w:name="_Toc13488109"/>
+      <w:bookmarkStart w:id="71" w:name="_Toc55210708"/>
+      <w:bookmarkEnd w:id="21"/>
       <w:r>
         <w:lastRenderedPageBreak/>
         <w:t>Notifications</w:t>
@@ -28597,8 +28976,8 @@
       <w:r>
         <w:t xml:space="preserve"> description</w:t>
       </w:r>
-      <w:bookmarkEnd w:id="66"/>
-      <w:bookmarkEnd w:id="67"/>
+      <w:bookmarkEnd w:id="70"/>
+      <w:bookmarkEnd w:id="71"/>
     </w:p>
     <w:p>
       <w:pPr>
@@ -28618,11 +28997,11 @@
       <w:pPr>
         <w:pStyle w:val="Heading2"/>
       </w:pPr>
-      <w:bookmarkStart w:id="68" w:name="_Toc15455286"/>
+      <w:bookmarkStart w:id="72" w:name="_Toc55210709"/>
       <w:r>
         <w:t>Configuration</w:t>
       </w:r>
-      <w:bookmarkEnd w:id="68"/>
+      <w:bookmarkEnd w:id="72"/>
     </w:p>
     <w:p>
       <w:pPr>
@@ -29488,12 +29867,12 @@
       <w:pPr>
         <w:pStyle w:val="Heading2"/>
       </w:pPr>
-      <w:bookmarkStart w:id="69" w:name="_Toc15455287"/>
+      <w:bookmarkStart w:id="73" w:name="_Toc55210710"/>
       <w:r>
         <w:lastRenderedPageBreak/>
         <w:t>Generic email script</w:t>
       </w:r>
-      <w:bookmarkEnd w:id="69"/>
+      <w:bookmarkEnd w:id="73"/>
     </w:p>
     <w:p>
       <w:pPr>
@@ -29598,7 +29977,7 @@
       <w:pPr>
         <w:pStyle w:val="Heading2"/>
       </w:pPr>
-      <w:bookmarkStart w:id="70" w:name="_Toc15455288"/>
+      <w:bookmarkStart w:id="74" w:name="_Toc55210711"/>
       <w:r>
         <w:lastRenderedPageBreak/>
         <w:t>S</w:t>
@@ -29613,7 +29992,7 @@
       <w:r>
         <w:t>scr_sep_parse_email_notification</w:t>
       </w:r>
-      <w:bookmarkEnd w:id="70"/>
+      <w:bookmarkEnd w:id="74"/>
       <w:proofErr w:type="spellEnd"/>
     </w:p>
     <w:p>
@@ -29724,14 +30103,14 @@
       <w:pPr>
         <w:pStyle w:val="Heading1"/>
       </w:pPr>
-      <w:bookmarkStart w:id="71" w:name="_Toc13488110"/>
-      <w:bookmarkStart w:id="72" w:name="_Toc15455289"/>
+      <w:bookmarkStart w:id="75" w:name="_Toc13488110"/>
+      <w:bookmarkStart w:id="76" w:name="_Toc55210712"/>
       <w:r>
         <w:lastRenderedPageBreak/>
         <w:t>Configuring Symantec Endpoint Protection</w:t>
       </w:r>
-      <w:bookmarkEnd w:id="71"/>
-      <w:bookmarkEnd w:id="72"/>
+      <w:bookmarkEnd w:id="75"/>
+      <w:bookmarkEnd w:id="76"/>
     </w:p>
     <w:p>
       <w:pPr>
@@ -29740,7 +30119,7 @@
           <w:lang w:val="en-GB"/>
         </w:rPr>
       </w:pPr>
-      <w:bookmarkStart w:id="73" w:name="_Toc510253274"/>
+      <w:bookmarkStart w:id="77" w:name="_Toc510253274"/>
       <w:r>
         <w:t>Access to the Symantec Endpoint Protection Manager REST API is allowed</w:t>
       </w:r>
@@ -29830,7 +30209,7 @@
         <w:t>SEPM to achieve an optimum outcome from the integration.</w:t>
       </w:r>
     </w:p>
-    <w:bookmarkEnd w:id="73"/>
+    <w:bookmarkEnd w:id="77"/>
     <w:p>
       <w:pPr>
         <w:pStyle w:val="BodyTextFirstIndent2"/>
@@ -33151,6 +33530,7 @@
   <w:style w:type="character" w:default="1" w:styleId="DefaultParagraphFont">
     <w:name w:val="Default Paragraph Font"/>
     <w:uiPriority w:val="1"/>
+    <w:semiHidden/>
     <w:unhideWhenUsed/>
   </w:style>
   <w:style w:type="table" w:default="1" w:styleId="TableNormal">

</xml_diff>